<commit_message>
Update Research Report sb169.docx
</commit_message>
<xml_diff>
--- a/Deliverable 1/Research Report sb169.docx
+++ b/Deliverable 1/Research Report sb169.docx
@@ -4,7 +4,646 @@
   <w:body>
     <w:sdt>
       <w:sdtPr>
-        <w:id w:val="-1124771665"/>
+        <w:rPr>
+          <w:b/>
+          <w:bCs/>
+          <w:smallCaps/>
+        </w:rPr>
+        <w:id w:val="1908183782"/>
+        <w:docPartObj>
+          <w:docPartGallery w:val="Cover Pages"/>
+          <w:docPartUnique/>
+        </w:docPartObj>
+      </w:sdtPr>
+      <w:sdtContent>
+        <w:p>
+          <w:r>
+            <w:rPr>
+              <w:b/>
+              <w:bCs/>
+              <w:smallCaps/>
+              <w:noProof/>
+              <w:color w:val="FFFFFF" w:themeColor="background1"/>
+            </w:rPr>
+            <mc:AlternateContent>
+              <mc:Choice Requires="wpg">
+                <w:drawing>
+                  <wp:anchor distT="0" distB="0" distL="114300" distR="114300" simplePos="0" relativeHeight="251659264" behindDoc="0" locked="0" layoutInCell="1" allowOverlap="1" wp14:anchorId="50603C6D" wp14:editId="16FB0541">
+                    <wp:simplePos x="0" y="0"/>
+                    <wp:positionH relativeFrom="page">
+                      <wp:align>center</wp:align>
+                    </wp:positionH>
+                    <wp:positionV relativeFrom="page">
+                      <wp:align>center</wp:align>
+                    </wp:positionV>
+                    <wp:extent cx="6858000" cy="9144000"/>
+                    <wp:effectExtent l="0" t="0" r="2540" b="635"/>
+                    <wp:wrapNone/>
+                    <wp:docPr id="11" name="Group 11"/>
+                    <wp:cNvGraphicFramePr/>
+                    <a:graphic xmlns:a="http://schemas.openxmlformats.org/drawingml/2006/main">
+                      <a:graphicData uri="http://schemas.microsoft.com/office/word/2010/wordprocessingGroup">
+                        <wpg:wgp>
+                          <wpg:cNvGrpSpPr/>
+                          <wpg:grpSpPr>
+                            <a:xfrm>
+                              <a:off x="0" y="0"/>
+                              <a:ext cx="6858000" cy="9144000"/>
+                              <a:chOff x="0" y="0"/>
+                              <a:chExt cx="6858000" cy="9144000"/>
+                            </a:xfrm>
+                          </wpg:grpSpPr>
+                          <wps:wsp>
+                            <wps:cNvPr id="33" name="Rectangle 33"/>
+                            <wps:cNvSpPr/>
+                            <wps:spPr>
+                              <a:xfrm>
+                                <a:off x="228600" y="0"/>
+                                <a:ext cx="6629400" cy="9144000"/>
+                              </a:xfrm>
+                              <a:prstGeom prst="rect">
+                                <a:avLst/>
+                              </a:prstGeom>
+                              <a:solidFill>
+                                <a:schemeClr val="tx1"/>
+                              </a:solidFill>
+                              <a:ln>
+                                <a:noFill/>
+                              </a:ln>
+                            </wps:spPr>
+                            <wps:style>
+                              <a:lnRef idx="2">
+                                <a:schemeClr val="accent1">
+                                  <a:shade val="50000"/>
+                                </a:schemeClr>
+                              </a:lnRef>
+                              <a:fillRef idx="1">
+                                <a:schemeClr val="accent1"/>
+                              </a:fillRef>
+                              <a:effectRef idx="0">
+                                <a:schemeClr val="accent1"/>
+                              </a:effectRef>
+                              <a:fontRef idx="minor">
+                                <a:schemeClr val="lt1"/>
+                              </a:fontRef>
+                            </wps:style>
+                            <wps:txbx>
+                              <w:txbxContent>
+                                <w:sdt>
+                                  <w:sdtPr>
+                                    <w:rPr>
+                                      <w:rFonts w:asciiTheme="majorHAnsi" w:eastAsiaTheme="majorEastAsia" w:hAnsiTheme="majorHAnsi" w:cstheme="majorBidi"/>
+                                      <w:color w:val="FFFFFF" w:themeColor="background1"/>
+                                      <w:sz w:val="84"/>
+                                      <w:szCs w:val="84"/>
+                                    </w:rPr>
+                                    <w:alias w:val="Title"/>
+                                    <w:tag w:val=""/>
+                                    <w:id w:val="-960264625"/>
+                                    <w:dataBinding w:prefixMappings="xmlns:ns0='http://purl.org/dc/elements/1.1/' xmlns:ns1='http://schemas.openxmlformats.org/package/2006/metadata/core-properties' " w:xpath="/ns1:coreProperties[1]/ns0:title[1]" w:storeItemID="{6C3C8BC8-F283-45AE-878A-BAB7291924A1}"/>
+                                    <w:text/>
+                                  </w:sdtPr>
+                                  <w:sdtContent>
+                                    <w:p>
+                                      <w:pPr>
+                                        <w:pStyle w:val="NoSpacing"/>
+                                        <w:spacing w:after="120"/>
+                                        <w:rPr>
+                                          <w:rFonts w:asciiTheme="majorHAnsi" w:eastAsiaTheme="majorEastAsia" w:hAnsiTheme="majorHAnsi" w:cstheme="majorBidi"/>
+                                          <w:color w:val="FFFFFF" w:themeColor="background1"/>
+                                          <w:sz w:val="84"/>
+                                          <w:szCs w:val="84"/>
+                                        </w:rPr>
+                                      </w:pPr>
+                                      <w:r>
+                                        <w:rPr>
+                                          <w:rFonts w:asciiTheme="majorHAnsi" w:eastAsiaTheme="majorEastAsia" w:hAnsiTheme="majorHAnsi" w:cstheme="majorBidi"/>
+                                          <w:color w:val="FFFFFF" w:themeColor="background1"/>
+                                          <w:sz w:val="84"/>
+                                          <w:szCs w:val="84"/>
+                                        </w:rPr>
+                                        <w:t>TITLE</w:t>
+                                      </w:r>
+                                    </w:p>
+                                  </w:sdtContent>
+                                </w:sdt>
+                                <w:sdt>
+                                  <w:sdtPr>
+                                    <w:rPr>
+                                      <w:color w:val="FFFFFF" w:themeColor="background1"/>
+                                      <w:sz w:val="28"/>
+                                      <w:szCs w:val="28"/>
+                                    </w:rPr>
+                                    <w:alias w:val="Subtitle"/>
+                                    <w:tag w:val=""/>
+                                    <w:id w:val="1611937615"/>
+                                    <w:dataBinding w:prefixMappings="xmlns:ns0='http://purl.org/dc/elements/1.1/' xmlns:ns1='http://schemas.openxmlformats.org/package/2006/metadata/core-properties' " w:xpath="/ns1:coreProperties[1]/ns0:subject[1]" w:storeItemID="{6C3C8BC8-F283-45AE-878A-BAB7291924A1}"/>
+                                    <w:text/>
+                                  </w:sdtPr>
+                                  <w:sdtContent>
+                                    <w:p>
+                                      <w:pPr>
+                                        <w:pStyle w:val="NoSpacing"/>
+                                        <w:rPr>
+                                          <w:color w:val="FFFFFF" w:themeColor="background1"/>
+                                          <w:sz w:val="28"/>
+                                          <w:szCs w:val="28"/>
+                                        </w:rPr>
+                                      </w:pPr>
+                                      <w:r>
+                                        <w:rPr>
+                                          <w:color w:val="FFFFFF" w:themeColor="background1"/>
+                                          <w:sz w:val="28"/>
+                                          <w:szCs w:val="28"/>
+                                        </w:rPr>
+                                        <w:t>Deliverable 1: Final Year Dissertation</w:t>
+                                      </w:r>
+                                    </w:p>
+                                  </w:sdtContent>
+                                </w:sdt>
+                              </w:txbxContent>
+                            </wps:txbx>
+                            <wps:bodyPr rot="0" spcFirstLastPara="0" vertOverflow="overflow" horzOverflow="overflow" vert="horz" wrap="square" lIns="457200" tIns="914400" rIns="914400" bIns="2651760" numCol="1" spcCol="0" rtlCol="0" fromWordArt="0" anchor="b" anchorCtr="0" forceAA="0" compatLnSpc="1">
+                              <a:prstTxWarp prst="textNoShape">
+                                <a:avLst/>
+                              </a:prstTxWarp>
+                              <a:noAutofit/>
+                            </wps:bodyPr>
+                          </wps:wsp>
+                          <wps:wsp>
+                            <wps:cNvPr id="34" name="Rectangle 34"/>
+                            <wps:cNvSpPr/>
+                            <wps:spPr>
+                              <a:xfrm>
+                                <a:off x="0" y="0"/>
+                                <a:ext cx="228600" cy="9144000"/>
+                              </a:xfrm>
+                              <a:prstGeom prst="rect">
+                                <a:avLst/>
+                              </a:prstGeom>
+                              <a:solidFill>
+                                <a:schemeClr val="tx1">
+                                  <a:lumMod val="50000"/>
+                                  <a:lumOff val="50000"/>
+                                </a:schemeClr>
+                              </a:solidFill>
+                              <a:ln>
+                                <a:noFill/>
+                              </a:ln>
+                            </wps:spPr>
+                            <wps:style>
+                              <a:lnRef idx="2">
+                                <a:schemeClr val="accent1">
+                                  <a:shade val="50000"/>
+                                </a:schemeClr>
+                              </a:lnRef>
+                              <a:fillRef idx="1">
+                                <a:schemeClr val="accent1"/>
+                              </a:fillRef>
+                              <a:effectRef idx="0">
+                                <a:schemeClr val="accent1"/>
+                              </a:effectRef>
+                              <a:fontRef idx="minor">
+                                <a:schemeClr val="lt1"/>
+                              </a:fontRef>
+                            </wps:style>
+                            <wps:bodyPr rot="0" spcFirstLastPara="0" vertOverflow="overflow" horzOverflow="overflow" vert="horz" wrap="square" lIns="91440" tIns="45720" rIns="91440" bIns="45720" numCol="1" spcCol="0" rtlCol="0" fromWordArt="0" anchor="ctr" anchorCtr="0" forceAA="0" compatLnSpc="1">
+                              <a:prstTxWarp prst="textNoShape">
+                                <a:avLst/>
+                              </a:prstTxWarp>
+                              <a:noAutofit/>
+                            </wps:bodyPr>
+                          </wps:wsp>
+                          <wps:wsp>
+                            <wps:cNvPr id="35" name="Text Box 35"/>
+                            <wps:cNvSpPr txBox="1"/>
+                            <wps:spPr>
+                              <a:xfrm>
+                                <a:off x="228600" y="7162800"/>
+                                <a:ext cx="6629400" cy="1561465"/>
+                              </a:xfrm>
+                              <a:prstGeom prst="rect">
+                                <a:avLst/>
+                              </a:prstGeom>
+                              <a:noFill/>
+                              <a:ln w="6350">
+                                <a:noFill/>
+                              </a:ln>
+                              <a:effectLst/>
+                            </wps:spPr>
+                            <wps:style>
+                              <a:lnRef idx="0">
+                                <a:schemeClr val="accent1"/>
+                              </a:lnRef>
+                              <a:fillRef idx="0">
+                                <a:schemeClr val="accent1"/>
+                              </a:fillRef>
+                              <a:effectRef idx="0">
+                                <a:schemeClr val="accent1"/>
+                              </a:effectRef>
+                              <a:fontRef idx="minor">
+                                <a:schemeClr val="dk1"/>
+                              </a:fontRef>
+                            </wps:style>
+                            <wps:txbx>
+                              <w:txbxContent>
+                                <w:sdt>
+                                  <w:sdtPr>
+                                    <w:rPr>
+                                      <w:color w:val="FFFFFF" w:themeColor="background1"/>
+                                      <w:sz w:val="32"/>
+                                      <w:szCs w:val="32"/>
+                                    </w:rPr>
+                                    <w:alias w:val="Author"/>
+                                    <w:tag w:val=""/>
+                                    <w:id w:val="-315646564"/>
+                                    <w:dataBinding w:prefixMappings="xmlns:ns0='http://purl.org/dc/elements/1.1/' xmlns:ns1='http://schemas.openxmlformats.org/package/2006/metadata/core-properties' " w:xpath="/ns1:coreProperties[1]/ns0:creator[1]" w:storeItemID="{6C3C8BC8-F283-45AE-878A-BAB7291924A1}"/>
+                                    <w:text/>
+                                  </w:sdtPr>
+                                  <w:sdtContent>
+                                    <w:p>
+                                      <w:pPr>
+                                        <w:pStyle w:val="NoSpacing"/>
+                                        <w:rPr>
+                                          <w:color w:val="FFFFFF" w:themeColor="background1"/>
+                                          <w:sz w:val="32"/>
+                                          <w:szCs w:val="32"/>
+                                        </w:rPr>
+                                      </w:pPr>
+                                      <w:r>
+                                        <w:rPr>
+                                          <w:color w:val="FFFFFF" w:themeColor="background1"/>
+                                          <w:sz w:val="32"/>
+                                          <w:szCs w:val="32"/>
+                                        </w:rPr>
+                                        <w:t>Solomon Baarda</w:t>
+                                      </w:r>
+                                    </w:p>
+                                  </w:sdtContent>
+                                </w:sdt>
+                                <w:p>
+                                  <w:pPr>
+                                    <w:pStyle w:val="NoSpacing"/>
+                                    <w:rPr>
+                                      <w:color w:val="FFFFFF" w:themeColor="background1"/>
+                                      <w:sz w:val="18"/>
+                                      <w:szCs w:val="18"/>
+                                    </w:rPr>
+                                  </w:pPr>
+                                  <w:sdt>
+                                    <w:sdtPr>
+                                      <w:rPr>
+                                        <w:caps/>
+                                        <w:color w:val="FFFFFF" w:themeColor="background1"/>
+                                        <w:sz w:val="18"/>
+                                        <w:szCs w:val="18"/>
+                                      </w:rPr>
+                                      <w:alias w:val="Company"/>
+                                      <w:tag w:val=""/>
+                                      <w:id w:val="-775099975"/>
+                                      <w:dataBinding w:prefixMappings="xmlns:ns0='http://schemas.openxmlformats.org/officeDocument/2006/extended-properties' " w:xpath="/ns0:Properties[1]/ns0:Company[1]" w:storeItemID="{6668398D-A668-4E3E-A5EB-62B293D839F1}"/>
+                                      <w:text/>
+                                    </w:sdtPr>
+                                    <w:sdtContent>
+                                      <w:r>
+                                        <w:rPr>
+                                          <w:caps/>
+                                          <w:color w:val="FFFFFF" w:themeColor="background1"/>
+                                          <w:sz w:val="18"/>
+                                          <w:szCs w:val="18"/>
+                                        </w:rPr>
+                                        <w:t>Solomon Baarda</w:t>
+                                      </w:r>
+                                    </w:sdtContent>
+                                  </w:sdt>
+                                  <w:r>
+                                    <w:rPr>
+                                      <w:color w:val="FFFFFF" w:themeColor="background1"/>
+                                      <w:sz w:val="18"/>
+                                      <w:szCs w:val="18"/>
+                                    </w:rPr>
+                                    <w:t>  </w:t>
+                                  </w:r>
+                                  <w:sdt>
+                                    <w:sdtPr>
+                                      <w:rPr>
+                                        <w:color w:val="FFFFFF" w:themeColor="background1"/>
+                                        <w:sz w:val="18"/>
+                                        <w:szCs w:val="18"/>
+                                      </w:rPr>
+                                      <w:alias w:val="Address"/>
+                                      <w:tag w:val=""/>
+                                      <w:id w:val="-669564449"/>
+                                      <w:showingPlcHdr/>
+                                      <w:dataBinding w:prefixMappings="xmlns:ns0='http://schemas.microsoft.com/office/2006/coverPageProps' " w:xpath="/ns0:CoverPageProperties[1]/ns0:CompanyAddress[1]" w:storeItemID="{55AF091B-3C7A-41E3-B477-F2FDAA23CFDA}"/>
+                                      <w:text/>
+                                    </w:sdtPr>
+                                    <w:sdtContent>
+                                      <w:r>
+                                        <w:rPr>
+                                          <w:color w:val="FFFFFF" w:themeColor="background1"/>
+                                          <w:sz w:val="18"/>
+                                          <w:szCs w:val="18"/>
+                                        </w:rPr>
+                                        <w:t>[Company address]</w:t>
+                                      </w:r>
+                                    </w:sdtContent>
+                                  </w:sdt>
+                                </w:p>
+                              </w:txbxContent>
+                            </wps:txbx>
+                            <wps:bodyPr rot="0" spcFirstLastPara="0" vertOverflow="overflow" horzOverflow="overflow" vert="horz" wrap="square" lIns="457200" tIns="0" rIns="914400" bIns="0" numCol="1" spcCol="0" rtlCol="0" fromWordArt="0" anchor="b" anchorCtr="0" forceAA="0" compatLnSpc="1">
+                              <a:prstTxWarp prst="textNoShape">
+                                <a:avLst/>
+                              </a:prstTxWarp>
+                              <a:noAutofit/>
+                            </wps:bodyPr>
+                          </wps:wsp>
+                        </wpg:wgp>
+                      </a:graphicData>
+                    </a:graphic>
+                    <wp14:sizeRelH relativeFrom="page">
+                      <wp14:pctWidth>88200</wp14:pctWidth>
+                    </wp14:sizeRelH>
+                    <wp14:sizeRelV relativeFrom="page">
+                      <wp14:pctHeight>90900</wp14:pctHeight>
+                    </wp14:sizeRelV>
+                  </wp:anchor>
+                </w:drawing>
+              </mc:Choice>
+              <mc:Fallback>
+                <w:pict>
+                  <v:group w14:anchorId="50603C6D" id="Group 11" o:spid="_x0000_s1026" style="position:absolute;margin-left:0;margin-top:0;width:540pt;height:10in;z-index:251659264;mso-width-percent:882;mso-height-percent:909;mso-position-horizontal:center;mso-position-horizontal-relative:page;mso-position-vertical:center;mso-position-vertical-relative:page;mso-width-percent:882;mso-height-percent:909" coordsize="68580,91440" o:gfxdata="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">
+                    <v:rect id="Rectangle 33" o:spid="_x0000_s1027" style="position:absolute;left:2286;width:66294;height:91440;visibility:visible;mso-wrap-style:square;v-text-anchor:bottom" o:gfxdata="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" fillcolor="black [3213]" stroked="f" strokeweight="1pt">
+                      <v:textbox inset="36pt,1in,1in,208.8pt">
+                        <w:txbxContent>
+                          <w:sdt>
+                            <w:sdtPr>
+                              <w:rPr>
+                                <w:rFonts w:asciiTheme="majorHAnsi" w:eastAsiaTheme="majorEastAsia" w:hAnsiTheme="majorHAnsi" w:cstheme="majorBidi"/>
+                                <w:color w:val="FFFFFF" w:themeColor="background1"/>
+                                <w:sz w:val="84"/>
+                                <w:szCs w:val="84"/>
+                              </w:rPr>
+                              <w:alias w:val="Title"/>
+                              <w:tag w:val=""/>
+                              <w:id w:val="-960264625"/>
+                              <w:dataBinding w:prefixMappings="xmlns:ns0='http://purl.org/dc/elements/1.1/' xmlns:ns1='http://schemas.openxmlformats.org/package/2006/metadata/core-properties' " w:xpath="/ns1:coreProperties[1]/ns0:title[1]" w:storeItemID="{6C3C8BC8-F283-45AE-878A-BAB7291924A1}"/>
+                              <w:text/>
+                            </w:sdtPr>
+                            <w:sdtContent>
+                              <w:p>
+                                <w:pPr>
+                                  <w:pStyle w:val="NoSpacing"/>
+                                  <w:spacing w:after="120"/>
+                                  <w:rPr>
+                                    <w:rFonts w:asciiTheme="majorHAnsi" w:eastAsiaTheme="majorEastAsia" w:hAnsiTheme="majorHAnsi" w:cstheme="majorBidi"/>
+                                    <w:color w:val="FFFFFF" w:themeColor="background1"/>
+                                    <w:sz w:val="84"/>
+                                    <w:szCs w:val="84"/>
+                                  </w:rPr>
+                                </w:pPr>
+                                <w:r>
+                                  <w:rPr>
+                                    <w:rFonts w:asciiTheme="majorHAnsi" w:eastAsiaTheme="majorEastAsia" w:hAnsiTheme="majorHAnsi" w:cstheme="majorBidi"/>
+                                    <w:color w:val="FFFFFF" w:themeColor="background1"/>
+                                    <w:sz w:val="84"/>
+                                    <w:szCs w:val="84"/>
+                                  </w:rPr>
+                                  <w:t>TITLE</w:t>
+                                </w:r>
+                              </w:p>
+                            </w:sdtContent>
+                          </w:sdt>
+                          <w:sdt>
+                            <w:sdtPr>
+                              <w:rPr>
+                                <w:color w:val="FFFFFF" w:themeColor="background1"/>
+                                <w:sz w:val="28"/>
+                                <w:szCs w:val="28"/>
+                              </w:rPr>
+                              <w:alias w:val="Subtitle"/>
+                              <w:tag w:val=""/>
+                              <w:id w:val="1611937615"/>
+                              <w:dataBinding w:prefixMappings="xmlns:ns0='http://purl.org/dc/elements/1.1/' xmlns:ns1='http://schemas.openxmlformats.org/package/2006/metadata/core-properties' " w:xpath="/ns1:coreProperties[1]/ns0:subject[1]" w:storeItemID="{6C3C8BC8-F283-45AE-878A-BAB7291924A1}"/>
+                              <w:text/>
+                            </w:sdtPr>
+                            <w:sdtContent>
+                              <w:p>
+                                <w:pPr>
+                                  <w:pStyle w:val="NoSpacing"/>
+                                  <w:rPr>
+                                    <w:color w:val="FFFFFF" w:themeColor="background1"/>
+                                    <w:sz w:val="28"/>
+                                    <w:szCs w:val="28"/>
+                                  </w:rPr>
+                                </w:pPr>
+                                <w:r>
+                                  <w:rPr>
+                                    <w:color w:val="FFFFFF" w:themeColor="background1"/>
+                                    <w:sz w:val="28"/>
+                                    <w:szCs w:val="28"/>
+                                  </w:rPr>
+                                  <w:t>Deliverable 1: Final Year Dissertation</w:t>
+                                </w:r>
+                              </w:p>
+                            </w:sdtContent>
+                          </w:sdt>
+                        </w:txbxContent>
+                      </v:textbox>
+                    </v:rect>
+                    <v:rect id="Rectangle 34" o:spid="_x0000_s1028" style="position:absolute;width:2286;height:91440;visibility:visible;mso-wrap-style:square;v-text-anchor:middle" o:gfxdata="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" fillcolor="gray [1629]" stroked="f" strokeweight="1pt"/>
+                    <v:shapetype id="_x0000_t202" coordsize="21600,21600" o:spt="202" path="m,l,21600r21600,l21600,xe">
+                      <v:stroke joinstyle="miter"/>
+                      <v:path gradientshapeok="t" o:connecttype="rect"/>
+                    </v:shapetype>
+                    <v:shape id="Text Box 35" o:spid="_x0000_s1029" type="#_x0000_t202" style="position:absolute;left:2286;top:71628;width:66294;height:15614;visibility:visible;mso-wrap-style:square;v-text-anchor:bottom" o:gfxdata="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" filled="f" stroked="f" strokeweight=".5pt">
+                      <v:textbox inset="36pt,0,1in,0">
+                        <w:txbxContent>
+                          <w:sdt>
+                            <w:sdtPr>
+                              <w:rPr>
+                                <w:color w:val="FFFFFF" w:themeColor="background1"/>
+                                <w:sz w:val="32"/>
+                                <w:szCs w:val="32"/>
+                              </w:rPr>
+                              <w:alias w:val="Author"/>
+                              <w:tag w:val=""/>
+                              <w:id w:val="-315646564"/>
+                              <w:dataBinding w:prefixMappings="xmlns:ns0='http://purl.org/dc/elements/1.1/' xmlns:ns1='http://schemas.openxmlformats.org/package/2006/metadata/core-properties' " w:xpath="/ns1:coreProperties[1]/ns0:creator[1]" w:storeItemID="{6C3C8BC8-F283-45AE-878A-BAB7291924A1}"/>
+                              <w:text/>
+                            </w:sdtPr>
+                            <w:sdtContent>
+                              <w:p>
+                                <w:pPr>
+                                  <w:pStyle w:val="NoSpacing"/>
+                                  <w:rPr>
+                                    <w:color w:val="FFFFFF" w:themeColor="background1"/>
+                                    <w:sz w:val="32"/>
+                                    <w:szCs w:val="32"/>
+                                  </w:rPr>
+                                </w:pPr>
+                                <w:r>
+                                  <w:rPr>
+                                    <w:color w:val="FFFFFF" w:themeColor="background1"/>
+                                    <w:sz w:val="32"/>
+                                    <w:szCs w:val="32"/>
+                                  </w:rPr>
+                                  <w:t>Solomon Baarda</w:t>
+                                </w:r>
+                              </w:p>
+                            </w:sdtContent>
+                          </w:sdt>
+                          <w:p>
+                            <w:pPr>
+                              <w:pStyle w:val="NoSpacing"/>
+                              <w:rPr>
+                                <w:color w:val="FFFFFF" w:themeColor="background1"/>
+                                <w:sz w:val="18"/>
+                                <w:szCs w:val="18"/>
+                              </w:rPr>
+                            </w:pPr>
+                            <w:sdt>
+                              <w:sdtPr>
+                                <w:rPr>
+                                  <w:caps/>
+                                  <w:color w:val="FFFFFF" w:themeColor="background1"/>
+                                  <w:sz w:val="18"/>
+                                  <w:szCs w:val="18"/>
+                                </w:rPr>
+                                <w:alias w:val="Company"/>
+                                <w:tag w:val=""/>
+                                <w:id w:val="-775099975"/>
+                                <w:dataBinding w:prefixMappings="xmlns:ns0='http://schemas.openxmlformats.org/officeDocument/2006/extended-properties' " w:xpath="/ns0:Properties[1]/ns0:Company[1]" w:storeItemID="{6668398D-A668-4E3E-A5EB-62B293D839F1}"/>
+                                <w:text/>
+                              </w:sdtPr>
+                              <w:sdtContent>
+                                <w:r>
+                                  <w:rPr>
+                                    <w:caps/>
+                                    <w:color w:val="FFFFFF" w:themeColor="background1"/>
+                                    <w:sz w:val="18"/>
+                                    <w:szCs w:val="18"/>
+                                  </w:rPr>
+                                  <w:t>Solomon Baarda</w:t>
+                                </w:r>
+                              </w:sdtContent>
+                            </w:sdt>
+                            <w:r>
+                              <w:rPr>
+                                <w:color w:val="FFFFFF" w:themeColor="background1"/>
+                                <w:sz w:val="18"/>
+                                <w:szCs w:val="18"/>
+                              </w:rPr>
+                              <w:t>  </w:t>
+                            </w:r>
+                            <w:sdt>
+                              <w:sdtPr>
+                                <w:rPr>
+                                  <w:color w:val="FFFFFF" w:themeColor="background1"/>
+                                  <w:sz w:val="18"/>
+                                  <w:szCs w:val="18"/>
+                                </w:rPr>
+                                <w:alias w:val="Address"/>
+                                <w:tag w:val=""/>
+                                <w:id w:val="-669564449"/>
+                                <w:showingPlcHdr/>
+                                <w:dataBinding w:prefixMappings="xmlns:ns0='http://schemas.microsoft.com/office/2006/coverPageProps' " w:xpath="/ns0:CoverPageProperties[1]/ns0:CompanyAddress[1]" w:storeItemID="{55AF091B-3C7A-41E3-B477-F2FDAA23CFDA}"/>
+                                <w:text/>
+                              </w:sdtPr>
+                              <w:sdtContent>
+                                <w:r>
+                                  <w:rPr>
+                                    <w:color w:val="FFFFFF" w:themeColor="background1"/>
+                                    <w:sz w:val="18"/>
+                                    <w:szCs w:val="18"/>
+                                  </w:rPr>
+                                  <w:t>[Company address]</w:t>
+                                </w:r>
+                              </w:sdtContent>
+                            </w:sdt>
+                          </w:p>
+                        </w:txbxContent>
+                      </v:textbox>
+                    </v:shape>
+                    <w10:wrap anchorx="page" anchory="page"/>
+                  </v:group>
+                </w:pict>
+              </mc:Fallback>
+            </mc:AlternateContent>
+          </w:r>
+          <w:r>
+            <w:rPr>
+              <w:b/>
+              <w:bCs/>
+              <w:smallCaps/>
+            </w:rPr>
+            <w:br w:type="page"/>
+          </w:r>
+        </w:p>
+      </w:sdtContent>
+    </w:sdt>
+    <w:p>
+      <w:pPr>
+        <w:pStyle w:val="Heading1"/>
+      </w:pPr>
+      <w:bookmarkStart w:id="0" w:name="_Toc85018490"/>
+      <w:bookmarkStart w:id="1" w:name="_Toc85019837"/>
+      <w:r>
+        <w:lastRenderedPageBreak/>
+        <w:t>Abstract</w:t>
+      </w:r>
+      <w:bookmarkEnd w:id="0"/>
+      <w:bookmarkEnd w:id="1"/>
+    </w:p>
+    <w:p>
+      <w:r>
+        <w:t>Explore optimisation techniques for improving the performance of real-time ray marching</w:t>
+      </w:r>
+    </w:p>
+    <w:p/>
+    <w:p>
+      <w:r>
+        <w:t>Is real time ray marching feasible?</w:t>
+      </w:r>
+    </w:p>
+    <w:p/>
+    <w:p/>
+    <w:p>
+      <w:r>
+        <w:br w:type="page"/>
+      </w:r>
+    </w:p>
+    <w:p>
+      <w:r>
+        <w:lastRenderedPageBreak/>
+        <w:t xml:space="preserve">I, </w:t>
+      </w:r>
+      <w:r>
+        <w:t>Solomon Baarda</w:t>
+      </w:r>
+      <w:r>
+        <w:t xml:space="preserve"> confirm that this work submitted for assessment is my own and is expressed in my own words. Any uses made within it of the works of other authors in any form (e.g., ideas, equations, figures, text, tables, programs) are properly acknowledged at any point of their use. A list of the references employed is included. </w:t>
+      </w:r>
+    </w:p>
+    <w:p>
+      <w:r>
+        <w:t xml:space="preserve">Signed: </w:t>
+      </w:r>
+    </w:p>
+    <w:p>
+      <w:r>
+        <w:t xml:space="preserve">Date: </w:t>
+      </w:r>
+    </w:p>
+    <w:p>
+      <w:r>
+        <w:br w:type="page"/>
+      </w:r>
+    </w:p>
+    <w:sdt>
+      <w:sdtPr>
+        <w:id w:val="1438098791"/>
         <w:docPartObj>
           <w:docPartGallery w:val="Table of Contents"/>
           <w:docPartUnique/>
@@ -24,10 +663,6 @@
         <w:p>
           <w:pPr>
             <w:pStyle w:val="TOCHeading"/>
-            <w:numPr>
-              <w:ilvl w:val="0"/>
-              <w:numId w:val="0"/>
-            </w:numPr>
           </w:pPr>
           <w:r>
             <w:t>Table of Contents</w:t>
@@ -54,7 +689,7 @@
           <w:r>
             <w:fldChar w:fldCharType="separate"/>
           </w:r>
-          <w:hyperlink w:anchor="_Toc85018489" w:history="1">
+          <w:hyperlink w:anchor="_Toc85019837" w:history="1">
             <w:r>
               <w:rPr>
                 <w:rStyle w:val="Hyperlink"/>
@@ -74,6 +709,90 @@
                 <w:rStyle w:val="Hyperlink"/>
                 <w:noProof/>
               </w:rPr>
+              <w:t>Abstract</w:t>
+            </w:r>
+            <w:r>
+              <w:rPr>
+                <w:noProof/>
+                <w:webHidden/>
+              </w:rPr>
+              <w:tab/>
+            </w:r>
+            <w:r>
+              <w:rPr>
+                <w:noProof/>
+                <w:webHidden/>
+              </w:rPr>
+              <w:fldChar w:fldCharType="begin"/>
+            </w:r>
+            <w:r>
+              <w:rPr>
+                <w:noProof/>
+                <w:webHidden/>
+              </w:rPr>
+              <w:instrText xml:space="preserve"> PAGEREF _Toc85019837 \h </w:instrText>
+            </w:r>
+            <w:r>
+              <w:rPr>
+                <w:noProof/>
+                <w:webHidden/>
+              </w:rPr>
+            </w:r>
+            <w:r>
+              <w:rPr>
+                <w:noProof/>
+                <w:webHidden/>
+              </w:rPr>
+              <w:fldChar w:fldCharType="separate"/>
+            </w:r>
+            <w:r>
+              <w:rPr>
+                <w:noProof/>
+                <w:webHidden/>
+              </w:rPr>
+              <w:t>1</w:t>
+            </w:r>
+            <w:r>
+              <w:rPr>
+                <w:noProof/>
+                <w:webHidden/>
+              </w:rPr>
+              <w:fldChar w:fldCharType="end"/>
+            </w:r>
+          </w:hyperlink>
+        </w:p>
+        <w:p>
+          <w:pPr>
+            <w:pStyle w:val="TOC1"/>
+            <w:tabs>
+              <w:tab w:val="left" w:pos="440"/>
+              <w:tab w:val="right" w:leader="dot" w:pos="9016"/>
+            </w:tabs>
+            <w:rPr>
+              <w:noProof/>
+              <w:lang w:eastAsia="en-GB"/>
+            </w:rPr>
+          </w:pPr>
+          <w:hyperlink w:anchor="_Toc85019838" w:history="1">
+            <w:r>
+              <w:rPr>
+                <w:rStyle w:val="Hyperlink"/>
+                <w:noProof/>
+              </w:rPr>
+              <w:t>3</w:t>
+            </w:r>
+            <w:r>
+              <w:rPr>
+                <w:noProof/>
+                <w:lang w:eastAsia="en-GB"/>
+              </w:rPr>
+              <w:tab/>
+            </w:r>
+            <w:r>
+              <w:rPr>
+                <w:rStyle w:val="Hyperlink"/>
+                <w:noProof/>
+              </w:rPr>
               <w:t>Introduction</w:t>
             </w:r>
             <w:r>
@@ -95,7 +814,7 @@
                 <w:noProof/>
                 <w:webHidden/>
               </w:rPr>
-              <w:instrText xml:space="preserve"> PAGEREF _Toc85018489 \h </w:instrText>
+              <w:instrText xml:space="preserve"> PAGEREF _Toc85019838 \h </w:instrText>
             </w:r>
             <w:r>
               <w:rPr>
@@ -115,7 +834,7 @@
                 <w:noProof/>
                 <w:webHidden/>
               </w:rPr>
-              <w:t>1</w:t>
+              <w:t>4</w:t>
             </w:r>
             <w:r>
               <w:rPr>
@@ -138,13 +857,13 @@
               <w:lang w:eastAsia="en-GB"/>
             </w:rPr>
           </w:pPr>
-          <w:hyperlink w:anchor="_Toc85018490" w:history="1">
+          <w:hyperlink w:anchor="_Toc85019839" w:history="1">
             <w:r>
               <w:rPr>
                 <w:rStyle w:val="Hyperlink"/>
                 <w:noProof/>
               </w:rPr>
-              <w:t>1.1</w:t>
+              <w:t>3.1</w:t>
             </w:r>
             <w:r>
               <w:rPr>
@@ -158,7 +877,7 @@
                 <w:rStyle w:val="Hyperlink"/>
                 <w:noProof/>
               </w:rPr>
-              <w:t>Abstract</w:t>
+              <w:t>Aims &amp; Objectives</w:t>
             </w:r>
             <w:r>
               <w:rPr>
@@ -179,7 +898,7 @@
                 <w:noProof/>
                 <w:webHidden/>
               </w:rPr>
-              <w:instrText xml:space="preserve"> PAGEREF _Toc85018490 \h </w:instrText>
+              <w:instrText xml:space="preserve"> PAGEREF _Toc85019839 \h </w:instrText>
             </w:r>
             <w:r>
               <w:rPr>
@@ -199,7 +918,7 @@
                 <w:noProof/>
                 <w:webHidden/>
               </w:rPr>
-              <w:t>1</w:t>
+              <w:t>4</w:t>
             </w:r>
             <w:r>
               <w:rPr>
@@ -222,13 +941,13 @@
               <w:lang w:eastAsia="en-GB"/>
             </w:rPr>
           </w:pPr>
-          <w:hyperlink w:anchor="_Toc85018491" w:history="1">
+          <w:hyperlink w:anchor="_Toc85019840" w:history="1">
             <w:r>
               <w:rPr>
                 <w:rStyle w:val="Hyperlink"/>
                 <w:noProof/>
               </w:rPr>
-              <w:t>1.2</w:t>
+              <w:t>3.2</w:t>
             </w:r>
             <w:r>
               <w:rPr>
@@ -242,7 +961,7 @@
                 <w:rStyle w:val="Hyperlink"/>
                 <w:noProof/>
               </w:rPr>
-              <w:t>Aims &amp; Objectives</w:t>
+              <w:t>Project Description</w:t>
             </w:r>
             <w:r>
               <w:rPr>
@@ -263,7 +982,7 @@
                 <w:noProof/>
                 <w:webHidden/>
               </w:rPr>
-              <w:instrText xml:space="preserve"> PAGEREF _Toc85018491 \h </w:instrText>
+              <w:instrText xml:space="preserve"> PAGEREF _Toc85019840 \h </w:instrText>
             </w:r>
             <w:r>
               <w:rPr>
@@ -283,7 +1002,7 @@
                 <w:noProof/>
                 <w:webHidden/>
               </w:rPr>
-              <w:t>1</w:t>
+              <w:t>4</w:t>
             </w:r>
             <w:r>
               <w:rPr>
@@ -306,13 +1025,13 @@
               <w:lang w:eastAsia="en-GB"/>
             </w:rPr>
           </w:pPr>
-          <w:hyperlink w:anchor="_Toc85018492" w:history="1">
+          <w:hyperlink w:anchor="_Toc85019841" w:history="1">
             <w:r>
               <w:rPr>
                 <w:rStyle w:val="Hyperlink"/>
                 <w:noProof/>
               </w:rPr>
-              <w:t>1.3</w:t>
+              <w:t>3.3</w:t>
             </w:r>
             <w:r>
               <w:rPr>
@@ -326,7 +1045,7 @@
                 <w:rStyle w:val="Hyperlink"/>
                 <w:noProof/>
               </w:rPr>
-              <w:t>Project Description</w:t>
+              <w:t>Scope</w:t>
             </w:r>
             <w:r>
               <w:rPr>
@@ -347,7 +1066,7 @@
                 <w:noProof/>
                 <w:webHidden/>
               </w:rPr>
-              <w:instrText xml:space="preserve"> PAGEREF _Toc85018492 \h </w:instrText>
+              <w:instrText xml:space="preserve"> PAGEREF _Toc85019841 \h </w:instrText>
             </w:r>
             <w:r>
               <w:rPr>
@@ -367,91 +1086,7 @@
                 <w:noProof/>
                 <w:webHidden/>
               </w:rPr>
-              <w:t>1</w:t>
-            </w:r>
-            <w:r>
-              <w:rPr>
-                <w:noProof/>
-                <w:webHidden/>
-              </w:rPr>
-              <w:fldChar w:fldCharType="end"/>
-            </w:r>
-          </w:hyperlink>
-        </w:p>
-        <w:p>
-          <w:pPr>
-            <w:pStyle w:val="TOC3"/>
-            <w:tabs>
-              <w:tab w:val="left" w:pos="1320"/>
-              <w:tab w:val="right" w:leader="dot" w:pos="9016"/>
-            </w:tabs>
-            <w:rPr>
-              <w:noProof/>
-              <w:lang w:eastAsia="en-GB"/>
-            </w:rPr>
-          </w:pPr>
-          <w:hyperlink w:anchor="_Toc85018493" w:history="1">
-            <w:r>
-              <w:rPr>
-                <w:rStyle w:val="Hyperlink"/>
-                <w:noProof/>
-              </w:rPr>
-              <w:t>1.3.1</w:t>
-            </w:r>
-            <w:r>
-              <w:rPr>
-                <w:noProof/>
-                <w:lang w:eastAsia="en-GB"/>
-              </w:rPr>
-              <w:tab/>
-            </w:r>
-            <w:r>
-              <w:rPr>
-                <w:rStyle w:val="Hyperlink"/>
-                <w:noProof/>
-              </w:rPr>
-              <w:t>Scope</w:t>
-            </w:r>
-            <w:r>
-              <w:rPr>
-                <w:noProof/>
-                <w:webHidden/>
-              </w:rPr>
-              <w:tab/>
-            </w:r>
-            <w:r>
-              <w:rPr>
-                <w:noProof/>
-                <w:webHidden/>
-              </w:rPr>
-              <w:fldChar w:fldCharType="begin"/>
-            </w:r>
-            <w:r>
-              <w:rPr>
-                <w:noProof/>
-                <w:webHidden/>
-              </w:rPr>
-              <w:instrText xml:space="preserve"> PAGEREF _Toc85018493 \h </w:instrText>
-            </w:r>
-            <w:r>
-              <w:rPr>
-                <w:noProof/>
-                <w:webHidden/>
-              </w:rPr>
-            </w:r>
-            <w:r>
-              <w:rPr>
-                <w:noProof/>
-                <w:webHidden/>
-              </w:rPr>
-              <w:fldChar w:fldCharType="separate"/>
-            </w:r>
-            <w:r>
-              <w:rPr>
-                <w:noProof/>
-                <w:webHidden/>
-              </w:rPr>
-              <w:t>1</w:t>
+              <w:t>4</w:t>
             </w:r>
             <w:r>
               <w:rPr>
@@ -474,13 +1109,13 @@
               <w:lang w:eastAsia="en-GB"/>
             </w:rPr>
           </w:pPr>
-          <w:hyperlink w:anchor="_Toc85018494" w:history="1">
+          <w:hyperlink w:anchor="_Toc85019842" w:history="1">
             <w:r>
               <w:rPr>
                 <w:rStyle w:val="Hyperlink"/>
                 <w:noProof/>
               </w:rPr>
-              <w:t>2</w:t>
+              <w:t>4</w:t>
             </w:r>
             <w:r>
               <w:rPr>
@@ -515,7 +1150,7 @@
                 <w:noProof/>
                 <w:webHidden/>
               </w:rPr>
-              <w:instrText xml:space="preserve"> PAGEREF _Toc85018494 \h </w:instrText>
+              <w:instrText xml:space="preserve"> PAGEREF _Toc85019842 \h </w:instrText>
             </w:r>
             <w:r>
               <w:rPr>
@@ -535,7 +1170,7 @@
                 <w:noProof/>
                 <w:webHidden/>
               </w:rPr>
-              <w:t>1</w:t>
+              <w:t>4</w:t>
             </w:r>
             <w:r>
               <w:rPr>
@@ -558,13 +1193,13 @@
               <w:lang w:eastAsia="en-GB"/>
             </w:rPr>
           </w:pPr>
-          <w:hyperlink w:anchor="_Toc85018495" w:history="1">
+          <w:hyperlink w:anchor="_Toc85019843" w:history="1">
             <w:r>
               <w:rPr>
                 <w:rStyle w:val="Hyperlink"/>
                 <w:noProof/>
               </w:rPr>
-              <w:t>2.1</w:t>
+              <w:t>4.1</w:t>
             </w:r>
             <w:r>
               <w:rPr>
@@ -599,7 +1234,7 @@
                 <w:noProof/>
                 <w:webHidden/>
               </w:rPr>
-              <w:instrText xml:space="preserve"> PAGEREF _Toc85018495 \h </w:instrText>
+              <w:instrText xml:space="preserve"> PAGEREF _Toc85019843 \h </w:instrText>
             </w:r>
             <w:r>
               <w:rPr>
@@ -619,7 +1254,7 @@
                 <w:noProof/>
                 <w:webHidden/>
               </w:rPr>
-              <w:t>1</w:t>
+              <w:t>4</w:t>
             </w:r>
             <w:r>
               <w:rPr>
@@ -642,13 +1277,13 @@
               <w:lang w:eastAsia="en-GB"/>
             </w:rPr>
           </w:pPr>
-          <w:hyperlink w:anchor="_Toc85018496" w:history="1">
+          <w:hyperlink w:anchor="_Toc85019844" w:history="1">
             <w:r>
               <w:rPr>
                 <w:rStyle w:val="Hyperlink"/>
                 <w:noProof/>
               </w:rPr>
-              <w:t>3</w:t>
+              <w:t>5</w:t>
             </w:r>
             <w:r>
               <w:rPr>
@@ -662,7 +1297,7 @@
                 <w:rStyle w:val="Hyperlink"/>
                 <w:noProof/>
               </w:rPr>
-              <w:t>Project Plan</w:t>
+              <w:t>Requirements Analysis</w:t>
             </w:r>
             <w:r>
               <w:rPr>
@@ -683,7 +1318,7 @@
                 <w:noProof/>
                 <w:webHidden/>
               </w:rPr>
-              <w:instrText xml:space="preserve"> PAGEREF _Toc85018496 \h </w:instrText>
+              <w:instrText xml:space="preserve"> PAGEREF _Toc85019844 \h </w:instrText>
             </w:r>
             <w:r>
               <w:rPr>
@@ -703,7 +1338,7 @@
                 <w:noProof/>
                 <w:webHidden/>
               </w:rPr>
-              <w:t>1</w:t>
+              <w:t>4</w:t>
             </w:r>
             <w:r>
               <w:rPr>
@@ -726,13 +1361,13 @@
               <w:lang w:eastAsia="en-GB"/>
             </w:rPr>
           </w:pPr>
-          <w:hyperlink w:anchor="_Toc85018497" w:history="1">
+          <w:hyperlink w:anchor="_Toc85019845" w:history="1">
             <w:r>
               <w:rPr>
                 <w:rStyle w:val="Hyperlink"/>
                 <w:noProof/>
               </w:rPr>
-              <w:t>3.1</w:t>
+              <w:t>5.1</w:t>
             </w:r>
             <w:r>
               <w:rPr>
@@ -746,7 +1381,7 @@
                 <w:rStyle w:val="Hyperlink"/>
                 <w:noProof/>
               </w:rPr>
-              <w:t>Design Methodology</w:t>
+              <w:t>Use Cases</w:t>
             </w:r>
             <w:r>
               <w:rPr>
@@ -767,7 +1402,7 @@
                 <w:noProof/>
                 <w:webHidden/>
               </w:rPr>
-              <w:instrText xml:space="preserve"> PAGEREF _Toc85018497 \h </w:instrText>
+              <w:instrText xml:space="preserve"> PAGEREF _Toc85019845 \h </w:instrText>
             </w:r>
             <w:r>
               <w:rPr>
@@ -787,7 +1422,7 @@
                 <w:noProof/>
                 <w:webHidden/>
               </w:rPr>
-              <w:t>1</w:t>
+              <w:t>4</w:t>
             </w:r>
             <w:r>
               <w:rPr>
@@ -810,13 +1445,13 @@
               <w:lang w:eastAsia="en-GB"/>
             </w:rPr>
           </w:pPr>
-          <w:hyperlink w:anchor="_Toc85018498" w:history="1">
+          <w:hyperlink w:anchor="_Toc85019846" w:history="1">
             <w:r>
               <w:rPr>
                 <w:rStyle w:val="Hyperlink"/>
                 <w:noProof/>
               </w:rPr>
-              <w:t>3.2</w:t>
+              <w:t>5.2</w:t>
             </w:r>
             <w:r>
               <w:rPr>
@@ -830,7 +1465,7 @@
                 <w:rStyle w:val="Hyperlink"/>
                 <w:noProof/>
               </w:rPr>
-              <w:t>Risk Analysis</w:t>
+              <w:t>Requirements Specification</w:t>
             </w:r>
             <w:r>
               <w:rPr>
@@ -851,7 +1486,7 @@
                 <w:noProof/>
                 <w:webHidden/>
               </w:rPr>
-              <w:instrText xml:space="preserve"> PAGEREF _Toc85018498 \h </w:instrText>
+              <w:instrText xml:space="preserve"> PAGEREF _Toc85019846 \h </w:instrText>
             </w:r>
             <w:r>
               <w:rPr>
@@ -871,7 +1506,91 @@
                 <w:noProof/>
                 <w:webHidden/>
               </w:rPr>
-              <w:t>1</w:t>
+              <w:t>5</w:t>
+            </w:r>
+            <w:r>
+              <w:rPr>
+                <w:noProof/>
+                <w:webHidden/>
+              </w:rPr>
+              <w:fldChar w:fldCharType="end"/>
+            </w:r>
+          </w:hyperlink>
+        </w:p>
+        <w:p>
+          <w:pPr>
+            <w:pStyle w:val="TOC1"/>
+            <w:tabs>
+              <w:tab w:val="left" w:pos="440"/>
+              <w:tab w:val="right" w:leader="dot" w:pos="9016"/>
+            </w:tabs>
+            <w:rPr>
+              <w:noProof/>
+              <w:lang w:eastAsia="en-GB"/>
+            </w:rPr>
+          </w:pPr>
+          <w:hyperlink w:anchor="_Toc85019847" w:history="1">
+            <w:r>
+              <w:rPr>
+                <w:rStyle w:val="Hyperlink"/>
+                <w:noProof/>
+              </w:rPr>
+              <w:t>6</w:t>
+            </w:r>
+            <w:r>
+              <w:rPr>
+                <w:noProof/>
+                <w:lang w:eastAsia="en-GB"/>
+              </w:rPr>
+              <w:tab/>
+            </w:r>
+            <w:r>
+              <w:rPr>
+                <w:rStyle w:val="Hyperlink"/>
+                <w:noProof/>
+              </w:rPr>
+              <w:t>Software Design</w:t>
+            </w:r>
+            <w:r>
+              <w:rPr>
+                <w:noProof/>
+                <w:webHidden/>
+              </w:rPr>
+              <w:tab/>
+            </w:r>
+            <w:r>
+              <w:rPr>
+                <w:noProof/>
+                <w:webHidden/>
+              </w:rPr>
+              <w:fldChar w:fldCharType="begin"/>
+            </w:r>
+            <w:r>
+              <w:rPr>
+                <w:noProof/>
+                <w:webHidden/>
+              </w:rPr>
+              <w:instrText xml:space="preserve"> PAGEREF _Toc85019847 \h </w:instrText>
+            </w:r>
+            <w:r>
+              <w:rPr>
+                <w:noProof/>
+                <w:webHidden/>
+              </w:rPr>
+            </w:r>
+            <w:r>
+              <w:rPr>
+                <w:noProof/>
+                <w:webHidden/>
+              </w:rPr>
+              <w:fldChar w:fldCharType="separate"/>
+            </w:r>
+            <w:r>
+              <w:rPr>
+                <w:noProof/>
+                <w:webHidden/>
+              </w:rPr>
+              <w:t>5</w:t>
             </w:r>
             <w:r>
               <w:rPr>
@@ -894,13 +1613,13 @@
               <w:lang w:eastAsia="en-GB"/>
             </w:rPr>
           </w:pPr>
-          <w:hyperlink w:anchor="_Toc85018499" w:history="1">
+          <w:hyperlink w:anchor="_Toc85019848" w:history="1">
             <w:r>
               <w:rPr>
                 <w:rStyle w:val="Hyperlink"/>
                 <w:noProof/>
               </w:rPr>
-              <w:t>3.3</w:t>
+              <w:t>6.1</w:t>
             </w:r>
             <w:r>
               <w:rPr>
@@ -914,7 +1633,7 @@
                 <w:rStyle w:val="Hyperlink"/>
                 <w:noProof/>
               </w:rPr>
-              <w:t>Requirements Specification</w:t>
+              <w:t>Structure</w:t>
             </w:r>
             <w:r>
               <w:rPr>
@@ -935,7 +1654,7 @@
                 <w:noProof/>
                 <w:webHidden/>
               </w:rPr>
-              <w:instrText xml:space="preserve"> PAGEREF _Toc85018499 \h </w:instrText>
+              <w:instrText xml:space="preserve"> PAGEREF _Toc85019848 \h </w:instrText>
             </w:r>
             <w:r>
               <w:rPr>
@@ -955,7 +1674,7 @@
                 <w:noProof/>
                 <w:webHidden/>
               </w:rPr>
-              <w:t>1</w:t>
+              <w:t>5</w:t>
             </w:r>
             <w:r>
               <w:rPr>
@@ -978,13 +1697,13 @@
               <w:lang w:eastAsia="en-GB"/>
             </w:rPr>
           </w:pPr>
-          <w:hyperlink w:anchor="_Toc85018500" w:history="1">
+          <w:hyperlink w:anchor="_Toc85019849" w:history="1">
             <w:r>
               <w:rPr>
                 <w:rStyle w:val="Hyperlink"/>
                 <w:noProof/>
               </w:rPr>
-              <w:t>3.4</w:t>
+              <w:t>6.2</w:t>
             </w:r>
             <w:r>
               <w:rPr>
@@ -1019,7 +1738,7 @@
                 <w:noProof/>
                 <w:webHidden/>
               </w:rPr>
-              <w:instrText xml:space="preserve"> PAGEREF _Toc85018500 \h </w:instrText>
+              <w:instrText xml:space="preserve"> PAGEREF _Toc85019849 \h </w:instrText>
             </w:r>
             <w:r>
               <w:rPr>
@@ -1039,7 +1758,679 @@
                 <w:noProof/>
                 <w:webHidden/>
               </w:rPr>
-              <w:t>2</w:t>
+              <w:t>5</w:t>
+            </w:r>
+            <w:r>
+              <w:rPr>
+                <w:noProof/>
+                <w:webHidden/>
+              </w:rPr>
+              <w:fldChar w:fldCharType="end"/>
+            </w:r>
+          </w:hyperlink>
+        </w:p>
+        <w:p>
+          <w:pPr>
+            <w:pStyle w:val="TOC1"/>
+            <w:tabs>
+              <w:tab w:val="left" w:pos="440"/>
+              <w:tab w:val="right" w:leader="dot" w:pos="9016"/>
+            </w:tabs>
+            <w:rPr>
+              <w:noProof/>
+              <w:lang w:eastAsia="en-GB"/>
+            </w:rPr>
+          </w:pPr>
+          <w:hyperlink w:anchor="_Toc85019850" w:history="1">
+            <w:r>
+              <w:rPr>
+                <w:rStyle w:val="Hyperlink"/>
+                <w:noProof/>
+              </w:rPr>
+              <w:t>7</w:t>
+            </w:r>
+            <w:r>
+              <w:rPr>
+                <w:noProof/>
+                <w:lang w:eastAsia="en-GB"/>
+              </w:rPr>
+              <w:tab/>
+            </w:r>
+            <w:r>
+              <w:rPr>
+                <w:rStyle w:val="Hyperlink"/>
+                <w:noProof/>
+              </w:rPr>
+              <w:t>Evaluation Strategy</w:t>
+            </w:r>
+            <w:r>
+              <w:rPr>
+                <w:noProof/>
+                <w:webHidden/>
+              </w:rPr>
+              <w:tab/>
+            </w:r>
+            <w:r>
+              <w:rPr>
+                <w:noProof/>
+                <w:webHidden/>
+              </w:rPr>
+              <w:fldChar w:fldCharType="begin"/>
+            </w:r>
+            <w:r>
+              <w:rPr>
+                <w:noProof/>
+                <w:webHidden/>
+              </w:rPr>
+              <w:instrText xml:space="preserve"> PAGEREF _Toc85019850 \h </w:instrText>
+            </w:r>
+            <w:r>
+              <w:rPr>
+                <w:noProof/>
+                <w:webHidden/>
+              </w:rPr>
+            </w:r>
+            <w:r>
+              <w:rPr>
+                <w:noProof/>
+                <w:webHidden/>
+              </w:rPr>
+              <w:fldChar w:fldCharType="separate"/>
+            </w:r>
+            <w:r>
+              <w:rPr>
+                <w:noProof/>
+                <w:webHidden/>
+              </w:rPr>
+              <w:t>5</w:t>
+            </w:r>
+            <w:r>
+              <w:rPr>
+                <w:noProof/>
+                <w:webHidden/>
+              </w:rPr>
+              <w:fldChar w:fldCharType="end"/>
+            </w:r>
+          </w:hyperlink>
+        </w:p>
+        <w:p>
+          <w:pPr>
+            <w:pStyle w:val="TOC1"/>
+            <w:tabs>
+              <w:tab w:val="left" w:pos="440"/>
+              <w:tab w:val="right" w:leader="dot" w:pos="9016"/>
+            </w:tabs>
+            <w:rPr>
+              <w:noProof/>
+              <w:lang w:eastAsia="en-GB"/>
+            </w:rPr>
+          </w:pPr>
+          <w:hyperlink w:anchor="_Toc85019851" w:history="1">
+            <w:r>
+              <w:rPr>
+                <w:rStyle w:val="Hyperlink"/>
+                <w:noProof/>
+              </w:rPr>
+              <w:t>8</w:t>
+            </w:r>
+            <w:r>
+              <w:rPr>
+                <w:noProof/>
+                <w:lang w:eastAsia="en-GB"/>
+              </w:rPr>
+              <w:tab/>
+            </w:r>
+            <w:r>
+              <w:rPr>
+                <w:rStyle w:val="Hyperlink"/>
+                <w:noProof/>
+              </w:rPr>
+              <w:t>Project Plan</w:t>
+            </w:r>
+            <w:r>
+              <w:rPr>
+                <w:noProof/>
+                <w:webHidden/>
+              </w:rPr>
+              <w:tab/>
+            </w:r>
+            <w:r>
+              <w:rPr>
+                <w:noProof/>
+                <w:webHidden/>
+              </w:rPr>
+              <w:fldChar w:fldCharType="begin"/>
+            </w:r>
+            <w:r>
+              <w:rPr>
+                <w:noProof/>
+                <w:webHidden/>
+              </w:rPr>
+              <w:instrText xml:space="preserve"> PAGEREF _Toc85019851 \h </w:instrText>
+            </w:r>
+            <w:r>
+              <w:rPr>
+                <w:noProof/>
+                <w:webHidden/>
+              </w:rPr>
+            </w:r>
+            <w:r>
+              <w:rPr>
+                <w:noProof/>
+                <w:webHidden/>
+              </w:rPr>
+              <w:fldChar w:fldCharType="separate"/>
+            </w:r>
+            <w:r>
+              <w:rPr>
+                <w:noProof/>
+                <w:webHidden/>
+              </w:rPr>
+              <w:t>5</w:t>
+            </w:r>
+            <w:r>
+              <w:rPr>
+                <w:noProof/>
+                <w:webHidden/>
+              </w:rPr>
+              <w:fldChar w:fldCharType="end"/>
+            </w:r>
+          </w:hyperlink>
+        </w:p>
+        <w:p>
+          <w:pPr>
+            <w:pStyle w:val="TOC2"/>
+            <w:tabs>
+              <w:tab w:val="left" w:pos="880"/>
+              <w:tab w:val="right" w:leader="dot" w:pos="9016"/>
+            </w:tabs>
+            <w:rPr>
+              <w:noProof/>
+              <w:lang w:eastAsia="en-GB"/>
+            </w:rPr>
+          </w:pPr>
+          <w:hyperlink w:anchor="_Toc85019852" w:history="1">
+            <w:r>
+              <w:rPr>
+                <w:rStyle w:val="Hyperlink"/>
+                <w:noProof/>
+              </w:rPr>
+              <w:t>8.1</w:t>
+            </w:r>
+            <w:r>
+              <w:rPr>
+                <w:noProof/>
+                <w:lang w:eastAsia="en-GB"/>
+              </w:rPr>
+              <w:tab/>
+            </w:r>
+            <w:r>
+              <w:rPr>
+                <w:rStyle w:val="Hyperlink"/>
+                <w:noProof/>
+              </w:rPr>
+              <w:t>Design Methodology</w:t>
+            </w:r>
+            <w:r>
+              <w:rPr>
+                <w:noProof/>
+                <w:webHidden/>
+              </w:rPr>
+              <w:tab/>
+            </w:r>
+            <w:r>
+              <w:rPr>
+                <w:noProof/>
+                <w:webHidden/>
+              </w:rPr>
+              <w:fldChar w:fldCharType="begin"/>
+            </w:r>
+            <w:r>
+              <w:rPr>
+                <w:noProof/>
+                <w:webHidden/>
+              </w:rPr>
+              <w:instrText xml:space="preserve"> PAGEREF _Toc85019852 \h </w:instrText>
+            </w:r>
+            <w:r>
+              <w:rPr>
+                <w:noProof/>
+                <w:webHidden/>
+              </w:rPr>
+            </w:r>
+            <w:r>
+              <w:rPr>
+                <w:noProof/>
+                <w:webHidden/>
+              </w:rPr>
+              <w:fldChar w:fldCharType="separate"/>
+            </w:r>
+            <w:r>
+              <w:rPr>
+                <w:noProof/>
+                <w:webHidden/>
+              </w:rPr>
+              <w:t>5</w:t>
+            </w:r>
+            <w:r>
+              <w:rPr>
+                <w:noProof/>
+                <w:webHidden/>
+              </w:rPr>
+              <w:fldChar w:fldCharType="end"/>
+            </w:r>
+          </w:hyperlink>
+        </w:p>
+        <w:p>
+          <w:pPr>
+            <w:pStyle w:val="TOC2"/>
+            <w:tabs>
+              <w:tab w:val="left" w:pos="880"/>
+              <w:tab w:val="right" w:leader="dot" w:pos="9016"/>
+            </w:tabs>
+            <w:rPr>
+              <w:noProof/>
+              <w:lang w:eastAsia="en-GB"/>
+            </w:rPr>
+          </w:pPr>
+          <w:hyperlink w:anchor="_Toc85019853" w:history="1">
+            <w:r>
+              <w:rPr>
+                <w:rStyle w:val="Hyperlink"/>
+                <w:noProof/>
+              </w:rPr>
+              <w:t>8.2</w:t>
+            </w:r>
+            <w:r>
+              <w:rPr>
+                <w:noProof/>
+                <w:lang w:eastAsia="en-GB"/>
+              </w:rPr>
+              <w:tab/>
+            </w:r>
+            <w:r>
+              <w:rPr>
+                <w:rStyle w:val="Hyperlink"/>
+                <w:noProof/>
+              </w:rPr>
+              <w:t>Legal, Ethical &amp; Social Issues</w:t>
+            </w:r>
+            <w:r>
+              <w:rPr>
+                <w:noProof/>
+                <w:webHidden/>
+              </w:rPr>
+              <w:tab/>
+            </w:r>
+            <w:r>
+              <w:rPr>
+                <w:noProof/>
+                <w:webHidden/>
+              </w:rPr>
+              <w:fldChar w:fldCharType="begin"/>
+            </w:r>
+            <w:r>
+              <w:rPr>
+                <w:noProof/>
+                <w:webHidden/>
+              </w:rPr>
+              <w:instrText xml:space="preserve"> PAGEREF _Toc85019853 \h </w:instrText>
+            </w:r>
+            <w:r>
+              <w:rPr>
+                <w:noProof/>
+                <w:webHidden/>
+              </w:rPr>
+            </w:r>
+            <w:r>
+              <w:rPr>
+                <w:noProof/>
+                <w:webHidden/>
+              </w:rPr>
+              <w:fldChar w:fldCharType="separate"/>
+            </w:r>
+            <w:r>
+              <w:rPr>
+                <w:noProof/>
+                <w:webHidden/>
+              </w:rPr>
+              <w:t>5</w:t>
+            </w:r>
+            <w:r>
+              <w:rPr>
+                <w:noProof/>
+                <w:webHidden/>
+              </w:rPr>
+              <w:fldChar w:fldCharType="end"/>
+            </w:r>
+          </w:hyperlink>
+        </w:p>
+        <w:p>
+          <w:pPr>
+            <w:pStyle w:val="TOC2"/>
+            <w:tabs>
+              <w:tab w:val="left" w:pos="880"/>
+              <w:tab w:val="right" w:leader="dot" w:pos="9016"/>
+            </w:tabs>
+            <w:rPr>
+              <w:noProof/>
+              <w:lang w:eastAsia="en-GB"/>
+            </w:rPr>
+          </w:pPr>
+          <w:hyperlink w:anchor="_Toc85019854" w:history="1">
+            <w:r>
+              <w:rPr>
+                <w:rStyle w:val="Hyperlink"/>
+                <w:noProof/>
+              </w:rPr>
+              <w:t>8.3</w:t>
+            </w:r>
+            <w:r>
+              <w:rPr>
+                <w:noProof/>
+                <w:lang w:eastAsia="en-GB"/>
+              </w:rPr>
+              <w:tab/>
+            </w:r>
+            <w:r>
+              <w:rPr>
+                <w:rStyle w:val="Hyperlink"/>
+                <w:noProof/>
+              </w:rPr>
+              <w:t>Risk Analysis</w:t>
+            </w:r>
+            <w:r>
+              <w:rPr>
+                <w:noProof/>
+                <w:webHidden/>
+              </w:rPr>
+              <w:tab/>
+            </w:r>
+            <w:r>
+              <w:rPr>
+                <w:noProof/>
+                <w:webHidden/>
+              </w:rPr>
+              <w:fldChar w:fldCharType="begin"/>
+            </w:r>
+            <w:r>
+              <w:rPr>
+                <w:noProof/>
+                <w:webHidden/>
+              </w:rPr>
+              <w:instrText xml:space="preserve"> PAGEREF _Toc85019854 \h </w:instrText>
+            </w:r>
+            <w:r>
+              <w:rPr>
+                <w:noProof/>
+                <w:webHidden/>
+              </w:rPr>
+            </w:r>
+            <w:r>
+              <w:rPr>
+                <w:noProof/>
+                <w:webHidden/>
+              </w:rPr>
+              <w:fldChar w:fldCharType="separate"/>
+            </w:r>
+            <w:r>
+              <w:rPr>
+                <w:noProof/>
+                <w:webHidden/>
+              </w:rPr>
+              <w:t>5</w:t>
+            </w:r>
+            <w:r>
+              <w:rPr>
+                <w:noProof/>
+                <w:webHidden/>
+              </w:rPr>
+              <w:fldChar w:fldCharType="end"/>
+            </w:r>
+          </w:hyperlink>
+        </w:p>
+        <w:p>
+          <w:pPr>
+            <w:pStyle w:val="TOC2"/>
+            <w:tabs>
+              <w:tab w:val="left" w:pos="880"/>
+              <w:tab w:val="right" w:leader="dot" w:pos="9016"/>
+            </w:tabs>
+            <w:rPr>
+              <w:noProof/>
+              <w:lang w:eastAsia="en-GB"/>
+            </w:rPr>
+          </w:pPr>
+          <w:hyperlink w:anchor="_Toc85019855" w:history="1">
+            <w:r>
+              <w:rPr>
+                <w:rStyle w:val="Hyperlink"/>
+                <w:noProof/>
+              </w:rPr>
+              <w:t>8.4</w:t>
+            </w:r>
+            <w:r>
+              <w:rPr>
+                <w:noProof/>
+                <w:lang w:eastAsia="en-GB"/>
+              </w:rPr>
+              <w:tab/>
+            </w:r>
+            <w:r>
+              <w:rPr>
+                <w:rStyle w:val="Hyperlink"/>
+                <w:noProof/>
+              </w:rPr>
+              <w:t>Timetable</w:t>
+            </w:r>
+            <w:r>
+              <w:rPr>
+                <w:noProof/>
+                <w:webHidden/>
+              </w:rPr>
+              <w:tab/>
+            </w:r>
+            <w:r>
+              <w:rPr>
+                <w:noProof/>
+                <w:webHidden/>
+              </w:rPr>
+              <w:fldChar w:fldCharType="begin"/>
+            </w:r>
+            <w:r>
+              <w:rPr>
+                <w:noProof/>
+                <w:webHidden/>
+              </w:rPr>
+              <w:instrText xml:space="preserve"> PAGEREF _Toc85019855 \h </w:instrText>
+            </w:r>
+            <w:r>
+              <w:rPr>
+                <w:noProof/>
+                <w:webHidden/>
+              </w:rPr>
+            </w:r>
+            <w:r>
+              <w:rPr>
+                <w:noProof/>
+                <w:webHidden/>
+              </w:rPr>
+              <w:fldChar w:fldCharType="separate"/>
+            </w:r>
+            <w:r>
+              <w:rPr>
+                <w:noProof/>
+                <w:webHidden/>
+              </w:rPr>
+              <w:t>5</w:t>
+            </w:r>
+            <w:r>
+              <w:rPr>
+                <w:noProof/>
+                <w:webHidden/>
+              </w:rPr>
+              <w:fldChar w:fldCharType="end"/>
+            </w:r>
+          </w:hyperlink>
+        </w:p>
+        <w:p>
+          <w:pPr>
+            <w:pStyle w:val="TOC1"/>
+            <w:tabs>
+              <w:tab w:val="left" w:pos="440"/>
+              <w:tab w:val="right" w:leader="dot" w:pos="9016"/>
+            </w:tabs>
+            <w:rPr>
+              <w:noProof/>
+              <w:lang w:eastAsia="en-GB"/>
+            </w:rPr>
+          </w:pPr>
+          <w:hyperlink w:anchor="_Toc85019856" w:history="1">
+            <w:r>
+              <w:rPr>
+                <w:rStyle w:val="Hyperlink"/>
+                <w:noProof/>
+              </w:rPr>
+              <w:t>9</w:t>
+            </w:r>
+            <w:r>
+              <w:rPr>
+                <w:noProof/>
+                <w:lang w:eastAsia="en-GB"/>
+              </w:rPr>
+              <w:tab/>
+            </w:r>
+            <w:r>
+              <w:rPr>
+                <w:rStyle w:val="Hyperlink"/>
+                <w:noProof/>
+              </w:rPr>
+              <w:t>References</w:t>
+            </w:r>
+            <w:r>
+              <w:rPr>
+                <w:noProof/>
+                <w:webHidden/>
+              </w:rPr>
+              <w:tab/>
+            </w:r>
+            <w:r>
+              <w:rPr>
+                <w:noProof/>
+                <w:webHidden/>
+              </w:rPr>
+              <w:fldChar w:fldCharType="begin"/>
+            </w:r>
+            <w:r>
+              <w:rPr>
+                <w:noProof/>
+                <w:webHidden/>
+              </w:rPr>
+              <w:instrText xml:space="preserve"> PAGEREF _Toc85019856 \h </w:instrText>
+            </w:r>
+            <w:r>
+              <w:rPr>
+                <w:noProof/>
+                <w:webHidden/>
+              </w:rPr>
+            </w:r>
+            <w:r>
+              <w:rPr>
+                <w:noProof/>
+                <w:webHidden/>
+              </w:rPr>
+              <w:fldChar w:fldCharType="separate"/>
+            </w:r>
+            <w:r>
+              <w:rPr>
+                <w:noProof/>
+                <w:webHidden/>
+              </w:rPr>
+              <w:t>6</w:t>
+            </w:r>
+            <w:r>
+              <w:rPr>
+                <w:noProof/>
+                <w:webHidden/>
+              </w:rPr>
+              <w:fldChar w:fldCharType="end"/>
+            </w:r>
+          </w:hyperlink>
+        </w:p>
+        <w:p>
+          <w:pPr>
+            <w:pStyle w:val="TOC1"/>
+            <w:tabs>
+              <w:tab w:val="left" w:pos="660"/>
+              <w:tab w:val="right" w:leader="dot" w:pos="9016"/>
+            </w:tabs>
+            <w:rPr>
+              <w:noProof/>
+              <w:lang w:eastAsia="en-GB"/>
+            </w:rPr>
+          </w:pPr>
+          <w:hyperlink w:anchor="_Toc85019857" w:history="1">
+            <w:r>
+              <w:rPr>
+                <w:rStyle w:val="Hyperlink"/>
+                <w:noProof/>
+              </w:rPr>
+              <w:t>10</w:t>
+            </w:r>
+            <w:r>
+              <w:rPr>
+                <w:noProof/>
+                <w:lang w:eastAsia="en-GB"/>
+              </w:rPr>
+              <w:tab/>
+            </w:r>
+            <w:r>
+              <w:rPr>
+                <w:rStyle w:val="Hyperlink"/>
+                <w:noProof/>
+              </w:rPr>
+              <w:t>Appendices</w:t>
+            </w:r>
+            <w:r>
+              <w:rPr>
+                <w:noProof/>
+                <w:webHidden/>
+              </w:rPr>
+              <w:tab/>
+            </w:r>
+            <w:r>
+              <w:rPr>
+                <w:noProof/>
+                <w:webHidden/>
+              </w:rPr>
+              <w:fldChar w:fldCharType="begin"/>
+            </w:r>
+            <w:r>
+              <w:rPr>
+                <w:noProof/>
+                <w:webHidden/>
+              </w:rPr>
+              <w:instrText xml:space="preserve"> PAGEREF _Toc85019857 \h </w:instrText>
+            </w:r>
+            <w:r>
+              <w:rPr>
+                <w:noProof/>
+                <w:webHidden/>
+              </w:rPr>
+            </w:r>
+            <w:r>
+              <w:rPr>
+                <w:noProof/>
+                <w:webHidden/>
+              </w:rPr>
+              <w:fldChar w:fldCharType="separate"/>
+            </w:r>
+            <w:r>
+              <w:rPr>
+                <w:noProof/>
+                <w:webHidden/>
+              </w:rPr>
+              <w:t>6</w:t>
             </w:r>
             <w:r>
               <w:rPr>
@@ -1063,6 +2454,10 @@
       </w:sdtContent>
     </w:sdt>
     <w:p/>
+    <w:p/>
+    <w:p/>
+    <w:p/>
+    <w:p/>
     <w:p>
       <w:pPr>
         <w:rPr>
@@ -1083,30 +2478,32 @@
       <w:pPr>
         <w:pStyle w:val="Heading1"/>
       </w:pPr>
-      <w:bookmarkStart w:id="0" w:name="_Toc85018489"/>
+      <w:bookmarkStart w:id="2" w:name="_Toc85019359"/>
+      <w:bookmarkStart w:id="3" w:name="_Toc85019838"/>
       <w:r>
         <w:lastRenderedPageBreak/>
         <w:t>Introduction</w:t>
       </w:r>
-      <w:bookmarkEnd w:id="0"/>
+      <w:bookmarkEnd w:id="2"/>
+      <w:bookmarkEnd w:id="3"/>
       <w:r>
         <w:t xml:space="preserve"> </w:t>
       </w:r>
     </w:p>
+    <w:p/>
+    <w:p/>
+    <w:p/>
     <w:p>
       <w:pPr>
         <w:pStyle w:val="Heading2"/>
       </w:pPr>
-      <w:bookmarkStart w:id="1" w:name="_Toc85018490"/>
-      <w:r>
-        <w:t>Abstract</w:t>
-      </w:r>
-      <w:bookmarkEnd w:id="1"/>
-    </w:p>
-    <w:p>
-      <w:r>
-        <w:t>Is real time ray marching feasible?</w:t>
-      </w:r>
+      <w:bookmarkStart w:id="4" w:name="_Toc85019360"/>
+      <w:bookmarkStart w:id="5" w:name="_Toc85019839"/>
+      <w:r>
+        <w:t>Aims &amp; Objectives</w:t>
+      </w:r>
+      <w:bookmarkEnd w:id="4"/>
+      <w:bookmarkEnd w:id="5"/>
     </w:p>
     <w:p/>
     <w:p/>
@@ -1114,11 +2511,228 @@
       <w:pPr>
         <w:pStyle w:val="Heading2"/>
       </w:pPr>
-      <w:bookmarkStart w:id="2" w:name="_Toc85018491"/>
-      <w:r>
-        <w:t>Aims &amp; Objectives</w:t>
-      </w:r>
-      <w:bookmarkEnd w:id="2"/>
+      <w:bookmarkStart w:id="6" w:name="_Toc85019361"/>
+      <w:bookmarkStart w:id="7" w:name="_Toc85019840"/>
+      <w:r>
+        <w:t>Project Description</w:t>
+      </w:r>
+      <w:bookmarkEnd w:id="6"/>
+      <w:bookmarkEnd w:id="7"/>
+    </w:p>
+    <w:p>
+      <w:r>
+        <w:t>Is the topic meaningful, complex and challenging?</w:t>
+      </w:r>
+    </w:p>
+    <w:p/>
+    <w:p>
+      <w:pPr>
+        <w:pStyle w:val="Heading2"/>
+      </w:pPr>
+      <w:bookmarkStart w:id="8" w:name="_Toc85019362"/>
+      <w:bookmarkStart w:id="9" w:name="_Toc85019841"/>
+      <w:r>
+        <w:t>Scope</w:t>
+      </w:r>
+      <w:bookmarkEnd w:id="8"/>
+      <w:bookmarkEnd w:id="9"/>
+      <w:r>
+        <w:t xml:space="preserve"> </w:t>
+      </w:r>
+    </w:p>
+    <w:p/>
+    <w:p>
+      <w:pPr>
+        <w:pStyle w:val="Heading1"/>
+      </w:pPr>
+      <w:bookmarkStart w:id="10" w:name="_Toc85019363"/>
+      <w:bookmarkStart w:id="11" w:name="_Toc85019842"/>
+      <w:r>
+        <w:t>Literature Review</w:t>
+      </w:r>
+      <w:bookmarkEnd w:id="10"/>
+      <w:bookmarkEnd w:id="11"/>
+      <w:r>
+        <w:t xml:space="preserve"> </w:t>
+      </w:r>
+    </w:p>
+    <w:p>
+      <w:r>
+        <w:t>How relevant is the literature that is covered?</w:t>
+      </w:r>
+    </w:p>
+    <w:p>
+      <w:r>
+        <w:t>• Is there missing material?</w:t>
+      </w:r>
+    </w:p>
+    <w:p>
+      <w:r>
+        <w:t>• Is it well structured?</w:t>
+      </w:r>
+    </w:p>
+    <w:p>
+      <w:r>
+        <w:t>• Are good quality sources used and properly cited?</w:t>
+      </w:r>
+    </w:p>
+    <w:p>
+      <w:r>
+        <w:t>• How strong are the comparative and critical aspects?</w:t>
+      </w:r>
+    </w:p>
+    <w:p>
+      <w:r>
+        <w:t>• Is the literature review of an appropriate length?</w:t>
+      </w:r>
+    </w:p>
+    <w:p/>
+    <w:p>
+      <w:pPr>
+        <w:pStyle w:val="Heading2"/>
+      </w:pPr>
+      <w:bookmarkStart w:id="12" w:name="_Toc85019364"/>
+      <w:bookmarkStart w:id="13" w:name="_Toc85019843"/>
+      <w:r>
+        <w:t>Evaluation</w:t>
+      </w:r>
+      <w:bookmarkEnd w:id="12"/>
+      <w:bookmarkEnd w:id="13"/>
+      <w:r>
+        <w:t xml:space="preserve"> </w:t>
+      </w:r>
+    </w:p>
+    <w:p/>
+    <w:p/>
+    <w:p>
+      <w:pPr>
+        <w:pStyle w:val="Heading1"/>
+      </w:pPr>
+      <w:bookmarkStart w:id="14" w:name="_Toc85019365"/>
+      <w:bookmarkStart w:id="15" w:name="_Toc85019844"/>
+      <w:r>
+        <w:t>Requirements</w:t>
+      </w:r>
+      <w:bookmarkEnd w:id="14"/>
+      <w:r>
+        <w:t xml:space="preserve"> </w:t>
+      </w:r>
+      <w:r>
+        <w:t>Analysis</w:t>
+      </w:r>
+      <w:bookmarkEnd w:id="15"/>
+    </w:p>
+    <w:p>
+      <w:bookmarkStart w:id="16" w:name="_Toc85019366"/>
+    </w:p>
+    <w:p>
+      <w:pPr>
+        <w:pStyle w:val="Heading2"/>
+      </w:pPr>
+      <w:bookmarkStart w:id="17" w:name="_Toc85019845"/>
+      <w:r>
+        <w:t>Use Cases</w:t>
+      </w:r>
+      <w:bookmarkEnd w:id="17"/>
+    </w:p>
+    <w:p/>
+    <w:p>
+      <w:pPr>
+        <w:pStyle w:val="Heading2"/>
+      </w:pPr>
+      <w:bookmarkStart w:id="18" w:name="_Toc85019846"/>
+      <w:r>
+        <w:lastRenderedPageBreak/>
+        <w:t>Requirements Specification</w:t>
+      </w:r>
+      <w:bookmarkEnd w:id="16"/>
+      <w:bookmarkEnd w:id="18"/>
+    </w:p>
+    <w:p/>
+    <w:p/>
+    <w:p>
+      <w:pPr>
+        <w:pStyle w:val="Heading1"/>
+      </w:pPr>
+      <w:bookmarkStart w:id="19" w:name="_Toc85019847"/>
+      <w:r>
+        <w:t xml:space="preserve">Software </w:t>
+      </w:r>
+      <w:r>
+        <w:t>Design</w:t>
+      </w:r>
+      <w:bookmarkEnd w:id="19"/>
+    </w:p>
+    <w:p>
+      <w:pPr>
+        <w:pStyle w:val="Heading2"/>
+      </w:pPr>
+      <w:bookmarkStart w:id="20" w:name="_Toc85019369"/>
+      <w:bookmarkStart w:id="21" w:name="_Toc85019848"/>
+      <w:r>
+        <w:t>Structure</w:t>
+      </w:r>
+      <w:bookmarkEnd w:id="21"/>
+    </w:p>
+    <w:p/>
+    <w:p>
+      <w:pPr>
+        <w:pStyle w:val="Heading2"/>
+      </w:pPr>
+      <w:bookmarkStart w:id="22" w:name="_Toc85019849"/>
+      <w:r>
+        <w:t>Technologies</w:t>
+      </w:r>
+      <w:bookmarkEnd w:id="20"/>
+      <w:bookmarkEnd w:id="22"/>
+      <w:r>
+        <w:t xml:space="preserve">  </w:t>
+      </w:r>
+    </w:p>
+    <w:p/>
+    <w:p/>
+    <w:p>
+      <w:pPr>
+        <w:pStyle w:val="Heading1"/>
+      </w:pPr>
+      <w:bookmarkStart w:id="23" w:name="_Toc85019850"/>
+      <w:r>
+        <w:t>Evaluation Strategy</w:t>
+      </w:r>
+      <w:bookmarkEnd w:id="23"/>
+      <w:r>
+        <w:t xml:space="preserve"> </w:t>
+      </w:r>
+    </w:p>
+    <w:p/>
+    <w:p/>
+    <w:p>
+      <w:pPr>
+        <w:pStyle w:val="Heading1"/>
+      </w:pPr>
+      <w:bookmarkStart w:id="24" w:name="_Toc85019367"/>
+      <w:bookmarkStart w:id="25" w:name="_Toc85019851"/>
+      <w:r>
+        <w:t>Project Plan</w:t>
+      </w:r>
+      <w:bookmarkEnd w:id="24"/>
+      <w:bookmarkEnd w:id="25"/>
+    </w:p>
+    <w:p/>
+    <w:p>
+      <w:pPr>
+        <w:pStyle w:val="Heading2"/>
+      </w:pPr>
+      <w:bookmarkStart w:id="26" w:name="_Toc85019368"/>
+      <w:bookmarkStart w:id="27" w:name="_Toc85019852"/>
+      <w:r>
+        <w:t>Design Methodology</w:t>
+      </w:r>
+      <w:bookmarkEnd w:id="26"/>
+      <w:bookmarkEnd w:id="27"/>
+      <w:r>
+        <w:t xml:space="preserve"> </w:t>
+      </w:r>
     </w:p>
     <w:p/>
     <w:p/>
@@ -1126,23 +2740,17 @@
       <w:pPr>
         <w:pStyle w:val="Heading2"/>
       </w:pPr>
-      <w:bookmarkStart w:id="3" w:name="_Toc85018492"/>
-      <w:r>
-        <w:t>Project Description</w:t>
-      </w:r>
-      <w:bookmarkEnd w:id="3"/>
+      <w:bookmarkStart w:id="28" w:name="_Toc85019370"/>
+      <w:bookmarkStart w:id="29" w:name="_Toc85019853"/>
+      <w:r>
+        <w:t>Legal, Ethical &amp; Social Issues</w:t>
+      </w:r>
+      <w:bookmarkEnd w:id="28"/>
+      <w:bookmarkEnd w:id="29"/>
     </w:p>
     <w:p>
       <w:r>
-        <w:t xml:space="preserve">Is the topic meaningful, </w:t>
-      </w:r>
-      <w:proofErr w:type="gramStart"/>
-      <w:r>
-        <w:t>complex</w:t>
-      </w:r>
-      <w:proofErr w:type="gramEnd"/>
-      <w:r>
-        <w:t xml:space="preserve"> and challenging?</w:t>
+        <w:t>A well-researched consideration of any Professional, Legal, Ethical, and Social Issues pertinent to the project. (e.g. codes of conduct (BCS), codes of practice, standards, computer law, ethical decision making, intellectual property, social aspects, copyright, data protection, and so on)</w:t>
       </w:r>
     </w:p>
     <w:p/>
@@ -1150,72 +2758,30 @@
       <w:pPr>
         <w:pStyle w:val="Heading2"/>
       </w:pPr>
-      <w:bookmarkStart w:id="4" w:name="_Toc85018493"/>
-      <w:r>
-        <w:t>Scope</w:t>
-      </w:r>
-      <w:bookmarkEnd w:id="4"/>
+      <w:bookmarkStart w:id="30" w:name="_Toc85019371"/>
+      <w:bookmarkStart w:id="31" w:name="_Toc85019854"/>
+      <w:r>
+        <w:t>Risk Analysis</w:t>
+      </w:r>
+      <w:bookmarkEnd w:id="30"/>
+      <w:bookmarkEnd w:id="31"/>
       <w:r>
         <w:t xml:space="preserve"> </w:t>
       </w:r>
     </w:p>
     <w:p/>
-    <w:p>
-      <w:pPr>
-        <w:pStyle w:val="Heading1"/>
-      </w:pPr>
-      <w:bookmarkStart w:id="5" w:name="_Toc85018494"/>
-      <w:r>
-        <w:t>Literature Review</w:t>
-      </w:r>
-      <w:bookmarkEnd w:id="5"/>
-      <w:r>
-        <w:t xml:space="preserve"> </w:t>
-      </w:r>
-    </w:p>
-    <w:p>
-      <w:r>
-        <w:t>How relevant is the literature that is covered?</w:t>
-      </w:r>
-    </w:p>
-    <w:p>
-      <w:r>
-        <w:t>• Is there missing material?</w:t>
-      </w:r>
-    </w:p>
-    <w:p>
-      <w:r>
-        <w:t>• Is it well structured?</w:t>
-      </w:r>
-    </w:p>
-    <w:p>
-      <w:r>
-        <w:t>• Are good quality sources used and properly cited?</w:t>
-      </w:r>
-    </w:p>
-    <w:p>
-      <w:r>
-        <w:t>• How strong are the comparative and critical aspects?</w:t>
-      </w:r>
-    </w:p>
-    <w:p>
-      <w:r>
-        <w:t>• Is the literature review of an appropriate length?</w:t>
-      </w:r>
-    </w:p>
     <w:p/>
     <w:p>
       <w:pPr>
         <w:pStyle w:val="Heading2"/>
       </w:pPr>
-      <w:bookmarkStart w:id="6" w:name="_Toc85018495"/>
-      <w:r>
-        <w:t>Evaluation</w:t>
-      </w:r>
-      <w:bookmarkEnd w:id="6"/>
-      <w:r>
-        <w:t xml:space="preserve"> </w:t>
-      </w:r>
+      <w:bookmarkStart w:id="32" w:name="_Toc85019372"/>
+      <w:bookmarkStart w:id="33" w:name="_Toc85019855"/>
+      <w:r>
+        <w:t>Timetable</w:t>
+      </w:r>
+      <w:bookmarkEnd w:id="32"/>
+      <w:bookmarkEnd w:id="33"/>
     </w:p>
     <w:p/>
     <w:p/>
@@ -1223,19 +2789,11 @@
       <w:pPr>
         <w:pStyle w:val="Heading1"/>
       </w:pPr>
-      <w:r>
-        <w:t xml:space="preserve">Requirements </w:t>
-      </w:r>
-    </w:p>
-    <w:p>
-      <w:pPr>
-        <w:pStyle w:val="Heading2"/>
-      </w:pPr>
-      <w:bookmarkStart w:id="7" w:name="_Toc85018499"/>
-      <w:r>
-        <w:t>Requirements Specification</w:t>
-      </w:r>
-      <w:bookmarkEnd w:id="7"/>
+      <w:bookmarkStart w:id="34" w:name="_Toc85019856"/>
+      <w:r>
+        <w:t>References</w:t>
+      </w:r>
+      <w:bookmarkEnd w:id="34"/>
     </w:p>
     <w:p/>
     <w:p/>
@@ -1244,55 +2802,16 @@
       <w:pPr>
         <w:pStyle w:val="Heading1"/>
       </w:pPr>
-      <w:bookmarkStart w:id="8" w:name="_Toc85018496"/>
-      <w:r>
-        <w:t>Project Plan</w:t>
-      </w:r>
-      <w:bookmarkEnd w:id="8"/>
+      <w:bookmarkStart w:id="35" w:name="_Toc85019857"/>
+      <w:r>
+        <w:t>Appendices</w:t>
+      </w:r>
+      <w:bookmarkEnd w:id="35"/>
+      <w:r>
+        <w:t xml:space="preserve"> </w:t>
+      </w:r>
     </w:p>
     <w:p/>
-    <w:p>
-      <w:pPr>
-        <w:pStyle w:val="Heading2"/>
-      </w:pPr>
-      <w:bookmarkStart w:id="9" w:name="_Toc85018497"/>
-      <w:r>
-        <w:t>Design Methodology</w:t>
-      </w:r>
-      <w:bookmarkEnd w:id="9"/>
-      <w:r>
-        <w:t xml:space="preserve"> </w:t>
-      </w:r>
-    </w:p>
-    <w:p/>
-    <w:p>
-      <w:pPr>
-        <w:pStyle w:val="Heading2"/>
-      </w:pPr>
-      <w:bookmarkStart w:id="10" w:name="_Toc85018498"/>
-      <w:r>
-        <w:t>Risk Analysis</w:t>
-      </w:r>
-      <w:bookmarkEnd w:id="10"/>
-      <w:r>
-        <w:t xml:space="preserve"> </w:t>
-      </w:r>
-    </w:p>
-    <w:p/>
-    <w:p/>
-    <w:p>
-      <w:pPr>
-        <w:pStyle w:val="Heading2"/>
-      </w:pPr>
-      <w:bookmarkStart w:id="11" w:name="_Toc85018500"/>
-      <w:r>
-        <w:t>Technologies</w:t>
-      </w:r>
-      <w:bookmarkEnd w:id="11"/>
-      <w:r>
-        <w:t xml:space="preserve">  </w:t>
-      </w:r>
-    </w:p>
     <w:p/>
     <w:p/>
     <w:p/>
@@ -1433,6 +2952,36 @@
     <w:abstractNumId w:val="0"/>
   </w:num>
   <w:num w:numId="10">
+    <w:abstractNumId w:val="0"/>
+  </w:num>
+  <w:num w:numId="11">
+    <w:abstractNumId w:val="0"/>
+  </w:num>
+  <w:num w:numId="12">
+    <w:abstractNumId w:val="0"/>
+  </w:num>
+  <w:num w:numId="13">
+    <w:abstractNumId w:val="0"/>
+  </w:num>
+  <w:num w:numId="14">
+    <w:abstractNumId w:val="0"/>
+  </w:num>
+  <w:num w:numId="15">
+    <w:abstractNumId w:val="0"/>
+  </w:num>
+  <w:num w:numId="16">
+    <w:abstractNumId w:val="0"/>
+  </w:num>
+  <w:num w:numId="17">
+    <w:abstractNumId w:val="0"/>
+  </w:num>
+  <w:num w:numId="18">
+    <w:abstractNumId w:val="0"/>
+  </w:num>
+  <w:num w:numId="19">
+    <w:abstractNumId w:val="0"/>
+  </w:num>
+  <w:num w:numId="20">
     <w:abstractNumId w:val="0"/>
   </w:num>
 </w:numbering>
@@ -1836,7 +3385,7 @@
   <w:style w:type="paragraph" w:default="1" w:styleId="Normal">
     <w:name w:val="Normal"/>
     <w:qFormat/>
-    <w:rsid w:val="00DE700E"/>
+    <w:rsid w:val="003C0644"/>
   </w:style>
   <w:style w:type="paragraph" w:styleId="Heading1">
     <w:name w:val="heading 1"/>
@@ -1845,12 +3394,12 @@
     <w:link w:val="Heading1Char"/>
     <w:uiPriority w:val="9"/>
     <w:qFormat/>
-    <w:rsid w:val="00DE700E"/>
+    <w:rsid w:val="003C0644"/>
     <w:pPr>
       <w:keepNext/>
       <w:keepLines/>
       <w:numPr>
-        <w:numId w:val="10"/>
+        <w:numId w:val="20"/>
       </w:numPr>
       <w:pBdr>
         <w:bottom w:val="single" w:sz="4" w:space="1" w:color="595959" w:themeColor="text1" w:themeTint="A6"/>
@@ -1874,15 +3423,16 @@
     <w:next w:val="Normal"/>
     <w:link w:val="Heading2Char"/>
     <w:uiPriority w:val="9"/>
+    <w:semiHidden/>
     <w:unhideWhenUsed/>
     <w:qFormat/>
-    <w:rsid w:val="00DE700E"/>
+    <w:rsid w:val="003C0644"/>
     <w:pPr>
       <w:keepNext/>
       <w:keepLines/>
       <w:numPr>
         <w:ilvl w:val="1"/>
-        <w:numId w:val="10"/>
+        <w:numId w:val="20"/>
       </w:numPr>
       <w:spacing w:before="360" w:after="0"/>
       <w:outlineLvl w:val="1"/>
@@ -1903,15 +3453,16 @@
     <w:next w:val="Normal"/>
     <w:link w:val="Heading3Char"/>
     <w:uiPriority w:val="9"/>
+    <w:semiHidden/>
     <w:unhideWhenUsed/>
     <w:qFormat/>
-    <w:rsid w:val="00DE700E"/>
+    <w:rsid w:val="003C0644"/>
     <w:pPr>
       <w:keepNext/>
       <w:keepLines/>
       <w:numPr>
         <w:ilvl w:val="2"/>
-        <w:numId w:val="10"/>
+        <w:numId w:val="20"/>
       </w:numPr>
       <w:spacing w:before="200" w:after="0"/>
       <w:outlineLvl w:val="2"/>
@@ -1932,13 +3483,13 @@
     <w:semiHidden/>
     <w:unhideWhenUsed/>
     <w:qFormat/>
-    <w:rsid w:val="00DE700E"/>
+    <w:rsid w:val="003C0644"/>
     <w:pPr>
       <w:keepNext/>
       <w:keepLines/>
       <w:numPr>
         <w:ilvl w:val="3"/>
-        <w:numId w:val="10"/>
+        <w:numId w:val="20"/>
       </w:numPr>
       <w:spacing w:before="200" w:after="0"/>
       <w:outlineLvl w:val="3"/>
@@ -1961,13 +3512,13 @@
     <w:semiHidden/>
     <w:unhideWhenUsed/>
     <w:qFormat/>
-    <w:rsid w:val="00DE700E"/>
+    <w:rsid w:val="003C0644"/>
     <w:pPr>
       <w:keepNext/>
       <w:keepLines/>
       <w:numPr>
         <w:ilvl w:val="4"/>
-        <w:numId w:val="10"/>
+        <w:numId w:val="20"/>
       </w:numPr>
       <w:spacing w:before="200" w:after="0"/>
       <w:outlineLvl w:val="4"/>
@@ -1986,13 +3537,13 @@
     <w:semiHidden/>
     <w:unhideWhenUsed/>
     <w:qFormat/>
-    <w:rsid w:val="00DE700E"/>
+    <w:rsid w:val="003C0644"/>
     <w:pPr>
       <w:keepNext/>
       <w:keepLines/>
       <w:numPr>
         <w:ilvl w:val="5"/>
-        <w:numId w:val="10"/>
+        <w:numId w:val="20"/>
       </w:numPr>
       <w:spacing w:before="200" w:after="0"/>
       <w:outlineLvl w:val="5"/>
@@ -2013,13 +3564,13 @@
     <w:semiHidden/>
     <w:unhideWhenUsed/>
     <w:qFormat/>
-    <w:rsid w:val="00DE700E"/>
+    <w:rsid w:val="003C0644"/>
     <w:pPr>
       <w:keepNext/>
       <w:keepLines/>
       <w:numPr>
         <w:ilvl w:val="6"/>
-        <w:numId w:val="10"/>
+        <w:numId w:val="20"/>
       </w:numPr>
       <w:spacing w:before="200" w:after="0"/>
       <w:outlineLvl w:val="6"/>
@@ -2040,13 +3591,13 @@
     <w:semiHidden/>
     <w:unhideWhenUsed/>
     <w:qFormat/>
-    <w:rsid w:val="00DE700E"/>
+    <w:rsid w:val="003C0644"/>
     <w:pPr>
       <w:keepNext/>
       <w:keepLines/>
       <w:numPr>
         <w:ilvl w:val="7"/>
-        <w:numId w:val="10"/>
+        <w:numId w:val="20"/>
       </w:numPr>
       <w:spacing w:before="200" w:after="0"/>
       <w:outlineLvl w:val="7"/>
@@ -2067,13 +3618,13 @@
     <w:semiHidden/>
     <w:unhideWhenUsed/>
     <w:qFormat/>
-    <w:rsid w:val="00DE700E"/>
+    <w:rsid w:val="003C0644"/>
     <w:pPr>
       <w:keepNext/>
       <w:keepLines/>
       <w:numPr>
         <w:ilvl w:val="8"/>
-        <w:numId w:val="10"/>
+        <w:numId w:val="20"/>
       </w:numPr>
       <w:spacing w:before="200" w:after="0"/>
       <w:outlineLvl w:val="8"/>
@@ -2119,7 +3670,7 @@
     <w:basedOn w:val="DefaultParagraphFont"/>
     <w:link w:val="Heading1"/>
     <w:uiPriority w:val="9"/>
-    <w:rsid w:val="00DE700E"/>
+    <w:rsid w:val="003C0644"/>
     <w:rPr>
       <w:rFonts w:asciiTheme="majorHAnsi" w:eastAsiaTheme="majorEastAsia" w:hAnsiTheme="majorHAnsi" w:cstheme="majorBidi"/>
       <w:b/>
@@ -2135,7 +3686,8 @@
     <w:basedOn w:val="DefaultParagraphFont"/>
     <w:link w:val="Heading2"/>
     <w:uiPriority w:val="9"/>
-    <w:rsid w:val="00DE700E"/>
+    <w:semiHidden/>
+    <w:rsid w:val="003C0644"/>
     <w:rPr>
       <w:rFonts w:asciiTheme="majorHAnsi" w:eastAsiaTheme="majorEastAsia" w:hAnsiTheme="majorHAnsi" w:cstheme="majorBidi"/>
       <w:b/>
@@ -2151,7 +3703,8 @@
     <w:basedOn w:val="DefaultParagraphFont"/>
     <w:link w:val="Heading3"/>
     <w:uiPriority w:val="9"/>
-    <w:rsid w:val="00DE700E"/>
+    <w:semiHidden/>
+    <w:rsid w:val="003C0644"/>
     <w:rPr>
       <w:rFonts w:asciiTheme="majorHAnsi" w:eastAsiaTheme="majorEastAsia" w:hAnsiTheme="majorHAnsi" w:cstheme="majorBidi"/>
       <w:b/>
@@ -2165,7 +3718,7 @@
     <w:link w:val="Heading4"/>
     <w:uiPriority w:val="9"/>
     <w:semiHidden/>
-    <w:rsid w:val="00DE700E"/>
+    <w:rsid w:val="003C0644"/>
     <w:rPr>
       <w:rFonts w:asciiTheme="majorHAnsi" w:eastAsiaTheme="majorEastAsia" w:hAnsiTheme="majorHAnsi" w:cstheme="majorBidi"/>
       <w:b/>
@@ -2181,7 +3734,7 @@
     <w:link w:val="Heading5"/>
     <w:uiPriority w:val="9"/>
     <w:semiHidden/>
-    <w:rsid w:val="00DE700E"/>
+    <w:rsid w:val="003C0644"/>
     <w:rPr>
       <w:rFonts w:asciiTheme="majorHAnsi" w:eastAsiaTheme="majorEastAsia" w:hAnsiTheme="majorHAnsi" w:cstheme="majorBidi"/>
       <w:color w:val="323E4F" w:themeColor="text2" w:themeShade="BF"/>
@@ -2193,7 +3746,7 @@
     <w:link w:val="Heading6"/>
     <w:uiPriority w:val="9"/>
     <w:semiHidden/>
-    <w:rsid w:val="00DE700E"/>
+    <w:rsid w:val="003C0644"/>
     <w:rPr>
       <w:rFonts w:asciiTheme="majorHAnsi" w:eastAsiaTheme="majorEastAsia" w:hAnsiTheme="majorHAnsi" w:cstheme="majorBidi"/>
       <w:i/>
@@ -2207,7 +3760,7 @@
     <w:link w:val="Heading7"/>
     <w:uiPriority w:val="9"/>
     <w:semiHidden/>
-    <w:rsid w:val="00DE700E"/>
+    <w:rsid w:val="003C0644"/>
     <w:rPr>
       <w:rFonts w:asciiTheme="majorHAnsi" w:eastAsiaTheme="majorEastAsia" w:hAnsiTheme="majorHAnsi" w:cstheme="majorBidi"/>
       <w:i/>
@@ -2221,7 +3774,7 @@
     <w:link w:val="Heading8"/>
     <w:uiPriority w:val="9"/>
     <w:semiHidden/>
-    <w:rsid w:val="00DE700E"/>
+    <w:rsid w:val="003C0644"/>
     <w:rPr>
       <w:rFonts w:asciiTheme="majorHAnsi" w:eastAsiaTheme="majorEastAsia" w:hAnsiTheme="majorHAnsi" w:cstheme="majorBidi"/>
       <w:color w:val="404040" w:themeColor="text1" w:themeTint="BF"/>
@@ -2235,7 +3788,7 @@
     <w:link w:val="Heading9"/>
     <w:uiPriority w:val="9"/>
     <w:semiHidden/>
-    <w:rsid w:val="00DE700E"/>
+    <w:rsid w:val="003C0644"/>
     <w:rPr>
       <w:rFonts w:asciiTheme="majorHAnsi" w:eastAsiaTheme="majorEastAsia" w:hAnsiTheme="majorHAnsi" w:cstheme="majorBidi"/>
       <w:i/>
@@ -2253,7 +3806,7 @@
     <w:semiHidden/>
     <w:unhideWhenUsed/>
     <w:qFormat/>
-    <w:rsid w:val="00DE700E"/>
+    <w:rsid w:val="003C0644"/>
     <w:pPr>
       <w:spacing w:after="200" w:line="240" w:lineRule="auto"/>
     </w:pPr>
@@ -2272,7 +3825,7 @@
     <w:link w:val="TitleChar"/>
     <w:uiPriority w:val="10"/>
     <w:qFormat/>
-    <w:rsid w:val="00DE700E"/>
+    <w:rsid w:val="003C0644"/>
     <w:pPr>
       <w:spacing w:after="0" w:line="240" w:lineRule="auto"/>
       <w:contextualSpacing/>
@@ -2289,7 +3842,7 @@
     <w:basedOn w:val="DefaultParagraphFont"/>
     <w:link w:val="Title"/>
     <w:uiPriority w:val="10"/>
-    <w:rsid w:val="00DE700E"/>
+    <w:rsid w:val="003C0644"/>
     <w:rPr>
       <w:rFonts w:asciiTheme="majorHAnsi" w:eastAsiaTheme="majorEastAsia" w:hAnsiTheme="majorHAnsi" w:cstheme="majorBidi"/>
       <w:color w:val="000000" w:themeColor="text1"/>
@@ -2304,7 +3857,7 @@
     <w:link w:val="SubtitleChar"/>
     <w:uiPriority w:val="11"/>
     <w:qFormat/>
-    <w:rsid w:val="00DE700E"/>
+    <w:rsid w:val="003C0644"/>
     <w:pPr>
       <w:numPr>
         <w:ilvl w:val="1"/>
@@ -2320,7 +3873,7 @@
     <w:basedOn w:val="DefaultParagraphFont"/>
     <w:link w:val="Subtitle"/>
     <w:uiPriority w:val="11"/>
-    <w:rsid w:val="00DE700E"/>
+    <w:rsid w:val="003C0644"/>
     <w:rPr>
       <w:color w:val="5A5A5A" w:themeColor="text1" w:themeTint="A5"/>
       <w:spacing w:val="10"/>
@@ -2331,7 +3884,7 @@
     <w:basedOn w:val="DefaultParagraphFont"/>
     <w:uiPriority w:val="22"/>
     <w:qFormat/>
-    <w:rsid w:val="00DE700E"/>
+    <w:rsid w:val="003C0644"/>
     <w:rPr>
       <w:b/>
       <w:bCs/>
@@ -2343,7 +3896,7 @@
     <w:basedOn w:val="DefaultParagraphFont"/>
     <w:uiPriority w:val="20"/>
     <w:qFormat/>
-    <w:rsid w:val="00DE700E"/>
+    <w:rsid w:val="003C0644"/>
     <w:rPr>
       <w:i/>
       <w:iCs/>
@@ -2355,7 +3908,7 @@
     <w:link w:val="NoSpacingChar"/>
     <w:uiPriority w:val="1"/>
     <w:qFormat/>
-    <w:rsid w:val="00DE700E"/>
+    <w:rsid w:val="003C0644"/>
     <w:pPr>
       <w:spacing w:after="0" w:line="240" w:lineRule="auto"/>
     </w:pPr>
@@ -2367,7 +3920,7 @@
     <w:link w:val="QuoteChar"/>
     <w:uiPriority w:val="29"/>
     <w:qFormat/>
-    <w:rsid w:val="00DE700E"/>
+    <w:rsid w:val="003C0644"/>
     <w:pPr>
       <w:spacing w:before="160"/>
       <w:ind w:left="720" w:right="720"/>
@@ -2383,7 +3936,7 @@
     <w:basedOn w:val="DefaultParagraphFont"/>
     <w:link w:val="Quote"/>
     <w:uiPriority w:val="29"/>
-    <w:rsid w:val="00DE700E"/>
+    <w:rsid w:val="003C0644"/>
     <w:rPr>
       <w:i/>
       <w:iCs/>
@@ -2397,7 +3950,7 @@
     <w:link w:val="IntenseQuoteChar"/>
     <w:uiPriority w:val="30"/>
     <w:qFormat/>
-    <w:rsid w:val="00DE700E"/>
+    <w:rsid w:val="003C0644"/>
     <w:pPr>
       <w:pBdr>
         <w:top w:val="single" w:sz="24" w:space="1" w:color="F2F2F2" w:themeColor="background1" w:themeShade="F2"/>
@@ -2417,7 +3970,7 @@
     <w:basedOn w:val="DefaultParagraphFont"/>
     <w:link w:val="IntenseQuote"/>
     <w:uiPriority w:val="30"/>
-    <w:rsid w:val="00DE700E"/>
+    <w:rsid w:val="003C0644"/>
     <w:rPr>
       <w:color w:val="000000" w:themeColor="text1"/>
       <w:shd w:val="clear" w:color="auto" w:fill="F2F2F2" w:themeFill="background1" w:themeFillShade="F2"/>
@@ -2428,7 +3981,7 @@
     <w:basedOn w:val="DefaultParagraphFont"/>
     <w:uiPriority w:val="19"/>
     <w:qFormat/>
-    <w:rsid w:val="00DE700E"/>
+    <w:rsid w:val="003C0644"/>
     <w:rPr>
       <w:i/>
       <w:iCs/>
@@ -2440,7 +3993,7 @@
     <w:basedOn w:val="DefaultParagraphFont"/>
     <w:uiPriority w:val="21"/>
     <w:qFormat/>
-    <w:rsid w:val="00DE700E"/>
+    <w:rsid w:val="003C0644"/>
     <w:rPr>
       <w:b/>
       <w:bCs/>
@@ -2454,7 +4007,7 @@
     <w:basedOn w:val="DefaultParagraphFont"/>
     <w:uiPriority w:val="31"/>
     <w:qFormat/>
-    <w:rsid w:val="00DE700E"/>
+    <w:rsid w:val="003C0644"/>
     <w:rPr>
       <w:smallCaps/>
       <w:color w:val="404040" w:themeColor="text1" w:themeTint="BF"/>
@@ -2466,7 +4019,7 @@
     <w:basedOn w:val="DefaultParagraphFont"/>
     <w:uiPriority w:val="32"/>
     <w:qFormat/>
-    <w:rsid w:val="00DE700E"/>
+    <w:rsid w:val="003C0644"/>
     <w:rPr>
       <w:b/>
       <w:bCs/>
@@ -2479,7 +4032,7 @@
     <w:basedOn w:val="DefaultParagraphFont"/>
     <w:uiPriority w:val="33"/>
     <w:qFormat/>
-    <w:rsid w:val="00DE700E"/>
+    <w:rsid w:val="003C0644"/>
     <w:rPr>
       <w:b w:val="0"/>
       <w:bCs w:val="0"/>
@@ -2494,7 +4047,7 @@
     <w:uiPriority w:val="39"/>
     <w:unhideWhenUsed/>
     <w:qFormat/>
-    <w:rsid w:val="00DE700E"/>
+    <w:rsid w:val="003C0644"/>
     <w:pPr>
       <w:outlineLvl w:val="9"/>
     </w:pPr>

</xml_diff>

<commit_message>
Started work on background research writeup
</commit_message>
<xml_diff>
--- a/Deliverable 1/Research Report sb169.docx
+++ b/Deliverable 1/Research Report sb169.docx
@@ -18,6 +18,9 @@
       <w:sdtEndPr/>
       <w:sdtContent>
         <w:p>
+          <w:pPr>
+            <w:spacing w:line="480" w:lineRule="auto"/>
+          </w:pPr>
           <w:r>
             <w:rPr>
               <w:b/>
@@ -124,7 +127,25 @@
                                           <w:sz w:val="84"/>
                                           <w:szCs w:val="84"/>
                                         </w:rPr>
-                                        <w:t>TITLE</w:t>
+                                        <w:t>Real</w:t>
+                                      </w:r>
+                                      <w:r>
+                                        <w:rPr>
+                                          <w:rFonts w:asciiTheme="majorHAnsi" w:eastAsiaTheme="majorEastAsia" w:hAnsiTheme="majorHAnsi" w:cstheme="majorBidi"/>
+                                          <w:color w:val="FFFFFF" w:themeColor="background1"/>
+                                          <w:sz w:val="84"/>
+                                          <w:szCs w:val="84"/>
+                                        </w:rPr>
+                                        <w:t>-</w:t>
+                                      </w:r>
+                                      <w:r>
+                                        <w:rPr>
+                                          <w:rFonts w:asciiTheme="majorHAnsi" w:eastAsiaTheme="majorEastAsia" w:hAnsiTheme="majorHAnsi" w:cstheme="majorBidi"/>
+                                          <w:color w:val="FFFFFF" w:themeColor="background1"/>
+                                          <w:sz w:val="84"/>
+                                          <w:szCs w:val="84"/>
+                                        </w:rPr>
+                                        <w:t>time Rendering of 3D “Fractal-like” Environments</w:t>
                                       </w:r>
                                     </w:p>
                                   </w:sdtContent>
@@ -417,7 +438,25 @@
                                     <w:sz w:val="84"/>
                                     <w:szCs w:val="84"/>
                                   </w:rPr>
-                                  <w:t>TITLE</w:t>
+                                  <w:t>Real</w:t>
+                                </w:r>
+                                <w:r>
+                                  <w:rPr>
+                                    <w:rFonts w:asciiTheme="majorHAnsi" w:eastAsiaTheme="majorEastAsia" w:hAnsiTheme="majorHAnsi" w:cstheme="majorBidi"/>
+                                    <w:color w:val="FFFFFF" w:themeColor="background1"/>
+                                    <w:sz w:val="84"/>
+                                    <w:szCs w:val="84"/>
+                                  </w:rPr>
+                                  <w:t>-</w:t>
+                                </w:r>
+                                <w:r>
+                                  <w:rPr>
+                                    <w:rFonts w:asciiTheme="majorHAnsi" w:eastAsiaTheme="majorEastAsia" w:hAnsiTheme="majorHAnsi" w:cstheme="majorBidi"/>
+                                    <w:color w:val="FFFFFF" w:themeColor="background1"/>
+                                    <w:sz w:val="84"/>
+                                    <w:szCs w:val="84"/>
+                                  </w:rPr>
+                                  <w:t>time Rendering of 3D “Fractal-like” Environments</w:t>
                                 </w:r>
                               </w:p>
                             </w:sdtContent>
@@ -597,9 +636,14 @@
     <w:p>
       <w:pPr>
         <w:pStyle w:val="Heading1"/>
+        <w:numPr>
+          <w:ilvl w:val="0"/>
+          <w:numId w:val="0"/>
+        </w:numPr>
+        <w:ind w:left="432" w:hanging="432"/>
       </w:pPr>
       <w:bookmarkStart w:id="0" w:name="_Toc85018490"/>
-      <w:bookmarkStart w:id="1" w:name="_Toc85019837"/>
+      <w:bookmarkStart w:id="1" w:name="_Toc85450323"/>
       <w:r>
         <w:lastRenderedPageBreak/>
         <w:t>Abstract</w:t>
@@ -608,113 +652,87 @@
       <w:bookmarkEnd w:id="1"/>
     </w:p>
     <w:p>
-      <w:r>
-        <w:t xml:space="preserve">How feasible is it to </w:t>
-      </w:r>
-      <w:r>
-        <w:t>render 3D environments using ray marching in real-time?</w:t>
-      </w:r>
-    </w:p>
-    <w:p/>
-    <w:p>
-      <w:r>
-        <w:t xml:space="preserve">Use </w:t>
-      </w:r>
-      <w:r>
-        <w:t xml:space="preserve">ray marching </w:t>
-      </w:r>
-      <w:r>
-        <w:t xml:space="preserve">optimisation techniques </w:t>
-      </w:r>
-    </w:p>
-    <w:p>
-      <w:r>
-        <w:t>Ray marching – lots of effects (</w:t>
-      </w:r>
-      <w:r>
-        <w:t>ambient occlusion</w:t>
-      </w:r>
-      <w:r>
-        <w:t xml:space="preserve">, hard or </w:t>
-      </w:r>
-      <w:r>
-        <w:t>soft shadows</w:t>
-      </w:r>
-      <w:r>
-        <w:t>,</w:t>
-      </w:r>
-      <w:r>
-        <w:t xml:space="preserve"> </w:t>
-      </w:r>
-      <w:r>
-        <w:t>glow, fog</w:t>
-      </w:r>
-      <w:r>
-        <w:t>) are free</w:t>
-      </w:r>
-    </w:p>
-    <w:p>
-      <w:r>
-        <w:t xml:space="preserve">To </w:t>
-      </w:r>
-      <w:r>
-        <w:t>determine</w:t>
-      </w:r>
-      <w:r>
-        <w:t xml:space="preserve"> </w:t>
-      </w:r>
-      <w:r>
-        <w:t xml:space="preserve">how </w:t>
-      </w:r>
-      <w:r>
-        <w:t>feasible</w:t>
-      </w:r>
-      <w:r>
-        <w:t xml:space="preserve"> </w:t>
-      </w:r>
-      <w:r>
-        <w:t xml:space="preserve">a </w:t>
-      </w:r>
-      <w:r>
-        <w:t>real-time</w:t>
-      </w:r>
-      <w:r>
-        <w:t xml:space="preserve"> rendering of 3D environments</w:t>
-      </w:r>
-      <w:r>
-        <w:t xml:space="preserve"> using ray marching</w:t>
-      </w:r>
-      <w:r>
-        <w:t>.</w:t>
-      </w:r>
-    </w:p>
-    <w:p/>
-    <w:p>
+      <w:pPr>
+        <w:spacing w:line="480" w:lineRule="auto"/>
+      </w:pPr>
+      <w:r>
+        <w:t xml:space="preserve">The aim of this project is to develop a prototype rendering engine, capable of </w:t>
+      </w:r>
+      <w:r>
+        <w:t>displaying</w:t>
+      </w:r>
+      <w:r>
+        <w:t xml:space="preserve"> complex 3D scenes containing fractal-like objects</w:t>
+      </w:r>
+      <w:r>
+        <w:t xml:space="preserve"> in real-time</w:t>
+      </w:r>
+      <w:r>
+        <w:t xml:space="preserve">. </w:t>
+      </w:r>
+      <w:r>
+        <w:t xml:space="preserve">The performance of the engine will be benchmarked across various systems to determine </w:t>
+      </w:r>
+      <w:r>
+        <w:t xml:space="preserve">whether the “real-time” aspect </w:t>
+      </w:r>
+      <w:r>
+        <w:t xml:space="preserve">of the project </w:t>
+      </w:r>
+      <w:r>
+        <w:t>has been achieved</w:t>
+      </w:r>
+      <w:r>
+        <w:t xml:space="preserve">. </w:t>
+      </w:r>
+    </w:p>
+    <w:p>
+      <w:pPr>
+        <w:spacing w:line="480" w:lineRule="auto"/>
+      </w:pPr>
+    </w:p>
+    <w:p>
+      <w:pPr>
+        <w:spacing w:line="480" w:lineRule="auto"/>
+      </w:pPr>
       <w:r>
         <w:br w:type="page"/>
       </w:r>
     </w:p>
     <w:p>
+      <w:pPr>
+        <w:spacing w:line="480" w:lineRule="auto"/>
+      </w:pPr>
       <w:r>
         <w:lastRenderedPageBreak/>
         <w:t xml:space="preserve">I, Solomon Baarda confirm that this work submitted for assessment is my own and is expressed in my own words. Any uses made within it of the works of other authors in any form (e.g., ideas, equations, figures, text, tables, programs) are properly acknowledged at any point of their use. A list of the references employed is included. </w:t>
       </w:r>
     </w:p>
     <w:p>
+      <w:pPr>
+        <w:spacing w:line="480" w:lineRule="auto"/>
+      </w:pPr>
       <w:r>
         <w:t xml:space="preserve">Signed: </w:t>
       </w:r>
     </w:p>
     <w:p>
+      <w:pPr>
+        <w:spacing w:line="480" w:lineRule="auto"/>
+      </w:pPr>
       <w:r>
         <w:t xml:space="preserve">Date: </w:t>
       </w:r>
     </w:p>
     <w:p>
+      <w:pPr>
+        <w:spacing w:line="480" w:lineRule="auto"/>
+      </w:pPr>
       <w:r>
         <w:br w:type="page"/>
       </w:r>
     </w:p>
+    <w:bookmarkStart w:id="2" w:name="_Toc85450324" w:displacedByCustomXml="next"/>
     <w:sdt>
       <w:sdtPr>
         <w:rPr>
@@ -740,17 +758,22 @@
       <w:sdtContent>
         <w:p>
           <w:pPr>
-            <w:pStyle w:val="TOCHeading"/>
+            <w:pStyle w:val="Heading1"/>
+            <w:numPr>
+              <w:ilvl w:val="0"/>
+              <w:numId w:val="0"/>
+            </w:numPr>
+            <w:ind w:left="432" w:hanging="432"/>
           </w:pPr>
           <w:r>
             <w:t>Table of Contents</w:t>
           </w:r>
+          <w:bookmarkEnd w:id="2"/>
         </w:p>
         <w:p>
           <w:pPr>
             <w:pStyle w:val="TOC1"/>
             <w:tabs>
-              <w:tab w:val="left" w:pos="440"/>
               <w:tab w:val="right" w:leader="dot" w:pos="9016"/>
             </w:tabs>
             <w:rPr>
@@ -767,37 +790,92 @@
           <w:r>
             <w:fldChar w:fldCharType="separate"/>
           </w:r>
-          <w:hyperlink w:anchor="_Toc85019837" w:history="1">
+          <w:hyperlink w:anchor="_Toc85450323" w:history="1">
             <w:r>
               <w:rPr>
                 <w:rStyle w:val="Hyperlink"/>
                 <w:noProof/>
               </w:rPr>
+              <w:t>Abstract</w:t>
+            </w:r>
+            <w:r>
+              <w:rPr>
+                <w:noProof/>
+                <w:webHidden/>
+              </w:rPr>
+              <w:tab/>
+            </w:r>
+            <w:r>
+              <w:rPr>
+                <w:noProof/>
+                <w:webHidden/>
+              </w:rPr>
+              <w:fldChar w:fldCharType="begin"/>
+            </w:r>
+            <w:r>
+              <w:rPr>
+                <w:noProof/>
+                <w:webHidden/>
+              </w:rPr>
+              <w:instrText xml:space="preserve"> PAGEREF _Toc85450323 \h </w:instrText>
+            </w:r>
+            <w:r>
+              <w:rPr>
+                <w:noProof/>
+                <w:webHidden/>
+              </w:rPr>
+            </w:r>
+            <w:r>
+              <w:rPr>
+                <w:noProof/>
+                <w:webHidden/>
+              </w:rPr>
+              <w:fldChar w:fldCharType="separate"/>
+            </w:r>
+            <w:r>
+              <w:rPr>
+                <w:noProof/>
+                <w:webHidden/>
+              </w:rPr>
               <w:t>1</w:t>
             </w:r>
             <w:r>
               <w:rPr>
                 <w:noProof/>
-                <w:lang w:eastAsia="en-GB"/>
+                <w:webHidden/>
+              </w:rPr>
+              <w:fldChar w:fldCharType="end"/>
+            </w:r>
+          </w:hyperlink>
+        </w:p>
+        <w:p>
+          <w:pPr>
+            <w:pStyle w:val="TOC1"/>
+            <w:tabs>
+              <w:tab w:val="right" w:leader="dot" w:pos="9016"/>
+            </w:tabs>
+            <w:rPr>
+              <w:noProof/>
+              <w:lang w:eastAsia="en-GB"/>
+            </w:rPr>
+          </w:pPr>
+          <w:hyperlink w:anchor="_Toc85450324" w:history="1">
+            <w:r>
+              <w:rPr>
+                <w:rStyle w:val="Hyperlink"/>
+                <w:noProof/>
+              </w:rPr>
+              <w:t>Table of Contents</w:t>
+            </w:r>
+            <w:r>
+              <w:rPr>
+                <w:noProof/>
+                <w:webHidden/>
               </w:rPr>
               <w:tab/>
             </w:r>
             <w:r>
               <w:rPr>
-                <w:rStyle w:val="Hyperlink"/>
-                <w:noProof/>
-              </w:rPr>
-              <w:t>Abstract</w:t>
-            </w:r>
-            <w:r>
-              <w:rPr>
-                <w:noProof/>
-                <w:webHidden/>
-              </w:rPr>
-              <w:tab/>
-            </w:r>
-            <w:r>
-              <w:rPr>
                 <w:noProof/>
                 <w:webHidden/>
               </w:rPr>
@@ -808,7 +886,7 @@
                 <w:noProof/>
                 <w:webHidden/>
               </w:rPr>
-              <w:instrText xml:space="preserve"> PAGEREF _Toc85019837 \h </w:instrText>
+              <w:instrText xml:space="preserve"> PAGEREF _Toc85450324 \h </w:instrText>
             </w:r>
             <w:r>
               <w:rPr>
@@ -828,7 +906,7 @@
                 <w:noProof/>
                 <w:webHidden/>
               </w:rPr>
-              <w:t>1</w:t>
+              <w:t>3</w:t>
             </w:r>
             <w:r>
               <w:rPr>
@@ -851,13 +929,13 @@
               <w:lang w:eastAsia="en-GB"/>
             </w:rPr>
           </w:pPr>
-          <w:hyperlink w:anchor="_Toc85019838" w:history="1">
+          <w:hyperlink w:anchor="_Toc85450325" w:history="1">
             <w:r>
               <w:rPr>
                 <w:rStyle w:val="Hyperlink"/>
                 <w:noProof/>
               </w:rPr>
-              <w:t>3</w:t>
+              <w:t>1</w:t>
             </w:r>
             <w:r>
               <w:rPr>
@@ -892,7 +970,7 @@
                 <w:noProof/>
                 <w:webHidden/>
               </w:rPr>
-              <w:instrText xml:space="preserve"> PAGEREF _Toc85019838 \h </w:instrText>
+              <w:instrText xml:space="preserve"> PAGEREF _Toc85450325 \h </w:instrText>
             </w:r>
             <w:r>
               <w:rPr>
@@ -935,13 +1013,13 @@
               <w:lang w:eastAsia="en-GB"/>
             </w:rPr>
           </w:pPr>
-          <w:hyperlink w:anchor="_Toc85019839" w:history="1">
+          <w:hyperlink w:anchor="_Toc85450326" w:history="1">
             <w:r>
               <w:rPr>
                 <w:rStyle w:val="Hyperlink"/>
                 <w:noProof/>
               </w:rPr>
-              <w:t>3.1</w:t>
+              <w:t>1.1</w:t>
             </w:r>
             <w:r>
               <w:rPr>
@@ -976,7 +1054,7 @@
                 <w:noProof/>
                 <w:webHidden/>
               </w:rPr>
-              <w:instrText xml:space="preserve"> PAGEREF _Toc85019839 \h </w:instrText>
+              <w:instrText xml:space="preserve"> PAGEREF _Toc85450326 \h </w:instrText>
             </w:r>
             <w:r>
               <w:rPr>
@@ -1019,13 +1097,13 @@
               <w:lang w:eastAsia="en-GB"/>
             </w:rPr>
           </w:pPr>
-          <w:hyperlink w:anchor="_Toc85019840" w:history="1">
+          <w:hyperlink w:anchor="_Toc85450327" w:history="1">
             <w:r>
               <w:rPr>
                 <w:rStyle w:val="Hyperlink"/>
                 <w:noProof/>
               </w:rPr>
-              <w:t>3.2</w:t>
+              <w:t>1.2</w:t>
             </w:r>
             <w:r>
               <w:rPr>
@@ -1060,7 +1138,7 @@
                 <w:noProof/>
                 <w:webHidden/>
               </w:rPr>
-              <w:instrText xml:space="preserve"> PAGEREF _Toc85019840 \h </w:instrText>
+              <w:instrText xml:space="preserve"> PAGEREF _Toc85450327 \h </w:instrText>
             </w:r>
             <w:r>
               <w:rPr>
@@ -1103,13 +1181,13 @@
               <w:lang w:eastAsia="en-GB"/>
             </w:rPr>
           </w:pPr>
-          <w:hyperlink w:anchor="_Toc85019841" w:history="1">
+          <w:hyperlink w:anchor="_Toc85450328" w:history="1">
             <w:r>
               <w:rPr>
                 <w:rStyle w:val="Hyperlink"/>
                 <w:noProof/>
               </w:rPr>
-              <w:t>3.3</w:t>
+              <w:t>1.3</w:t>
             </w:r>
             <w:r>
               <w:rPr>
@@ -1144,7 +1222,7 @@
                 <w:noProof/>
                 <w:webHidden/>
               </w:rPr>
-              <w:instrText xml:space="preserve"> PAGEREF _Toc85019841 \h </w:instrText>
+              <w:instrText xml:space="preserve"> PAGEREF _Toc85450328 \h </w:instrText>
             </w:r>
             <w:r>
               <w:rPr>
@@ -1187,13 +1265,13 @@
               <w:lang w:eastAsia="en-GB"/>
             </w:rPr>
           </w:pPr>
-          <w:hyperlink w:anchor="_Toc85019842" w:history="1">
+          <w:hyperlink w:anchor="_Toc85450329" w:history="1">
             <w:r>
               <w:rPr>
                 <w:rStyle w:val="Hyperlink"/>
                 <w:noProof/>
               </w:rPr>
-              <w:t>4</w:t>
+              <w:t>2</w:t>
             </w:r>
             <w:r>
               <w:rPr>
@@ -1228,7 +1306,7 @@
                 <w:noProof/>
                 <w:webHidden/>
               </w:rPr>
-              <w:instrText xml:space="preserve"> PAGEREF _Toc85019842 \h </w:instrText>
+              <w:instrText xml:space="preserve"> PAGEREF _Toc85450329 \h </w:instrText>
             </w:r>
             <w:r>
               <w:rPr>
@@ -1271,13 +1349,13 @@
               <w:lang w:eastAsia="en-GB"/>
             </w:rPr>
           </w:pPr>
-          <w:hyperlink w:anchor="_Toc85019843" w:history="1">
+          <w:hyperlink w:anchor="_Toc85450330" w:history="1">
             <w:r>
               <w:rPr>
                 <w:rStyle w:val="Hyperlink"/>
                 <w:noProof/>
               </w:rPr>
-              <w:t>4.1</w:t>
+              <w:t>2.1</w:t>
             </w:r>
             <w:r>
               <w:rPr>
@@ -1291,7 +1369,7 @@
                 <w:rStyle w:val="Hyperlink"/>
                 <w:noProof/>
               </w:rPr>
-              <w:t>Evaluation</w:t>
+              <w:t>Fractals</w:t>
             </w:r>
             <w:r>
               <w:rPr>
@@ -1312,7 +1390,7 @@
                 <w:noProof/>
                 <w:webHidden/>
               </w:rPr>
-              <w:instrText xml:space="preserve"> PAGEREF _Toc85019843 \h </w:instrText>
+              <w:instrText xml:space="preserve"> PAGEREF _Toc85450330 \h </w:instrText>
             </w:r>
             <w:r>
               <w:rPr>
@@ -1333,6 +1411,510 @@
                 <w:webHidden/>
               </w:rPr>
               <w:t>4</w:t>
+            </w:r>
+            <w:r>
+              <w:rPr>
+                <w:noProof/>
+                <w:webHidden/>
+              </w:rPr>
+              <w:fldChar w:fldCharType="end"/>
+            </w:r>
+          </w:hyperlink>
+        </w:p>
+        <w:p>
+          <w:pPr>
+            <w:pStyle w:val="TOC2"/>
+            <w:tabs>
+              <w:tab w:val="left" w:pos="880"/>
+              <w:tab w:val="right" w:leader="dot" w:pos="9016"/>
+            </w:tabs>
+            <w:rPr>
+              <w:noProof/>
+              <w:lang w:eastAsia="en-GB"/>
+            </w:rPr>
+          </w:pPr>
+          <w:hyperlink w:anchor="_Toc85450331" w:history="1">
+            <w:r>
+              <w:rPr>
+                <w:rStyle w:val="Hyperlink"/>
+                <w:noProof/>
+              </w:rPr>
+              <w:t>2.2</w:t>
+            </w:r>
+            <w:r>
+              <w:rPr>
+                <w:noProof/>
+                <w:lang w:eastAsia="en-GB"/>
+              </w:rPr>
+              <w:tab/>
+            </w:r>
+            <w:r>
+              <w:rPr>
+                <w:rStyle w:val="Hyperlink"/>
+                <w:noProof/>
+              </w:rPr>
+              <w:t>Ray Tracing</w:t>
+            </w:r>
+            <w:r>
+              <w:rPr>
+                <w:noProof/>
+                <w:webHidden/>
+              </w:rPr>
+              <w:tab/>
+            </w:r>
+            <w:r>
+              <w:rPr>
+                <w:noProof/>
+                <w:webHidden/>
+              </w:rPr>
+              <w:fldChar w:fldCharType="begin"/>
+            </w:r>
+            <w:r>
+              <w:rPr>
+                <w:noProof/>
+                <w:webHidden/>
+              </w:rPr>
+              <w:instrText xml:space="preserve"> PAGEREF _Toc85450331 \h </w:instrText>
+            </w:r>
+            <w:r>
+              <w:rPr>
+                <w:noProof/>
+                <w:webHidden/>
+              </w:rPr>
+            </w:r>
+            <w:r>
+              <w:rPr>
+                <w:noProof/>
+                <w:webHidden/>
+              </w:rPr>
+              <w:fldChar w:fldCharType="separate"/>
+            </w:r>
+            <w:r>
+              <w:rPr>
+                <w:noProof/>
+                <w:webHidden/>
+              </w:rPr>
+              <w:t>5</w:t>
+            </w:r>
+            <w:r>
+              <w:rPr>
+                <w:noProof/>
+                <w:webHidden/>
+              </w:rPr>
+              <w:fldChar w:fldCharType="end"/>
+            </w:r>
+          </w:hyperlink>
+        </w:p>
+        <w:p>
+          <w:pPr>
+            <w:pStyle w:val="TOC2"/>
+            <w:tabs>
+              <w:tab w:val="left" w:pos="880"/>
+              <w:tab w:val="right" w:leader="dot" w:pos="9016"/>
+            </w:tabs>
+            <w:rPr>
+              <w:noProof/>
+              <w:lang w:eastAsia="en-GB"/>
+            </w:rPr>
+          </w:pPr>
+          <w:hyperlink w:anchor="_Toc85450332" w:history="1">
+            <w:r>
+              <w:rPr>
+                <w:rStyle w:val="Hyperlink"/>
+                <w:noProof/>
+              </w:rPr>
+              <w:t>2.3</w:t>
+            </w:r>
+            <w:r>
+              <w:rPr>
+                <w:noProof/>
+                <w:lang w:eastAsia="en-GB"/>
+              </w:rPr>
+              <w:tab/>
+            </w:r>
+            <w:r>
+              <w:rPr>
+                <w:rStyle w:val="Hyperlink"/>
+                <w:noProof/>
+              </w:rPr>
+              <w:t>Ray Marching</w:t>
+            </w:r>
+            <w:r>
+              <w:rPr>
+                <w:noProof/>
+                <w:webHidden/>
+              </w:rPr>
+              <w:tab/>
+            </w:r>
+            <w:r>
+              <w:rPr>
+                <w:noProof/>
+                <w:webHidden/>
+              </w:rPr>
+              <w:fldChar w:fldCharType="begin"/>
+            </w:r>
+            <w:r>
+              <w:rPr>
+                <w:noProof/>
+                <w:webHidden/>
+              </w:rPr>
+              <w:instrText xml:space="preserve"> PAGEREF _Toc85450332 \h </w:instrText>
+            </w:r>
+            <w:r>
+              <w:rPr>
+                <w:noProof/>
+                <w:webHidden/>
+              </w:rPr>
+            </w:r>
+            <w:r>
+              <w:rPr>
+                <w:noProof/>
+                <w:webHidden/>
+              </w:rPr>
+              <w:fldChar w:fldCharType="separate"/>
+            </w:r>
+            <w:r>
+              <w:rPr>
+                <w:noProof/>
+                <w:webHidden/>
+              </w:rPr>
+              <w:t>5</w:t>
+            </w:r>
+            <w:r>
+              <w:rPr>
+                <w:noProof/>
+                <w:webHidden/>
+              </w:rPr>
+              <w:fldChar w:fldCharType="end"/>
+            </w:r>
+          </w:hyperlink>
+        </w:p>
+        <w:p>
+          <w:pPr>
+            <w:pStyle w:val="TOC3"/>
+            <w:tabs>
+              <w:tab w:val="left" w:pos="1320"/>
+              <w:tab w:val="right" w:leader="dot" w:pos="9016"/>
+            </w:tabs>
+            <w:rPr>
+              <w:noProof/>
+              <w:lang w:eastAsia="en-GB"/>
+            </w:rPr>
+          </w:pPr>
+          <w:hyperlink w:anchor="_Toc85450333" w:history="1">
+            <w:r>
+              <w:rPr>
+                <w:rStyle w:val="Hyperlink"/>
+                <w:noProof/>
+              </w:rPr>
+              <w:t>2.3.1</w:t>
+            </w:r>
+            <w:r>
+              <w:rPr>
+                <w:noProof/>
+                <w:lang w:eastAsia="en-GB"/>
+              </w:rPr>
+              <w:tab/>
+            </w:r>
+            <w:r>
+              <w:rPr>
+                <w:rStyle w:val="Hyperlink"/>
+                <w:noProof/>
+              </w:rPr>
+              <w:t>Signed Distance Fields</w:t>
+            </w:r>
+            <w:r>
+              <w:rPr>
+                <w:noProof/>
+                <w:webHidden/>
+              </w:rPr>
+              <w:tab/>
+            </w:r>
+            <w:r>
+              <w:rPr>
+                <w:noProof/>
+                <w:webHidden/>
+              </w:rPr>
+              <w:fldChar w:fldCharType="begin"/>
+            </w:r>
+            <w:r>
+              <w:rPr>
+                <w:noProof/>
+                <w:webHidden/>
+              </w:rPr>
+              <w:instrText xml:space="preserve"> PAGEREF _Toc85450333 \h </w:instrText>
+            </w:r>
+            <w:r>
+              <w:rPr>
+                <w:noProof/>
+                <w:webHidden/>
+              </w:rPr>
+            </w:r>
+            <w:r>
+              <w:rPr>
+                <w:noProof/>
+                <w:webHidden/>
+              </w:rPr>
+              <w:fldChar w:fldCharType="separate"/>
+            </w:r>
+            <w:r>
+              <w:rPr>
+                <w:noProof/>
+                <w:webHidden/>
+              </w:rPr>
+              <w:t>6</w:t>
+            </w:r>
+            <w:r>
+              <w:rPr>
+                <w:noProof/>
+                <w:webHidden/>
+              </w:rPr>
+              <w:fldChar w:fldCharType="end"/>
+            </w:r>
+          </w:hyperlink>
+        </w:p>
+        <w:p>
+          <w:pPr>
+            <w:pStyle w:val="TOC3"/>
+            <w:tabs>
+              <w:tab w:val="left" w:pos="1320"/>
+              <w:tab w:val="right" w:leader="dot" w:pos="9016"/>
+            </w:tabs>
+            <w:rPr>
+              <w:noProof/>
+              <w:lang w:eastAsia="en-GB"/>
+            </w:rPr>
+          </w:pPr>
+          <w:hyperlink w:anchor="_Toc85450334" w:history="1">
+            <w:r>
+              <w:rPr>
+                <w:rStyle w:val="Hyperlink"/>
+                <w:noProof/>
+              </w:rPr>
+              <w:t>2.3.2</w:t>
+            </w:r>
+            <w:r>
+              <w:rPr>
+                <w:noProof/>
+                <w:lang w:eastAsia="en-GB"/>
+              </w:rPr>
+              <w:tab/>
+            </w:r>
+            <w:r>
+              <w:rPr>
+                <w:rStyle w:val="Hyperlink"/>
+                <w:noProof/>
+              </w:rPr>
+              <w:t>Primitives</w:t>
+            </w:r>
+            <w:r>
+              <w:rPr>
+                <w:noProof/>
+                <w:webHidden/>
+              </w:rPr>
+              <w:tab/>
+            </w:r>
+            <w:r>
+              <w:rPr>
+                <w:noProof/>
+                <w:webHidden/>
+              </w:rPr>
+              <w:fldChar w:fldCharType="begin"/>
+            </w:r>
+            <w:r>
+              <w:rPr>
+                <w:noProof/>
+                <w:webHidden/>
+              </w:rPr>
+              <w:instrText xml:space="preserve"> PAGEREF _Toc85450334 \h </w:instrText>
+            </w:r>
+            <w:r>
+              <w:rPr>
+                <w:noProof/>
+                <w:webHidden/>
+              </w:rPr>
+            </w:r>
+            <w:r>
+              <w:rPr>
+                <w:noProof/>
+                <w:webHidden/>
+              </w:rPr>
+              <w:fldChar w:fldCharType="separate"/>
+            </w:r>
+            <w:r>
+              <w:rPr>
+                <w:noProof/>
+                <w:webHidden/>
+              </w:rPr>
+              <w:t>6</w:t>
+            </w:r>
+            <w:r>
+              <w:rPr>
+                <w:noProof/>
+                <w:webHidden/>
+              </w:rPr>
+              <w:fldChar w:fldCharType="end"/>
+            </w:r>
+          </w:hyperlink>
+        </w:p>
+        <w:p>
+          <w:pPr>
+            <w:pStyle w:val="TOC3"/>
+            <w:tabs>
+              <w:tab w:val="left" w:pos="1320"/>
+              <w:tab w:val="right" w:leader="dot" w:pos="9016"/>
+            </w:tabs>
+            <w:rPr>
+              <w:noProof/>
+              <w:lang w:eastAsia="en-GB"/>
+            </w:rPr>
+          </w:pPr>
+          <w:hyperlink w:anchor="_Toc85450335" w:history="1">
+            <w:r>
+              <w:rPr>
+                <w:rStyle w:val="Hyperlink"/>
+                <w:noProof/>
+              </w:rPr>
+              <w:t>2.3.3</w:t>
+            </w:r>
+            <w:r>
+              <w:rPr>
+                <w:noProof/>
+                <w:lang w:eastAsia="en-GB"/>
+              </w:rPr>
+              <w:tab/>
+            </w:r>
+            <w:r>
+              <w:rPr>
+                <w:rStyle w:val="Hyperlink"/>
+                <w:noProof/>
+              </w:rPr>
+              <w:t>Alterations &amp; Combinations</w:t>
+            </w:r>
+            <w:r>
+              <w:rPr>
+                <w:noProof/>
+                <w:webHidden/>
+              </w:rPr>
+              <w:tab/>
+            </w:r>
+            <w:r>
+              <w:rPr>
+                <w:noProof/>
+                <w:webHidden/>
+              </w:rPr>
+              <w:fldChar w:fldCharType="begin"/>
+            </w:r>
+            <w:r>
+              <w:rPr>
+                <w:noProof/>
+                <w:webHidden/>
+              </w:rPr>
+              <w:instrText xml:space="preserve"> PAGEREF _Toc85450335 \h </w:instrText>
+            </w:r>
+            <w:r>
+              <w:rPr>
+                <w:noProof/>
+                <w:webHidden/>
+              </w:rPr>
+            </w:r>
+            <w:r>
+              <w:rPr>
+                <w:noProof/>
+                <w:webHidden/>
+              </w:rPr>
+              <w:fldChar w:fldCharType="separate"/>
+            </w:r>
+            <w:r>
+              <w:rPr>
+                <w:noProof/>
+                <w:webHidden/>
+              </w:rPr>
+              <w:t>6</w:t>
+            </w:r>
+            <w:r>
+              <w:rPr>
+                <w:noProof/>
+                <w:webHidden/>
+              </w:rPr>
+              <w:fldChar w:fldCharType="end"/>
+            </w:r>
+          </w:hyperlink>
+        </w:p>
+        <w:p>
+          <w:pPr>
+            <w:pStyle w:val="TOC3"/>
+            <w:tabs>
+              <w:tab w:val="left" w:pos="1320"/>
+              <w:tab w:val="right" w:leader="dot" w:pos="9016"/>
+            </w:tabs>
+            <w:rPr>
+              <w:noProof/>
+              <w:lang w:eastAsia="en-GB"/>
+            </w:rPr>
+          </w:pPr>
+          <w:hyperlink w:anchor="_Toc85450336" w:history="1">
+            <w:r>
+              <w:rPr>
+                <w:rStyle w:val="Hyperlink"/>
+                <w:noProof/>
+              </w:rPr>
+              <w:t>2.3.4</w:t>
+            </w:r>
+            <w:r>
+              <w:rPr>
+                <w:noProof/>
+                <w:lang w:eastAsia="en-GB"/>
+              </w:rPr>
+              <w:tab/>
+            </w:r>
+            <w:r>
+              <w:rPr>
+                <w:rStyle w:val="Hyperlink"/>
+                <w:noProof/>
+              </w:rPr>
+              <w:t>Collision detection</w:t>
+            </w:r>
+            <w:r>
+              <w:rPr>
+                <w:noProof/>
+                <w:webHidden/>
+              </w:rPr>
+              <w:tab/>
+            </w:r>
+            <w:r>
+              <w:rPr>
+                <w:noProof/>
+                <w:webHidden/>
+              </w:rPr>
+              <w:fldChar w:fldCharType="begin"/>
+            </w:r>
+            <w:r>
+              <w:rPr>
+                <w:noProof/>
+                <w:webHidden/>
+              </w:rPr>
+              <w:instrText xml:space="preserve"> PAGEREF _Toc85450336 \h </w:instrText>
+            </w:r>
+            <w:r>
+              <w:rPr>
+                <w:noProof/>
+                <w:webHidden/>
+              </w:rPr>
+            </w:r>
+            <w:r>
+              <w:rPr>
+                <w:noProof/>
+                <w:webHidden/>
+              </w:rPr>
+              <w:fldChar w:fldCharType="separate"/>
+            </w:r>
+            <w:r>
+              <w:rPr>
+                <w:noProof/>
+                <w:webHidden/>
+              </w:rPr>
+              <w:t>6</w:t>
             </w:r>
             <w:r>
               <w:rPr>
@@ -1355,13 +1937,13 @@
               <w:lang w:eastAsia="en-GB"/>
             </w:rPr>
           </w:pPr>
-          <w:hyperlink w:anchor="_Toc85019844" w:history="1">
+          <w:hyperlink w:anchor="_Toc85450337" w:history="1">
             <w:r>
               <w:rPr>
                 <w:rStyle w:val="Hyperlink"/>
                 <w:noProof/>
               </w:rPr>
-              <w:t>5</w:t>
+              <w:t>3</w:t>
             </w:r>
             <w:r>
               <w:rPr>
@@ -1396,7 +1978,7 @@
                 <w:noProof/>
                 <w:webHidden/>
               </w:rPr>
-              <w:instrText xml:space="preserve"> PAGEREF _Toc85019844 \h </w:instrText>
+              <w:instrText xml:space="preserve"> PAGEREF _Toc85450337 \h </w:instrText>
             </w:r>
             <w:r>
               <w:rPr>
@@ -1416,7 +1998,7 @@
                 <w:noProof/>
                 <w:webHidden/>
               </w:rPr>
-              <w:t>4</w:t>
+              <w:t>6</w:t>
             </w:r>
             <w:r>
               <w:rPr>
@@ -1439,13 +2021,13 @@
               <w:lang w:eastAsia="en-GB"/>
             </w:rPr>
           </w:pPr>
-          <w:hyperlink w:anchor="_Toc85019845" w:history="1">
+          <w:hyperlink w:anchor="_Toc85450338" w:history="1">
             <w:r>
               <w:rPr>
                 <w:rStyle w:val="Hyperlink"/>
                 <w:noProof/>
               </w:rPr>
-              <w:t>5.1</w:t>
+              <w:t>3.1</w:t>
             </w:r>
             <w:r>
               <w:rPr>
@@ -1480,7 +2062,7 @@
                 <w:noProof/>
                 <w:webHidden/>
               </w:rPr>
-              <w:instrText xml:space="preserve"> PAGEREF _Toc85019845 \h </w:instrText>
+              <w:instrText xml:space="preserve"> PAGEREF _Toc85450338 \h </w:instrText>
             </w:r>
             <w:r>
               <w:rPr>
@@ -1500,7 +2082,7 @@
                 <w:noProof/>
                 <w:webHidden/>
               </w:rPr>
-              <w:t>4</w:t>
+              <w:t>6</w:t>
             </w:r>
             <w:r>
               <w:rPr>
@@ -1523,13 +2105,13 @@
               <w:lang w:eastAsia="en-GB"/>
             </w:rPr>
           </w:pPr>
-          <w:hyperlink w:anchor="_Toc85019846" w:history="1">
+          <w:hyperlink w:anchor="_Toc85450339" w:history="1">
             <w:r>
               <w:rPr>
                 <w:rStyle w:val="Hyperlink"/>
                 <w:noProof/>
               </w:rPr>
-              <w:t>5.2</w:t>
+              <w:t>3.2</w:t>
             </w:r>
             <w:r>
               <w:rPr>
@@ -1564,7 +2146,7 @@
                 <w:noProof/>
                 <w:webHidden/>
               </w:rPr>
-              <w:instrText xml:space="preserve"> PAGEREF _Toc85019846 \h </w:instrText>
+              <w:instrText xml:space="preserve"> PAGEREF _Toc85450339 \h </w:instrText>
             </w:r>
             <w:r>
               <w:rPr>
@@ -1584,7 +2166,7 @@
                 <w:noProof/>
                 <w:webHidden/>
               </w:rPr>
-              <w:t>5</w:t>
+              <w:t>7</w:t>
             </w:r>
             <w:r>
               <w:rPr>
@@ -1607,13 +2189,13 @@
               <w:lang w:eastAsia="en-GB"/>
             </w:rPr>
           </w:pPr>
-          <w:hyperlink w:anchor="_Toc85019847" w:history="1">
+          <w:hyperlink w:anchor="_Toc85450340" w:history="1">
             <w:r>
               <w:rPr>
                 <w:rStyle w:val="Hyperlink"/>
                 <w:noProof/>
               </w:rPr>
-              <w:t>6</w:t>
+              <w:t>4</w:t>
             </w:r>
             <w:r>
               <w:rPr>
@@ -1648,7 +2230,7 @@
                 <w:noProof/>
                 <w:webHidden/>
               </w:rPr>
-              <w:instrText xml:space="preserve"> PAGEREF _Toc85019847 \h </w:instrText>
+              <w:instrText xml:space="preserve"> PAGEREF _Toc85450340 \h </w:instrText>
             </w:r>
             <w:r>
               <w:rPr>
@@ -1668,7 +2250,7 @@
                 <w:noProof/>
                 <w:webHidden/>
               </w:rPr>
-              <w:t>5</w:t>
+              <w:t>7</w:t>
             </w:r>
             <w:r>
               <w:rPr>
@@ -1691,13 +2273,13 @@
               <w:lang w:eastAsia="en-GB"/>
             </w:rPr>
           </w:pPr>
-          <w:hyperlink w:anchor="_Toc85019848" w:history="1">
+          <w:hyperlink w:anchor="_Toc85450341" w:history="1">
             <w:r>
               <w:rPr>
                 <w:rStyle w:val="Hyperlink"/>
                 <w:noProof/>
               </w:rPr>
-              <w:t>6.1</w:t>
+              <w:t>4.1</w:t>
             </w:r>
             <w:r>
               <w:rPr>
@@ -1732,7 +2314,7 @@
                 <w:noProof/>
                 <w:webHidden/>
               </w:rPr>
-              <w:instrText xml:space="preserve"> PAGEREF _Toc85019848 \h </w:instrText>
+              <w:instrText xml:space="preserve"> PAGEREF _Toc85450341 \h </w:instrText>
             </w:r>
             <w:r>
               <w:rPr>
@@ -1752,7 +2334,7 @@
                 <w:noProof/>
                 <w:webHidden/>
               </w:rPr>
-              <w:t>5</w:t>
+              <w:t>7</w:t>
             </w:r>
             <w:r>
               <w:rPr>
@@ -1775,13 +2357,13 @@
               <w:lang w:eastAsia="en-GB"/>
             </w:rPr>
           </w:pPr>
-          <w:hyperlink w:anchor="_Toc85019849" w:history="1">
+          <w:hyperlink w:anchor="_Toc85450342" w:history="1">
             <w:r>
               <w:rPr>
                 <w:rStyle w:val="Hyperlink"/>
                 <w:noProof/>
               </w:rPr>
-              <w:t>6.2</w:t>
+              <w:t>4.2</w:t>
             </w:r>
             <w:r>
               <w:rPr>
@@ -1816,7 +2398,7 @@
                 <w:noProof/>
                 <w:webHidden/>
               </w:rPr>
-              <w:instrText xml:space="preserve"> PAGEREF _Toc85019849 \h </w:instrText>
+              <w:instrText xml:space="preserve"> PAGEREF _Toc85450342 \h </w:instrText>
             </w:r>
             <w:r>
               <w:rPr>
@@ -1836,7 +2418,7 @@
                 <w:noProof/>
                 <w:webHidden/>
               </w:rPr>
-              <w:t>5</w:t>
+              <w:t>7</w:t>
             </w:r>
             <w:r>
               <w:rPr>
@@ -1859,68 +2441,68 @@
               <w:lang w:eastAsia="en-GB"/>
             </w:rPr>
           </w:pPr>
-          <w:hyperlink w:anchor="_Toc85019850" w:history="1">
+          <w:hyperlink w:anchor="_Toc85450343" w:history="1">
             <w:r>
               <w:rPr>
                 <w:rStyle w:val="Hyperlink"/>
                 <w:noProof/>
               </w:rPr>
+              <w:t>5</w:t>
+            </w:r>
+            <w:r>
+              <w:rPr>
+                <w:noProof/>
+                <w:lang w:eastAsia="en-GB"/>
+              </w:rPr>
+              <w:tab/>
+            </w:r>
+            <w:r>
+              <w:rPr>
+                <w:rStyle w:val="Hyperlink"/>
+                <w:noProof/>
+              </w:rPr>
+              <w:t>Evaluation Strategy</w:t>
+            </w:r>
+            <w:r>
+              <w:rPr>
+                <w:noProof/>
+                <w:webHidden/>
+              </w:rPr>
+              <w:tab/>
+            </w:r>
+            <w:r>
+              <w:rPr>
+                <w:noProof/>
+                <w:webHidden/>
+              </w:rPr>
+              <w:fldChar w:fldCharType="begin"/>
+            </w:r>
+            <w:r>
+              <w:rPr>
+                <w:noProof/>
+                <w:webHidden/>
+              </w:rPr>
+              <w:instrText xml:space="preserve"> PAGEREF _Toc85450343 \h </w:instrText>
+            </w:r>
+            <w:r>
+              <w:rPr>
+                <w:noProof/>
+                <w:webHidden/>
+              </w:rPr>
+            </w:r>
+            <w:r>
+              <w:rPr>
+                <w:noProof/>
+                <w:webHidden/>
+              </w:rPr>
+              <w:fldChar w:fldCharType="separate"/>
+            </w:r>
+            <w:r>
+              <w:rPr>
+                <w:noProof/>
+                <w:webHidden/>
+              </w:rPr>
               <w:t>7</w:t>
-            </w:r>
-            <w:r>
-              <w:rPr>
-                <w:noProof/>
-                <w:lang w:eastAsia="en-GB"/>
-              </w:rPr>
-              <w:tab/>
-            </w:r>
-            <w:r>
-              <w:rPr>
-                <w:rStyle w:val="Hyperlink"/>
-                <w:noProof/>
-              </w:rPr>
-              <w:t>Evaluation Strategy</w:t>
-            </w:r>
-            <w:r>
-              <w:rPr>
-                <w:noProof/>
-                <w:webHidden/>
-              </w:rPr>
-              <w:tab/>
-            </w:r>
-            <w:r>
-              <w:rPr>
-                <w:noProof/>
-                <w:webHidden/>
-              </w:rPr>
-              <w:fldChar w:fldCharType="begin"/>
-            </w:r>
-            <w:r>
-              <w:rPr>
-                <w:noProof/>
-                <w:webHidden/>
-              </w:rPr>
-              <w:instrText xml:space="preserve"> PAGEREF _Toc85019850 \h </w:instrText>
-            </w:r>
-            <w:r>
-              <w:rPr>
-                <w:noProof/>
-                <w:webHidden/>
-              </w:rPr>
-            </w:r>
-            <w:r>
-              <w:rPr>
-                <w:noProof/>
-                <w:webHidden/>
-              </w:rPr>
-              <w:fldChar w:fldCharType="separate"/>
-            </w:r>
-            <w:r>
-              <w:rPr>
-                <w:noProof/>
-                <w:webHidden/>
-              </w:rPr>
-              <w:t>5</w:t>
             </w:r>
             <w:r>
               <w:rPr>
@@ -1943,13 +2525,13 @@
               <w:lang w:eastAsia="en-GB"/>
             </w:rPr>
           </w:pPr>
-          <w:hyperlink w:anchor="_Toc85019851" w:history="1">
+          <w:hyperlink w:anchor="_Toc85450344" w:history="1">
             <w:r>
               <w:rPr>
                 <w:rStyle w:val="Hyperlink"/>
                 <w:noProof/>
               </w:rPr>
-              <w:t>8</w:t>
+              <w:t>6</w:t>
             </w:r>
             <w:r>
               <w:rPr>
@@ -1984,7 +2566,7 @@
                 <w:noProof/>
                 <w:webHidden/>
               </w:rPr>
-              <w:instrText xml:space="preserve"> PAGEREF _Toc85019851 \h </w:instrText>
+              <w:instrText xml:space="preserve"> PAGEREF _Toc85450344 \h </w:instrText>
             </w:r>
             <w:r>
               <w:rPr>
@@ -2004,7 +2586,7 @@
                 <w:noProof/>
                 <w:webHidden/>
               </w:rPr>
-              <w:t>5</w:t>
+              <w:t>7</w:t>
             </w:r>
             <w:r>
               <w:rPr>
@@ -2027,13 +2609,13 @@
               <w:lang w:eastAsia="en-GB"/>
             </w:rPr>
           </w:pPr>
-          <w:hyperlink w:anchor="_Toc85019852" w:history="1">
+          <w:hyperlink w:anchor="_Toc85450345" w:history="1">
             <w:r>
               <w:rPr>
                 <w:rStyle w:val="Hyperlink"/>
                 <w:noProof/>
               </w:rPr>
-              <w:t>8.1</w:t>
+              <w:t>6.1</w:t>
             </w:r>
             <w:r>
               <w:rPr>
@@ -2068,7 +2650,7 @@
                 <w:noProof/>
                 <w:webHidden/>
               </w:rPr>
-              <w:instrText xml:space="preserve"> PAGEREF _Toc85019852 \h </w:instrText>
+              <w:instrText xml:space="preserve"> PAGEREF _Toc85450345 \h </w:instrText>
             </w:r>
             <w:r>
               <w:rPr>
@@ -2088,7 +2670,7 @@
                 <w:noProof/>
                 <w:webHidden/>
               </w:rPr>
-              <w:t>5</w:t>
+              <w:t>8</w:t>
             </w:r>
             <w:r>
               <w:rPr>
@@ -2111,13 +2693,13 @@
               <w:lang w:eastAsia="en-GB"/>
             </w:rPr>
           </w:pPr>
-          <w:hyperlink w:anchor="_Toc85019853" w:history="1">
+          <w:hyperlink w:anchor="_Toc85450346" w:history="1">
             <w:r>
               <w:rPr>
                 <w:rStyle w:val="Hyperlink"/>
                 <w:noProof/>
               </w:rPr>
-              <w:t>8.2</w:t>
+              <w:t>6.2</w:t>
             </w:r>
             <w:r>
               <w:rPr>
@@ -2152,7 +2734,7 @@
                 <w:noProof/>
                 <w:webHidden/>
               </w:rPr>
-              <w:instrText xml:space="preserve"> PAGEREF _Toc85019853 \h </w:instrText>
+              <w:instrText xml:space="preserve"> PAGEREF _Toc85450346 \h </w:instrText>
             </w:r>
             <w:r>
               <w:rPr>
@@ -2172,7 +2754,7 @@
                 <w:noProof/>
                 <w:webHidden/>
               </w:rPr>
-              <w:t>5</w:t>
+              <w:t>8</w:t>
             </w:r>
             <w:r>
               <w:rPr>
@@ -2195,13 +2777,13 @@
               <w:lang w:eastAsia="en-GB"/>
             </w:rPr>
           </w:pPr>
-          <w:hyperlink w:anchor="_Toc85019854" w:history="1">
+          <w:hyperlink w:anchor="_Toc85450347" w:history="1">
             <w:r>
               <w:rPr>
                 <w:rStyle w:val="Hyperlink"/>
                 <w:noProof/>
               </w:rPr>
-              <w:t>8.3</w:t>
+              <w:t>6.3</w:t>
             </w:r>
             <w:r>
               <w:rPr>
@@ -2236,7 +2818,7 @@
                 <w:noProof/>
                 <w:webHidden/>
               </w:rPr>
-              <w:instrText xml:space="preserve"> PAGEREF _Toc85019854 \h </w:instrText>
+              <w:instrText xml:space="preserve"> PAGEREF _Toc85450347 \h </w:instrText>
             </w:r>
             <w:r>
               <w:rPr>
@@ -2256,7 +2838,7 @@
                 <w:noProof/>
                 <w:webHidden/>
               </w:rPr>
-              <w:t>5</w:t>
+              <w:t>8</w:t>
             </w:r>
             <w:r>
               <w:rPr>
@@ -2279,13 +2861,13 @@
               <w:lang w:eastAsia="en-GB"/>
             </w:rPr>
           </w:pPr>
-          <w:hyperlink w:anchor="_Toc85019855" w:history="1">
+          <w:hyperlink w:anchor="_Toc85450348" w:history="1">
             <w:r>
               <w:rPr>
                 <w:rStyle w:val="Hyperlink"/>
                 <w:noProof/>
               </w:rPr>
-              <w:t>8.4</w:t>
+              <w:t>6.4</w:t>
             </w:r>
             <w:r>
               <w:rPr>
@@ -2320,7 +2902,7 @@
                 <w:noProof/>
                 <w:webHidden/>
               </w:rPr>
-              <w:instrText xml:space="preserve"> PAGEREF _Toc85019855 \h </w:instrText>
+              <w:instrText xml:space="preserve"> PAGEREF _Toc85450348 \h </w:instrText>
             </w:r>
             <w:r>
               <w:rPr>
@@ -2340,7 +2922,7 @@
                 <w:noProof/>
                 <w:webHidden/>
               </w:rPr>
-              <w:t>5</w:t>
+              <w:t>8</w:t>
             </w:r>
             <w:r>
               <w:rPr>
@@ -2363,13 +2945,13 @@
               <w:lang w:eastAsia="en-GB"/>
             </w:rPr>
           </w:pPr>
-          <w:hyperlink w:anchor="_Toc85019856" w:history="1">
+          <w:hyperlink w:anchor="_Toc85450349" w:history="1">
             <w:r>
               <w:rPr>
                 <w:rStyle w:val="Hyperlink"/>
                 <w:noProof/>
               </w:rPr>
-              <w:t>9</w:t>
+              <w:t>7</w:t>
             </w:r>
             <w:r>
               <w:rPr>
@@ -2404,7 +2986,7 @@
                 <w:noProof/>
                 <w:webHidden/>
               </w:rPr>
-              <w:instrText xml:space="preserve"> PAGEREF _Toc85019856 \h </w:instrText>
+              <w:instrText xml:space="preserve"> PAGEREF _Toc85450349 \h </w:instrText>
             </w:r>
             <w:r>
               <w:rPr>
@@ -2424,7 +3006,7 @@
                 <w:noProof/>
                 <w:webHidden/>
               </w:rPr>
-              <w:t>6</w:t>
+              <w:t>8</w:t>
             </w:r>
             <w:r>
               <w:rPr>
@@ -2439,7 +3021,7 @@
           <w:pPr>
             <w:pStyle w:val="TOC1"/>
             <w:tabs>
-              <w:tab w:val="left" w:pos="660"/>
+              <w:tab w:val="left" w:pos="440"/>
               <w:tab w:val="right" w:leader="dot" w:pos="9016"/>
             </w:tabs>
             <w:rPr>
@@ -2447,13 +3029,13 @@
               <w:lang w:eastAsia="en-GB"/>
             </w:rPr>
           </w:pPr>
-          <w:hyperlink w:anchor="_Toc85019857" w:history="1">
+          <w:hyperlink w:anchor="_Toc85450350" w:history="1">
             <w:r>
               <w:rPr>
                 <w:rStyle w:val="Hyperlink"/>
                 <w:noProof/>
               </w:rPr>
-              <w:t>10</w:t>
+              <w:t>8</w:t>
             </w:r>
             <w:r>
               <w:rPr>
@@ -2488,7 +3070,7 @@
                 <w:noProof/>
                 <w:webHidden/>
               </w:rPr>
-              <w:instrText xml:space="preserve"> PAGEREF _Toc85019857 \h </w:instrText>
+              <w:instrText xml:space="preserve"> PAGEREF _Toc85450350 \h </w:instrText>
             </w:r>
             <w:r>
               <w:rPr>
@@ -2508,7 +3090,7 @@
                 <w:noProof/>
                 <w:webHidden/>
               </w:rPr>
-              <w:t>6</w:t>
+              <w:t>8</w:t>
             </w:r>
             <w:r>
               <w:rPr>
@@ -2520,6 +3102,9 @@
           </w:hyperlink>
         </w:p>
         <w:p>
+          <w:pPr>
+            <w:spacing w:line="480" w:lineRule="auto"/>
+          </w:pPr>
           <w:r>
             <w:rPr>
               <w:b/>
@@ -2531,11 +3116,13 @@
         </w:p>
       </w:sdtContent>
     </w:sdt>
-    <w:p/>
-    <w:p/>
-    <w:p/>
-    <w:p/>
-    <w:p/>
+    <w:p>
+      <w:pPr>
+        <w:rPr>
+          <w:rFonts w:eastAsiaTheme="majorEastAsia"/>
+        </w:rPr>
+      </w:pPr>
+    </w:p>
     <w:p>
       <w:pPr>
         <w:rPr>
@@ -2548,6 +3135,7 @@
           <w:szCs w:val="36"/>
         </w:rPr>
       </w:pPr>
+      <w:bookmarkStart w:id="3" w:name="_Toc85019359"/>
       <w:r>
         <w:br w:type="page"/>
       </w:r>
@@ -2556,343 +3144,1367 @@
       <w:pPr>
         <w:pStyle w:val="Heading1"/>
       </w:pPr>
-      <w:bookmarkStart w:id="2" w:name="_Toc85019359"/>
-      <w:bookmarkStart w:id="3" w:name="_Toc85019838"/>
+      <w:bookmarkStart w:id="4" w:name="_Toc85450325"/>
       <w:r>
         <w:lastRenderedPageBreak/>
         <w:t>Introduction</w:t>
       </w:r>
-      <w:bookmarkEnd w:id="2"/>
       <w:bookmarkEnd w:id="3"/>
+      <w:bookmarkEnd w:id="4"/>
       <w:r>
         <w:t xml:space="preserve"> </w:t>
       </w:r>
     </w:p>
+    <w:p>
+      <w:pPr>
+        <w:spacing w:line="480" w:lineRule="auto"/>
+      </w:pPr>
+    </w:p>
+    <w:p>
+      <w:pPr>
+        <w:spacing w:line="480" w:lineRule="auto"/>
+      </w:pPr>
+    </w:p>
+    <w:p>
+      <w:pPr>
+        <w:pStyle w:val="Heading2"/>
+      </w:pPr>
+      <w:bookmarkStart w:id="5" w:name="_Toc85019360"/>
+      <w:bookmarkStart w:id="6" w:name="_Toc85450326"/>
+      <w:r>
+        <w:t>Aims &amp; Objectives</w:t>
+      </w:r>
+      <w:bookmarkEnd w:id="5"/>
+      <w:bookmarkEnd w:id="6"/>
+    </w:p>
+    <w:p>
+      <w:pPr>
+        <w:spacing w:line="480" w:lineRule="auto"/>
+      </w:pPr>
+      <w:r>
+        <w:t xml:space="preserve">Motivation </w:t>
+      </w:r>
+    </w:p>
+    <w:p>
+      <w:pPr>
+        <w:spacing w:line="480" w:lineRule="auto"/>
+      </w:pPr>
+    </w:p>
+    <w:p>
+      <w:pPr>
+        <w:pStyle w:val="Heading2"/>
+      </w:pPr>
+      <w:bookmarkStart w:id="7" w:name="_Toc85019361"/>
+      <w:bookmarkStart w:id="8" w:name="_Toc85450327"/>
+      <w:r>
+        <w:t>Project Description</w:t>
+      </w:r>
+      <w:bookmarkEnd w:id="7"/>
+      <w:bookmarkEnd w:id="8"/>
+    </w:p>
+    <w:p>
+      <w:pPr>
+        <w:spacing w:line="480" w:lineRule="auto"/>
+      </w:pPr>
+      <w:r>
+        <w:t xml:space="preserve">Is the topic meaningful, </w:t>
+      </w:r>
+      <w:proofErr w:type="gramStart"/>
+      <w:r>
+        <w:t>complex</w:t>
+      </w:r>
+      <w:proofErr w:type="gramEnd"/>
+      <w:r>
+        <w:t xml:space="preserve"> and challenging?</w:t>
+      </w:r>
+    </w:p>
+    <w:p>
+      <w:pPr>
+        <w:spacing w:line="480" w:lineRule="auto"/>
+      </w:pPr>
+    </w:p>
+    <w:p>
+      <w:pPr>
+        <w:pStyle w:val="Heading2"/>
+      </w:pPr>
+      <w:bookmarkStart w:id="9" w:name="_Toc85019362"/>
+      <w:bookmarkStart w:id="10" w:name="_Toc85450328"/>
+      <w:r>
+        <w:t>Scope</w:t>
+      </w:r>
+      <w:bookmarkEnd w:id="9"/>
+      <w:bookmarkEnd w:id="10"/>
+      <w:r>
+        <w:t xml:space="preserve"> </w:t>
+      </w:r>
+    </w:p>
+    <w:p>
+      <w:pPr>
+        <w:spacing w:line="480" w:lineRule="auto"/>
+      </w:pPr>
+    </w:p>
+    <w:p>
+      <w:pPr>
+        <w:pStyle w:val="Heading1"/>
+      </w:pPr>
+      <w:bookmarkStart w:id="11" w:name="_Toc85019363"/>
+      <w:bookmarkStart w:id="12" w:name="_Toc85450329"/>
+      <w:r>
+        <w:t>Literature Review</w:t>
+      </w:r>
+      <w:bookmarkEnd w:id="11"/>
+      <w:bookmarkEnd w:id="12"/>
+      <w:r>
+        <w:t xml:space="preserve"> </w:t>
+      </w:r>
+    </w:p>
+    <w:p>
+      <w:pPr>
+        <w:spacing w:line="480" w:lineRule="auto"/>
+      </w:pPr>
+      <w:r>
+        <w:t>How relevant is the literature that is covered?</w:t>
+      </w:r>
+    </w:p>
+    <w:p>
+      <w:pPr>
+        <w:spacing w:line="480" w:lineRule="auto"/>
+      </w:pPr>
+      <w:r>
+        <w:t>• Is there missing material?</w:t>
+      </w:r>
+    </w:p>
+    <w:p>
+      <w:pPr>
+        <w:spacing w:line="480" w:lineRule="auto"/>
+      </w:pPr>
+      <w:r>
+        <w:t>• Is it well structured?</w:t>
+      </w:r>
+    </w:p>
+    <w:p>
+      <w:pPr>
+        <w:spacing w:line="480" w:lineRule="auto"/>
+      </w:pPr>
+      <w:r>
+        <w:t>• Are good quality sources used and properly cited?</w:t>
+      </w:r>
+    </w:p>
+    <w:p>
+      <w:pPr>
+        <w:spacing w:line="480" w:lineRule="auto"/>
+      </w:pPr>
+      <w:r>
+        <w:t>• How strong are the comparative and critical aspects?</w:t>
+      </w:r>
+    </w:p>
+    <w:p>
+      <w:pPr>
+        <w:spacing w:line="480" w:lineRule="auto"/>
+      </w:pPr>
+      <w:r>
+        <w:t>• Is the literature review of an appropriate length?</w:t>
+      </w:r>
+    </w:p>
+    <w:p>
+      <w:pPr>
+        <w:pStyle w:val="Heading2"/>
+      </w:pPr>
+      <w:bookmarkStart w:id="13" w:name="_Toc85450330"/>
+      <w:r>
+        <w:t>Fractals</w:t>
+      </w:r>
+      <w:bookmarkEnd w:id="13"/>
+      <w:r>
+        <w:t xml:space="preserve"> </w:t>
+      </w:r>
+    </w:p>
+    <w:p>
+      <w:r>
+        <w:t xml:space="preserve">In mathematics, a </w:t>
+      </w:r>
+      <w:r>
+        <w:t xml:space="preserve">fractal </w:t>
+      </w:r>
+      <w:r>
+        <w:t xml:space="preserve">is a </w:t>
+      </w:r>
+      <w:r>
+        <w:t>complicated pattern built from simple repeated shapes</w:t>
+      </w:r>
+      <w:r>
+        <w:t xml:space="preserve">, which are reduced in size every time they are repeated. </w:t>
+      </w:r>
+      <w:hyperlink r:id="rId8" w:history="1">
+        <w:r>
+          <w:rPr>
+            <w:rStyle w:val="Hyperlink"/>
+          </w:rPr>
+          <w:t>https://dictionary.cambridge.org/dictionary/english/fractal</w:t>
+        </w:r>
+      </w:hyperlink>
+      <w:r>
+        <w:t xml:space="preserve"> </w:t>
+      </w:r>
+      <w:r>
+        <w:t>These shapes are self-similar</w:t>
+      </w:r>
+      <w:r>
+        <w:t>, though not often symmetrical</w:t>
+      </w:r>
+      <w:r>
+        <w:t>.</w:t>
+      </w:r>
+    </w:p>
+    <w:p>
+      <w:r>
+        <w:t xml:space="preserve">The idea of fractal geometry appeared in the late 1970s, inspired </w:t>
+      </w:r>
+      <w:r>
+        <w:t>through</w:t>
+      </w:r>
+      <w:r>
+        <w:t xml:space="preserve"> the work of </w:t>
+      </w:r>
+      <w:proofErr w:type="spellStart"/>
+      <w:r>
+        <w:t>Benua</w:t>
+      </w:r>
+      <w:proofErr w:type="spellEnd"/>
+      <w:r>
+        <w:t xml:space="preserve"> Mandelbrot </w:t>
+      </w:r>
+      <w:r>
+        <w:t xml:space="preserve">and his book </w:t>
+      </w:r>
+      <w:r>
+        <w:t>“</w:t>
+      </w:r>
+      <w:r>
+        <w:t>Fractals: form, chance and dimension</w:t>
+      </w:r>
+      <w:r>
+        <w:t>”</w:t>
+      </w:r>
+      <w:r>
+        <w:t xml:space="preserve">, released 1977. </w:t>
+      </w:r>
+      <w:r>
+        <w:t>This book introduced the concept of a “fractal dimension”</w:t>
+      </w:r>
+      <w:r>
+        <w:t xml:space="preserve">, a measure of the complexity of how </w:t>
+      </w:r>
+      <w:r>
+        <w:t xml:space="preserve">the </w:t>
+      </w:r>
+      <w:r>
+        <w:t xml:space="preserve">detail in a </w:t>
+      </w:r>
+      <w:r>
+        <w:t xml:space="preserve">pattern </w:t>
+      </w:r>
+      <w:r>
+        <w:t>will change</w:t>
+      </w:r>
+      <w:r>
+        <w:t xml:space="preserve"> </w:t>
+      </w:r>
+      <w:r>
+        <w:t>in respect to</w:t>
+      </w:r>
+      <w:r>
+        <w:t xml:space="preserve"> the scale at which it is measured. </w:t>
+      </w:r>
+    </w:p>
+    <w:p>
+      <w:r>
+        <w:t>How they are calculated</w:t>
+      </w:r>
+      <w:r>
+        <w:t xml:space="preserve"> – running sum etc</w:t>
+      </w:r>
+    </w:p>
+    <w:p>
+      <w:r>
+        <w:t xml:space="preserve">3D fractals </w:t>
+      </w:r>
+    </w:p>
+    <w:p>
+      <w:pPr>
+        <w:pStyle w:val="Heading2"/>
+      </w:pPr>
+      <w:bookmarkStart w:id="14" w:name="_Toc85450331"/>
+      <w:r>
+        <w:t>Ray Tracing</w:t>
+      </w:r>
+      <w:bookmarkEnd w:id="14"/>
+    </w:p>
+    <w:p>
+      <w:pPr>
+        <w:spacing w:line="480" w:lineRule="auto"/>
+      </w:pPr>
+      <w:r>
+        <w:t xml:space="preserve">Ray tracing is a technique used to render 3D environments, where one or more “rays” are sent out </w:t>
+      </w:r>
+    </w:p>
+    <w:p>
+      <w:pPr>
+        <w:spacing w:line="480" w:lineRule="auto"/>
+      </w:pPr>
+      <w:r>
+        <w:t xml:space="preserve">Ray tracing is a method of rendering 3D environments, often with photorealistic detail. In ray tracing, a ray (simply a line in 3D space) is extended until it collides with the surface of an object. From there, the ray can be absorbed or reflected by the surface, taking into consideration light absorption, reflection, refraction, and fluorescence. Ray tracing is a computationally expensive </w:t>
+      </w:r>
+    </w:p>
+    <w:p>
+      <w:pPr>
+        <w:spacing w:line="480" w:lineRule="auto"/>
+      </w:pPr>
+      <w:r>
+        <w:t xml:space="preserve">of each pixel of the camera. </w:t>
+      </w:r>
+    </w:p>
+    <w:p>
+      <w:pPr>
+        <w:spacing w:line="480" w:lineRule="auto"/>
+      </w:pPr>
+      <w:r>
+        <w:t>Background of ray tracing</w:t>
+      </w:r>
+    </w:p>
+    <w:p>
+      <w:pPr>
+        <w:spacing w:line="480" w:lineRule="auto"/>
+      </w:pPr>
+      <w:r>
+        <w:t xml:space="preserve">Well suited for polygon meshes, or simple primitives </w:t>
+      </w:r>
+    </w:p>
+    <w:p>
+      <w:pPr>
+        <w:spacing w:line="480" w:lineRule="auto"/>
+      </w:pPr>
+      <w:r>
+        <w:t>Ideal for very realistic graphics</w:t>
+      </w:r>
+    </w:p>
+    <w:p>
+      <w:pPr>
+        <w:spacing w:line="480" w:lineRule="auto"/>
+      </w:pPr>
+      <w:r>
+        <w:t xml:space="preserve">not </w:t>
+      </w:r>
+      <w:r>
+        <w:t>real-time</w:t>
+      </w:r>
+      <w:r>
+        <w:t xml:space="preserve"> </w:t>
+      </w:r>
+    </w:p>
+    <w:p>
+      <w:pPr>
+        <w:spacing w:line="480" w:lineRule="auto"/>
+      </w:pPr>
+      <w:r>
+        <w:t xml:space="preserve">hybrid approaches can be used for </w:t>
+      </w:r>
+      <w:r>
+        <w:t>real-time</w:t>
+      </w:r>
+      <w:r>
+        <w:t xml:space="preserve"> </w:t>
+      </w:r>
+    </w:p>
+    <w:p>
+      <w:pPr>
+        <w:spacing w:line="480" w:lineRule="auto"/>
+      </w:pPr>
+      <w:r>
+        <w:t xml:space="preserve">Unsuitable for </w:t>
+      </w:r>
+      <w:r>
+        <w:t>self-repeating</w:t>
+      </w:r>
+      <w:r>
+        <w:t xml:space="preserve"> shapes, infinite precision</w:t>
+      </w:r>
+      <w:r>
+        <w:t xml:space="preserve">, non-Euclidean geometry </w:t>
+      </w:r>
+      <w:r>
+        <w:t>where an object can be seen multiple times from the same view</w:t>
+      </w:r>
+    </w:p>
+    <w:p>
+      <w:pPr>
+        <w:pStyle w:val="Heading2"/>
+      </w:pPr>
+      <w:bookmarkStart w:id="15" w:name="_Toc85450332"/>
+      <w:r>
+        <w:t>Ray Marching</w:t>
+      </w:r>
+      <w:bookmarkEnd w:id="15"/>
+    </w:p>
+    <w:p>
+      <w:pPr>
+        <w:spacing w:line="480" w:lineRule="auto"/>
+      </w:pPr>
+      <w:r>
+        <w:t xml:space="preserve">Ray marching is a variation of ray tracing, which differs in the method of detecting collisions between rays and objects. Ray tracing will calculate the exact point of contact between a ray and an object’s surface using a collision function. Ray marching is instead when we march or move along a </w:t>
+      </w:r>
+      <w:r>
+        <w:lastRenderedPageBreak/>
+        <w:t xml:space="preserve">ray in small increments, until we collide with an object. This may sound more computationally expensive since </w:t>
+      </w:r>
+    </w:p>
+    <w:p>
+      <w:pPr>
+        <w:spacing w:line="480" w:lineRule="auto"/>
+      </w:pPr>
+    </w:p>
+    <w:p>
+      <w:pPr>
+        <w:spacing w:line="480" w:lineRule="auto"/>
+      </w:pPr>
+      <w:r>
+        <w:t xml:space="preserve">benefits </w:t>
+      </w:r>
+      <w:r>
+        <w:t>–</w:t>
+      </w:r>
+      <w:r>
+        <w:t xml:space="preserve"> </w:t>
+      </w:r>
+      <w:r>
+        <w:t>simplicity</w:t>
+      </w:r>
+      <w:r>
+        <w:t xml:space="preserve">, </w:t>
+      </w:r>
+      <w:r>
+        <w:t xml:space="preserve">solution to problems above </w:t>
+      </w:r>
+    </w:p>
+    <w:p>
+      <w:pPr>
+        <w:spacing w:line="480" w:lineRule="auto"/>
+      </w:pPr>
+      <w:r>
+        <w:t xml:space="preserve">infinite precision as no </w:t>
+      </w:r>
+      <w:r>
+        <w:t xml:space="preserve">polygons </w:t>
+      </w:r>
+    </w:p>
+    <w:p>
+      <w:pPr>
+        <w:spacing w:line="480" w:lineRule="auto"/>
+      </w:pPr>
+      <w:r>
+        <w:t xml:space="preserve">allows more complex 3d shapes </w:t>
+      </w:r>
+    </w:p>
+    <w:p>
+      <w:pPr>
+        <w:spacing w:line="480" w:lineRule="auto"/>
+      </w:pPr>
+      <w:r>
+        <w:t xml:space="preserve">Use ray marching optimisation techniques </w:t>
+      </w:r>
+    </w:p>
+    <w:p>
+      <w:pPr>
+        <w:spacing w:line="480" w:lineRule="auto"/>
+      </w:pPr>
+      <w:r>
+        <w:t>Ray marching – lots of effects (ambient occlusion, hard or soft shadows, glow, fog) are free</w:t>
+      </w:r>
+    </w:p>
+    <w:p>
+      <w:pPr>
+        <w:spacing w:line="480" w:lineRule="auto"/>
+      </w:pPr>
+      <w:r>
+        <w:t>To determine how feasible a real-time rendering of 3D environments using ray marching.</w:t>
+      </w:r>
+    </w:p>
     <w:p/>
+    <w:p>
+      <w:pPr>
+        <w:pStyle w:val="Heading3"/>
+      </w:pPr>
+      <w:bookmarkStart w:id="16" w:name="_Toc85450333"/>
+      <w:r>
+        <w:t>Signed Distance Fields</w:t>
+      </w:r>
+      <w:bookmarkEnd w:id="16"/>
+      <w:r>
+        <w:t xml:space="preserve"> </w:t>
+      </w:r>
+    </w:p>
+    <w:p>
+      <w:pPr>
+        <w:spacing w:line="480" w:lineRule="auto"/>
+      </w:pPr>
+      <w:r>
+        <w:t xml:space="preserve">Distance to the closest object </w:t>
+      </w:r>
+    </w:p>
+    <w:p>
+      <w:pPr>
+        <w:spacing w:line="480" w:lineRule="auto"/>
+      </w:pPr>
+      <w:r>
+        <w:t>-, +, 0</w:t>
+      </w:r>
+    </w:p>
+    <w:p>
+      <w:pPr>
+        <w:pStyle w:val="Heading3"/>
+      </w:pPr>
+      <w:bookmarkStart w:id="17" w:name="_Toc85450334"/>
+      <w:r>
+        <w:t>Primitives</w:t>
+      </w:r>
+      <w:bookmarkEnd w:id="17"/>
+      <w:r>
+        <w:t xml:space="preserve"> </w:t>
+      </w:r>
+    </w:p>
+    <w:p>
+      <w:r>
+        <w:t>Sphere, box, plane, etc</w:t>
+      </w:r>
+    </w:p>
     <w:p/>
+    <w:p>
+      <w:r>
+        <w:t xml:space="preserve">Deriving an SDF </w:t>
+      </w:r>
+    </w:p>
     <w:p/>
     <w:p>
       <w:pPr>
+        <w:pStyle w:val="Heading3"/>
+      </w:pPr>
+      <w:bookmarkStart w:id="18" w:name="_Toc85450335"/>
+      <w:r>
+        <w:t xml:space="preserve">Alterations </w:t>
+      </w:r>
+      <w:r>
+        <w:t>&amp; Combinations</w:t>
+      </w:r>
+      <w:bookmarkEnd w:id="18"/>
+      <w:r>
+        <w:t xml:space="preserve"> </w:t>
+      </w:r>
+    </w:p>
+    <w:p>
+      <w:pPr>
+        <w:spacing w:line="480" w:lineRule="auto"/>
+      </w:pPr>
+      <w:r>
+        <w:t>Elongation, rounding, “</w:t>
+      </w:r>
+      <w:proofErr w:type="spellStart"/>
+      <w:r>
+        <w:t>onioning</w:t>
+      </w:r>
+      <w:proofErr w:type="spellEnd"/>
+      <w:r>
+        <w:t>”</w:t>
+      </w:r>
+    </w:p>
+    <w:p>
+      <w:pPr>
+        <w:spacing w:line="480" w:lineRule="auto"/>
+      </w:pPr>
+      <w:r>
+        <w:t>Translation (position)</w:t>
+      </w:r>
+      <w:r>
+        <w:t xml:space="preserve">, </w:t>
+      </w:r>
+      <w:r>
+        <w:t>rotation</w:t>
+      </w:r>
+      <w:r>
+        <w:t xml:space="preserve"> and scale</w:t>
+      </w:r>
+      <w:r>
+        <w:t xml:space="preserve">, </w:t>
+      </w:r>
+      <w:r>
+        <w:t>Symmetry</w:t>
+      </w:r>
+    </w:p>
+    <w:p>
+      <w:pPr>
+        <w:spacing w:line="480" w:lineRule="auto"/>
+      </w:pPr>
+      <w:r>
+        <w:t>Infinite</w:t>
+      </w:r>
+      <w:r>
+        <w:t xml:space="preserve"> or finite</w:t>
+      </w:r>
+      <w:r>
+        <w:t xml:space="preserve"> repetition </w:t>
+      </w:r>
+    </w:p>
+    <w:p>
+      <w:pPr>
+        <w:spacing w:line="480" w:lineRule="auto"/>
+      </w:pPr>
+      <w:r>
+        <w:t>Union, subtraction, intersection</w:t>
+      </w:r>
+    </w:p>
+    <w:p>
+      <w:pPr>
+        <w:spacing w:line="480" w:lineRule="auto"/>
+      </w:pPr>
+      <w:r>
+        <w:t>Surface displacement (using an equation, say noise function or sin wave)</w:t>
+      </w:r>
+      <w:r>
+        <w:t xml:space="preserve"> </w:t>
+      </w:r>
+    </w:p>
+    <w:p>
+      <w:pPr>
+        <w:spacing w:line="480" w:lineRule="auto"/>
+      </w:pPr>
+    </w:p>
+    <w:p>
+      <w:pPr>
+        <w:pStyle w:val="Heading3"/>
+      </w:pPr>
+      <w:bookmarkStart w:id="19" w:name="_Toc85450336"/>
+      <w:r>
+        <w:t>Collision detection</w:t>
+      </w:r>
+      <w:bookmarkEnd w:id="19"/>
+      <w:r>
+        <w:t xml:space="preserve"> </w:t>
+      </w:r>
+    </w:p>
+    <w:p>
+      <w:r>
+        <w:t xml:space="preserve">Collision detection is possible </w:t>
+      </w:r>
+    </w:p>
+    <w:p>
+      <w:r>
+        <w:t xml:space="preserve">Marble marcher </w:t>
+      </w:r>
+    </w:p>
+    <w:p>
+      <w:pPr>
+        <w:spacing w:line="480" w:lineRule="auto"/>
+      </w:pPr>
+    </w:p>
+    <w:p>
+      <w:pPr>
+        <w:pStyle w:val="Heading1"/>
+      </w:pPr>
+      <w:bookmarkStart w:id="20" w:name="_Toc85019365"/>
+      <w:bookmarkStart w:id="21" w:name="_Toc85450337"/>
+      <w:r>
+        <w:t>Requirements</w:t>
+      </w:r>
+      <w:bookmarkEnd w:id="20"/>
+      <w:r>
+        <w:t xml:space="preserve"> </w:t>
+      </w:r>
+      <w:r>
+        <w:t>Analysis</w:t>
+      </w:r>
+      <w:bookmarkEnd w:id="21"/>
+    </w:p>
+    <w:p>
+      <w:pPr>
+        <w:spacing w:line="480" w:lineRule="auto"/>
+      </w:pPr>
+      <w:bookmarkStart w:id="22" w:name="_Toc85019366"/>
+    </w:p>
+    <w:p>
+      <w:pPr>
         <w:pStyle w:val="Heading2"/>
       </w:pPr>
-      <w:bookmarkStart w:id="4" w:name="_Toc85019360"/>
-      <w:bookmarkStart w:id="5" w:name="_Toc85019839"/>
-      <w:r>
-        <w:t>Aims &amp; Objectives</w:t>
-      </w:r>
-      <w:bookmarkEnd w:id="4"/>
-      <w:bookmarkEnd w:id="5"/>
-    </w:p>
-    <w:p/>
-    <w:p/>
+      <w:bookmarkStart w:id="23" w:name="_Toc85450338"/>
+      <w:r>
+        <w:t>Use Cases</w:t>
+      </w:r>
+      <w:bookmarkEnd w:id="23"/>
+    </w:p>
+    <w:p>
+      <w:pPr>
+        <w:spacing w:line="480" w:lineRule="auto"/>
+      </w:pPr>
+    </w:p>
     <w:p>
       <w:pPr>
         <w:pStyle w:val="Heading2"/>
       </w:pPr>
-      <w:bookmarkStart w:id="6" w:name="_Toc85019361"/>
-      <w:bookmarkStart w:id="7" w:name="_Toc85019840"/>
-      <w:r>
-        <w:t>Project Description</w:t>
-      </w:r>
-      <w:bookmarkEnd w:id="6"/>
-      <w:bookmarkEnd w:id="7"/>
-    </w:p>
-    <w:p>
-      <w:r>
-        <w:t>Is the topic meaningful, complex and challenging?</w:t>
-      </w:r>
-    </w:p>
-    <w:p/>
+      <w:bookmarkStart w:id="24" w:name="_Toc85450339"/>
+      <w:r>
+        <w:t>Requirements Specification</w:t>
+      </w:r>
+      <w:bookmarkEnd w:id="22"/>
+      <w:bookmarkEnd w:id="24"/>
+    </w:p>
+    <w:tbl>
+      <w:tblPr>
+        <w:tblStyle w:val="TableGrid"/>
+        <w:tblW w:w="0" w:type="auto"/>
+        <w:tblLook w:val="04A0" w:firstRow="1" w:lastRow="0" w:firstColumn="1" w:lastColumn="0" w:noHBand="0" w:noVBand="1"/>
+      </w:tblPr>
+      <w:tblGrid>
+        <w:gridCol w:w="1803"/>
+        <w:gridCol w:w="1803"/>
+        <w:gridCol w:w="1803"/>
+        <w:gridCol w:w="1803"/>
+        <w:gridCol w:w="1804"/>
+      </w:tblGrid>
+      <w:tr>
+        <w:tc>
+          <w:tcPr>
+            <w:tcW w:w="1803" w:type="dxa"/>
+          </w:tcPr>
+          <w:p>
+            <w:pPr>
+              <w:spacing w:line="480" w:lineRule="auto"/>
+            </w:pPr>
+            <w:r>
+              <w:t>Requirement ID</w:t>
+            </w:r>
+          </w:p>
+        </w:tc>
+        <w:tc>
+          <w:tcPr>
+            <w:tcW w:w="1803" w:type="dxa"/>
+          </w:tcPr>
+          <w:p>
+            <w:pPr>
+              <w:spacing w:line="480" w:lineRule="auto"/>
+            </w:pPr>
+            <w:r>
+              <w:t>Description</w:t>
+            </w:r>
+          </w:p>
+        </w:tc>
+        <w:tc>
+          <w:tcPr>
+            <w:tcW w:w="1803" w:type="dxa"/>
+          </w:tcPr>
+          <w:p>
+            <w:pPr>
+              <w:spacing w:line="480" w:lineRule="auto"/>
+            </w:pPr>
+            <w:r>
+              <w:t>Priority</w:t>
+            </w:r>
+          </w:p>
+        </w:tc>
+        <w:tc>
+          <w:tcPr>
+            <w:tcW w:w="1803" w:type="dxa"/>
+          </w:tcPr>
+          <w:p>
+            <w:pPr>
+              <w:spacing w:line="480" w:lineRule="auto"/>
+            </w:pPr>
+            <w:r>
+              <w:t>Justification</w:t>
+            </w:r>
+          </w:p>
+        </w:tc>
+        <w:tc>
+          <w:tcPr>
+            <w:tcW w:w="1804" w:type="dxa"/>
+          </w:tcPr>
+          <w:p>
+            <w:pPr>
+              <w:spacing w:line="480" w:lineRule="auto"/>
+            </w:pPr>
+          </w:p>
+        </w:tc>
+      </w:tr>
+      <w:tr>
+        <w:tc>
+          <w:tcPr>
+            <w:tcW w:w="1803" w:type="dxa"/>
+          </w:tcPr>
+          <w:p>
+            <w:pPr>
+              <w:spacing w:line="480" w:lineRule="auto"/>
+            </w:pPr>
+          </w:p>
+        </w:tc>
+        <w:tc>
+          <w:tcPr>
+            <w:tcW w:w="1803" w:type="dxa"/>
+          </w:tcPr>
+          <w:p>
+            <w:pPr>
+              <w:spacing w:line="480" w:lineRule="auto"/>
+            </w:pPr>
+          </w:p>
+        </w:tc>
+        <w:tc>
+          <w:tcPr>
+            <w:tcW w:w="1803" w:type="dxa"/>
+          </w:tcPr>
+          <w:p>
+            <w:pPr>
+              <w:spacing w:line="480" w:lineRule="auto"/>
+            </w:pPr>
+            <w:r>
+              <w:t>MUST</w:t>
+            </w:r>
+          </w:p>
+        </w:tc>
+        <w:tc>
+          <w:tcPr>
+            <w:tcW w:w="1803" w:type="dxa"/>
+          </w:tcPr>
+          <w:p>
+            <w:pPr>
+              <w:spacing w:line="480" w:lineRule="auto"/>
+            </w:pPr>
+          </w:p>
+        </w:tc>
+        <w:tc>
+          <w:tcPr>
+            <w:tcW w:w="1804" w:type="dxa"/>
+          </w:tcPr>
+          <w:p>
+            <w:pPr>
+              <w:spacing w:line="480" w:lineRule="auto"/>
+            </w:pPr>
+          </w:p>
+        </w:tc>
+      </w:tr>
+      <w:tr>
+        <w:tc>
+          <w:tcPr>
+            <w:tcW w:w="1803" w:type="dxa"/>
+          </w:tcPr>
+          <w:p>
+            <w:pPr>
+              <w:spacing w:line="480" w:lineRule="auto"/>
+            </w:pPr>
+          </w:p>
+        </w:tc>
+        <w:tc>
+          <w:tcPr>
+            <w:tcW w:w="1803" w:type="dxa"/>
+          </w:tcPr>
+          <w:p>
+            <w:pPr>
+              <w:spacing w:line="480" w:lineRule="auto"/>
+            </w:pPr>
+          </w:p>
+        </w:tc>
+        <w:tc>
+          <w:tcPr>
+            <w:tcW w:w="1803" w:type="dxa"/>
+          </w:tcPr>
+          <w:p>
+            <w:pPr>
+              <w:spacing w:line="480" w:lineRule="auto"/>
+            </w:pPr>
+          </w:p>
+        </w:tc>
+        <w:tc>
+          <w:tcPr>
+            <w:tcW w:w="1803" w:type="dxa"/>
+          </w:tcPr>
+          <w:p>
+            <w:pPr>
+              <w:spacing w:line="480" w:lineRule="auto"/>
+            </w:pPr>
+          </w:p>
+        </w:tc>
+        <w:tc>
+          <w:tcPr>
+            <w:tcW w:w="1804" w:type="dxa"/>
+          </w:tcPr>
+          <w:p>
+            <w:pPr>
+              <w:spacing w:line="480" w:lineRule="auto"/>
+            </w:pPr>
+          </w:p>
+        </w:tc>
+      </w:tr>
+      <w:tr>
+        <w:tc>
+          <w:tcPr>
+            <w:tcW w:w="1803" w:type="dxa"/>
+          </w:tcPr>
+          <w:p>
+            <w:pPr>
+              <w:spacing w:line="480" w:lineRule="auto"/>
+            </w:pPr>
+          </w:p>
+        </w:tc>
+        <w:tc>
+          <w:tcPr>
+            <w:tcW w:w="1803" w:type="dxa"/>
+          </w:tcPr>
+          <w:p>
+            <w:pPr>
+              <w:spacing w:line="480" w:lineRule="auto"/>
+            </w:pPr>
+          </w:p>
+        </w:tc>
+        <w:tc>
+          <w:tcPr>
+            <w:tcW w:w="1803" w:type="dxa"/>
+          </w:tcPr>
+          <w:p>
+            <w:pPr>
+              <w:spacing w:line="480" w:lineRule="auto"/>
+            </w:pPr>
+          </w:p>
+        </w:tc>
+        <w:tc>
+          <w:tcPr>
+            <w:tcW w:w="1803" w:type="dxa"/>
+          </w:tcPr>
+          <w:p>
+            <w:pPr>
+              <w:spacing w:line="480" w:lineRule="auto"/>
+            </w:pPr>
+          </w:p>
+        </w:tc>
+        <w:tc>
+          <w:tcPr>
+            <w:tcW w:w="1804" w:type="dxa"/>
+          </w:tcPr>
+          <w:p>
+            <w:pPr>
+              <w:spacing w:line="480" w:lineRule="auto"/>
+            </w:pPr>
+          </w:p>
+        </w:tc>
+      </w:tr>
+      <w:tr>
+        <w:tc>
+          <w:tcPr>
+            <w:tcW w:w="1803" w:type="dxa"/>
+          </w:tcPr>
+          <w:p>
+            <w:pPr>
+              <w:spacing w:line="480" w:lineRule="auto"/>
+            </w:pPr>
+          </w:p>
+        </w:tc>
+        <w:tc>
+          <w:tcPr>
+            <w:tcW w:w="1803" w:type="dxa"/>
+          </w:tcPr>
+          <w:p>
+            <w:pPr>
+              <w:spacing w:line="480" w:lineRule="auto"/>
+            </w:pPr>
+          </w:p>
+        </w:tc>
+        <w:tc>
+          <w:tcPr>
+            <w:tcW w:w="1803" w:type="dxa"/>
+          </w:tcPr>
+          <w:p>
+            <w:pPr>
+              <w:spacing w:line="480" w:lineRule="auto"/>
+            </w:pPr>
+          </w:p>
+        </w:tc>
+        <w:tc>
+          <w:tcPr>
+            <w:tcW w:w="1803" w:type="dxa"/>
+          </w:tcPr>
+          <w:p>
+            <w:pPr>
+              <w:spacing w:line="480" w:lineRule="auto"/>
+            </w:pPr>
+          </w:p>
+        </w:tc>
+        <w:tc>
+          <w:tcPr>
+            <w:tcW w:w="1804" w:type="dxa"/>
+          </w:tcPr>
+          <w:p>
+            <w:pPr>
+              <w:spacing w:line="480" w:lineRule="auto"/>
+            </w:pPr>
+          </w:p>
+        </w:tc>
+      </w:tr>
+      <w:tr>
+        <w:tc>
+          <w:tcPr>
+            <w:tcW w:w="1803" w:type="dxa"/>
+          </w:tcPr>
+          <w:p>
+            <w:pPr>
+              <w:spacing w:line="480" w:lineRule="auto"/>
+            </w:pPr>
+          </w:p>
+        </w:tc>
+        <w:tc>
+          <w:tcPr>
+            <w:tcW w:w="1803" w:type="dxa"/>
+          </w:tcPr>
+          <w:p>
+            <w:pPr>
+              <w:spacing w:line="480" w:lineRule="auto"/>
+            </w:pPr>
+          </w:p>
+        </w:tc>
+        <w:tc>
+          <w:tcPr>
+            <w:tcW w:w="1803" w:type="dxa"/>
+          </w:tcPr>
+          <w:p>
+            <w:pPr>
+              <w:spacing w:line="480" w:lineRule="auto"/>
+            </w:pPr>
+          </w:p>
+        </w:tc>
+        <w:tc>
+          <w:tcPr>
+            <w:tcW w:w="1803" w:type="dxa"/>
+          </w:tcPr>
+          <w:p>
+            <w:pPr>
+              <w:spacing w:line="480" w:lineRule="auto"/>
+            </w:pPr>
+          </w:p>
+        </w:tc>
+        <w:tc>
+          <w:tcPr>
+            <w:tcW w:w="1804" w:type="dxa"/>
+          </w:tcPr>
+          <w:p>
+            <w:pPr>
+              <w:spacing w:line="480" w:lineRule="auto"/>
+            </w:pPr>
+          </w:p>
+        </w:tc>
+      </w:tr>
+      <w:tr>
+        <w:tc>
+          <w:tcPr>
+            <w:tcW w:w="1803" w:type="dxa"/>
+          </w:tcPr>
+          <w:p>
+            <w:pPr>
+              <w:spacing w:line="480" w:lineRule="auto"/>
+            </w:pPr>
+          </w:p>
+        </w:tc>
+        <w:tc>
+          <w:tcPr>
+            <w:tcW w:w="1803" w:type="dxa"/>
+          </w:tcPr>
+          <w:p>
+            <w:pPr>
+              <w:spacing w:line="480" w:lineRule="auto"/>
+            </w:pPr>
+          </w:p>
+        </w:tc>
+        <w:tc>
+          <w:tcPr>
+            <w:tcW w:w="1803" w:type="dxa"/>
+          </w:tcPr>
+          <w:p>
+            <w:pPr>
+              <w:spacing w:line="480" w:lineRule="auto"/>
+            </w:pPr>
+          </w:p>
+        </w:tc>
+        <w:tc>
+          <w:tcPr>
+            <w:tcW w:w="1803" w:type="dxa"/>
+          </w:tcPr>
+          <w:p>
+            <w:pPr>
+              <w:spacing w:line="480" w:lineRule="auto"/>
+            </w:pPr>
+          </w:p>
+        </w:tc>
+        <w:tc>
+          <w:tcPr>
+            <w:tcW w:w="1804" w:type="dxa"/>
+          </w:tcPr>
+          <w:p>
+            <w:pPr>
+              <w:spacing w:line="480" w:lineRule="auto"/>
+            </w:pPr>
+          </w:p>
+        </w:tc>
+      </w:tr>
+    </w:tbl>
+    <w:p>
+      <w:pPr>
+        <w:spacing w:line="480" w:lineRule="auto"/>
+      </w:pPr>
+    </w:p>
+    <w:p>
+      <w:pPr>
+        <w:spacing w:line="480" w:lineRule="auto"/>
+      </w:pPr>
+    </w:p>
+    <w:p>
+      <w:pPr>
+        <w:pStyle w:val="Heading1"/>
+      </w:pPr>
+      <w:bookmarkStart w:id="25" w:name="_Toc85450340"/>
+      <w:r>
+        <w:t xml:space="preserve">Software </w:t>
+      </w:r>
+      <w:r>
+        <w:t>Design</w:t>
+      </w:r>
+      <w:bookmarkEnd w:id="25"/>
+    </w:p>
     <w:p>
       <w:pPr>
         <w:pStyle w:val="Heading2"/>
       </w:pPr>
-      <w:bookmarkStart w:id="8" w:name="_Toc85019362"/>
-      <w:bookmarkStart w:id="9" w:name="_Toc85019841"/>
-      <w:r>
-        <w:t>Scope</w:t>
-      </w:r>
-      <w:bookmarkEnd w:id="8"/>
-      <w:bookmarkEnd w:id="9"/>
+      <w:bookmarkStart w:id="26" w:name="_Toc85019369"/>
+      <w:bookmarkStart w:id="27" w:name="_Toc85450341"/>
+      <w:r>
+        <w:t>Structure</w:t>
+      </w:r>
+      <w:bookmarkEnd w:id="27"/>
+    </w:p>
+    <w:p>
+      <w:pPr>
+        <w:spacing w:line="480" w:lineRule="auto"/>
+      </w:pPr>
+    </w:p>
+    <w:p>
+      <w:pPr>
+        <w:pStyle w:val="Heading2"/>
+      </w:pPr>
+      <w:bookmarkStart w:id="28" w:name="_Toc85450342"/>
+      <w:r>
+        <w:lastRenderedPageBreak/>
+        <w:t>Technologies</w:t>
+      </w:r>
+      <w:bookmarkEnd w:id="26"/>
+      <w:bookmarkEnd w:id="28"/>
+      <w:r>
+        <w:t xml:space="preserve">  </w:t>
+      </w:r>
+    </w:p>
+    <w:p>
+      <w:pPr>
+        <w:spacing w:line="480" w:lineRule="auto"/>
+      </w:pPr>
+    </w:p>
+    <w:p>
+      <w:pPr>
+        <w:spacing w:line="480" w:lineRule="auto"/>
+      </w:pPr>
+    </w:p>
+    <w:p>
+      <w:pPr>
+        <w:pStyle w:val="Heading1"/>
+      </w:pPr>
+      <w:bookmarkStart w:id="29" w:name="_Toc85450343"/>
+      <w:r>
+        <w:t>Evaluation Strategy</w:t>
+      </w:r>
+      <w:bookmarkEnd w:id="29"/>
       <w:r>
         <w:t xml:space="preserve"> </w:t>
       </w:r>
     </w:p>
-    <w:p/>
+    <w:p>
+      <w:pPr>
+        <w:spacing w:line="480" w:lineRule="auto"/>
+      </w:pPr>
+    </w:p>
+    <w:p>
+      <w:pPr>
+        <w:spacing w:line="480" w:lineRule="auto"/>
+      </w:pPr>
+    </w:p>
     <w:p>
       <w:pPr>
         <w:pStyle w:val="Heading1"/>
       </w:pPr>
-      <w:bookmarkStart w:id="10" w:name="_Toc85019363"/>
-      <w:bookmarkStart w:id="11" w:name="_Toc85019842"/>
-      <w:r>
-        <w:t>Literature Review</w:t>
-      </w:r>
-      <w:bookmarkEnd w:id="10"/>
-      <w:bookmarkEnd w:id="11"/>
-      <w:r>
-        <w:t xml:space="preserve"> </w:t>
-      </w:r>
-    </w:p>
-    <w:p>
-      <w:r>
-        <w:t>How relevant is the literature that is covered?</w:t>
-      </w:r>
-    </w:p>
-    <w:p>
-      <w:r>
-        <w:t>• Is there missing material?</w:t>
-      </w:r>
-    </w:p>
-    <w:p>
-      <w:r>
-        <w:t>• Is it well structured?</w:t>
-      </w:r>
-    </w:p>
-    <w:p>
-      <w:r>
-        <w:t>• Are good quality sources used and properly cited?</w:t>
-      </w:r>
-    </w:p>
-    <w:p>
-      <w:r>
-        <w:t>• How strong are the comparative and critical aspects?</w:t>
-      </w:r>
-    </w:p>
-    <w:p>
-      <w:r>
-        <w:t>• Is the literature review of an appropriate length?</w:t>
-      </w:r>
-    </w:p>
-    <w:p/>
-    <w:p>
-      <w:pPr>
-        <w:pStyle w:val="Heading2"/>
-      </w:pPr>
-      <w:bookmarkStart w:id="12" w:name="_Toc85019364"/>
-      <w:bookmarkStart w:id="13" w:name="_Toc85019843"/>
-      <w:r>
-        <w:t>Evaluation</w:t>
-      </w:r>
-      <w:bookmarkEnd w:id="12"/>
-      <w:bookmarkEnd w:id="13"/>
-      <w:r>
-        <w:t xml:space="preserve"> </w:t>
-      </w:r>
-    </w:p>
-    <w:p/>
-    <w:p/>
-    <w:p>
-      <w:pPr>
-        <w:pStyle w:val="Heading1"/>
-      </w:pPr>
-      <w:bookmarkStart w:id="14" w:name="_Toc85019365"/>
-      <w:bookmarkStart w:id="15" w:name="_Toc85019844"/>
-      <w:r>
-        <w:t>Requirements</w:t>
-      </w:r>
-      <w:bookmarkEnd w:id="14"/>
-      <w:r>
-        <w:t xml:space="preserve"> </w:t>
-      </w:r>
-      <w:r>
-        <w:t>Analysis</w:t>
-      </w:r>
-      <w:bookmarkEnd w:id="15"/>
-    </w:p>
-    <w:p>
-      <w:bookmarkStart w:id="16" w:name="_Toc85019366"/>
-    </w:p>
-    <w:p>
-      <w:pPr>
-        <w:pStyle w:val="Heading2"/>
-      </w:pPr>
-      <w:bookmarkStart w:id="17" w:name="_Toc85019845"/>
-      <w:r>
-        <w:t>Use Cases</w:t>
-      </w:r>
-      <w:bookmarkEnd w:id="17"/>
-    </w:p>
-    <w:p/>
-    <w:p>
-      <w:pPr>
-        <w:pStyle w:val="Heading2"/>
-      </w:pPr>
-      <w:bookmarkStart w:id="18" w:name="_Toc85019846"/>
-      <w:r>
-        <w:lastRenderedPageBreak/>
-        <w:t>Requirements Specification</w:t>
-      </w:r>
-      <w:bookmarkEnd w:id="16"/>
-      <w:bookmarkEnd w:id="18"/>
-    </w:p>
-    <w:p/>
-    <w:p/>
-    <w:p>
-      <w:pPr>
-        <w:pStyle w:val="Heading1"/>
-      </w:pPr>
-      <w:bookmarkStart w:id="19" w:name="_Toc85019847"/>
-      <w:r>
-        <w:t xml:space="preserve">Software </w:t>
-      </w:r>
-      <w:r>
-        <w:t>Design</w:t>
-      </w:r>
-      <w:bookmarkEnd w:id="19"/>
-    </w:p>
-    <w:p>
-      <w:pPr>
-        <w:pStyle w:val="Heading2"/>
-      </w:pPr>
-      <w:bookmarkStart w:id="20" w:name="_Toc85019848"/>
-      <w:bookmarkStart w:id="21" w:name="_Toc85019369"/>
-      <w:r>
-        <w:t>Structure</w:t>
-      </w:r>
-      <w:bookmarkEnd w:id="20"/>
-    </w:p>
-    <w:p/>
-    <w:p>
-      <w:pPr>
-        <w:pStyle w:val="Heading2"/>
-      </w:pPr>
-      <w:bookmarkStart w:id="22" w:name="_Toc85019849"/>
-      <w:r>
-        <w:t>Technologies</w:t>
-      </w:r>
-      <w:bookmarkEnd w:id="21"/>
-      <w:bookmarkEnd w:id="22"/>
-      <w:r>
-        <w:t xml:space="preserve">  </w:t>
-      </w:r>
-    </w:p>
-    <w:p/>
-    <w:p/>
-    <w:p>
-      <w:pPr>
-        <w:pStyle w:val="Heading1"/>
-      </w:pPr>
-      <w:bookmarkStart w:id="23" w:name="_Toc85019850"/>
-      <w:r>
-        <w:t>Evaluation Strategy</w:t>
-      </w:r>
-      <w:bookmarkEnd w:id="23"/>
-      <w:r>
-        <w:t xml:space="preserve"> </w:t>
-      </w:r>
-    </w:p>
-    <w:p/>
-    <w:p/>
-    <w:p>
-      <w:pPr>
-        <w:pStyle w:val="Heading1"/>
-      </w:pPr>
-      <w:bookmarkStart w:id="24" w:name="_Toc85019367"/>
-      <w:bookmarkStart w:id="25" w:name="_Toc85019851"/>
+      <w:bookmarkStart w:id="30" w:name="_Toc85019367"/>
+      <w:bookmarkStart w:id="31" w:name="_Toc85450344"/>
       <w:r>
         <w:t>Project Plan</w:t>
-      </w:r>
-      <w:bookmarkEnd w:id="24"/>
-      <w:bookmarkEnd w:id="25"/>
-    </w:p>
-    <w:p/>
-    <w:p>
-      <w:pPr>
-        <w:pStyle w:val="Heading2"/>
-      </w:pPr>
-      <w:bookmarkStart w:id="26" w:name="_Toc85019368"/>
-      <w:bookmarkStart w:id="27" w:name="_Toc85019852"/>
-      <w:r>
-        <w:t>Design Methodology</w:t>
-      </w:r>
-      <w:bookmarkEnd w:id="26"/>
-      <w:bookmarkEnd w:id="27"/>
-      <w:r>
-        <w:t xml:space="preserve"> </w:t>
-      </w:r>
-    </w:p>
-    <w:p/>
-    <w:p/>
-    <w:p>
-      <w:pPr>
-        <w:pStyle w:val="Heading2"/>
-      </w:pPr>
-      <w:bookmarkStart w:id="28" w:name="_Toc85019370"/>
-      <w:bookmarkStart w:id="29" w:name="_Toc85019853"/>
-      <w:r>
-        <w:t>Legal, Ethical &amp; Social Issues</w:t>
-      </w:r>
-      <w:bookmarkEnd w:id="28"/>
-      <w:bookmarkEnd w:id="29"/>
-    </w:p>
-    <w:p>
-      <w:r>
-        <w:t>A well-researched consideration of any Professional, Legal, Ethical, and Social Issues pertinent to the project. (e.g. codes of conduct (BCS), codes of practice, standards, computer law, ethical decision making, intellectual property, social aspects, copyright, data protection, and so on)</w:t>
-      </w:r>
-    </w:p>
-    <w:p/>
-    <w:p>
-      <w:pPr>
-        <w:pStyle w:val="Heading2"/>
-      </w:pPr>
-      <w:bookmarkStart w:id="30" w:name="_Toc85019371"/>
-      <w:bookmarkStart w:id="31" w:name="_Toc85019854"/>
-      <w:r>
-        <w:t>Risk Analysis</w:t>
       </w:r>
       <w:bookmarkEnd w:id="30"/>
       <w:bookmarkEnd w:id="31"/>
-      <w:r>
-        <w:t xml:space="preserve"> </w:t>
-      </w:r>
-    </w:p>
-    <w:p/>
-    <w:p/>
+    </w:p>
+    <w:p>
+      <w:pPr>
+        <w:spacing w:line="480" w:lineRule="auto"/>
+      </w:pPr>
+    </w:p>
     <w:p>
       <w:pPr>
         <w:pStyle w:val="Heading2"/>
       </w:pPr>
-      <w:bookmarkStart w:id="32" w:name="_Toc85019372"/>
-      <w:bookmarkStart w:id="33" w:name="_Toc85019855"/>
-      <w:r>
-        <w:t>Timetable</w:t>
+      <w:bookmarkStart w:id="32" w:name="_Toc85019368"/>
+      <w:bookmarkStart w:id="33" w:name="_Toc85450345"/>
+      <w:r>
+        <w:t>Design Methodology</w:t>
       </w:r>
       <w:bookmarkEnd w:id="32"/>
       <w:bookmarkEnd w:id="33"/>
-    </w:p>
-    <w:p/>
-    <w:p/>
+      <w:r>
+        <w:t xml:space="preserve"> </w:t>
+      </w:r>
+    </w:p>
+    <w:p>
+      <w:pPr>
+        <w:spacing w:line="480" w:lineRule="auto"/>
+      </w:pPr>
+    </w:p>
+    <w:p>
+      <w:pPr>
+        <w:spacing w:line="480" w:lineRule="auto"/>
+      </w:pPr>
+    </w:p>
+    <w:p>
+      <w:pPr>
+        <w:pStyle w:val="Heading2"/>
+      </w:pPr>
+      <w:bookmarkStart w:id="34" w:name="_Toc85019370"/>
+      <w:bookmarkStart w:id="35" w:name="_Toc85450346"/>
+      <w:r>
+        <w:t>Legal, Ethical &amp; Social Issues</w:t>
+      </w:r>
+      <w:bookmarkEnd w:id="34"/>
+      <w:bookmarkEnd w:id="35"/>
+    </w:p>
+    <w:p>
+      <w:pPr>
+        <w:spacing w:line="480" w:lineRule="auto"/>
+      </w:pPr>
+      <w:r>
+        <w:t>A well-researched consideration of any Professional, Legal, Ethical, and Social Issues pertinent to the project. (</w:t>
+      </w:r>
+      <w:proofErr w:type="gramStart"/>
+      <w:r>
+        <w:t>e.g.</w:t>
+      </w:r>
+      <w:proofErr w:type="gramEnd"/>
+      <w:r>
+        <w:t xml:space="preserve"> codes of conduct (BCS), codes of practice, standards, computer law, ethical decision making, intellectual property, social aspects, copyright, data protection, and so on)</w:t>
+      </w:r>
+    </w:p>
+    <w:p>
+      <w:pPr>
+        <w:spacing w:line="480" w:lineRule="auto"/>
+      </w:pPr>
+    </w:p>
+    <w:p>
+      <w:pPr>
+        <w:pStyle w:val="Heading2"/>
+      </w:pPr>
+      <w:bookmarkStart w:id="36" w:name="_Toc85019371"/>
+      <w:bookmarkStart w:id="37" w:name="_Toc85450347"/>
+      <w:r>
+        <w:t>Risk Analysis</w:t>
+      </w:r>
+      <w:bookmarkEnd w:id="36"/>
+      <w:bookmarkEnd w:id="37"/>
+      <w:r>
+        <w:t xml:space="preserve"> </w:t>
+      </w:r>
+    </w:p>
+    <w:p>
+      <w:pPr>
+        <w:spacing w:line="480" w:lineRule="auto"/>
+      </w:pPr>
+    </w:p>
+    <w:p>
+      <w:pPr>
+        <w:spacing w:line="480" w:lineRule="auto"/>
+      </w:pPr>
+    </w:p>
+    <w:p>
+      <w:pPr>
+        <w:pStyle w:val="Heading2"/>
+      </w:pPr>
+      <w:bookmarkStart w:id="38" w:name="_Toc85019372"/>
+      <w:bookmarkStart w:id="39" w:name="_Toc85450348"/>
+      <w:r>
+        <w:t>Timetable</w:t>
+      </w:r>
+      <w:bookmarkEnd w:id="38"/>
+      <w:bookmarkEnd w:id="39"/>
+    </w:p>
+    <w:p>
+      <w:pPr>
+        <w:spacing w:line="480" w:lineRule="auto"/>
+      </w:pPr>
+    </w:p>
+    <w:p>
+      <w:pPr>
+        <w:spacing w:line="480" w:lineRule="auto"/>
+      </w:pPr>
+    </w:p>
     <w:p>
       <w:pPr>
         <w:pStyle w:val="Heading1"/>
       </w:pPr>
-      <w:bookmarkStart w:id="34" w:name="_Toc85019856"/>
+      <w:bookmarkStart w:id="40" w:name="_Toc85450349"/>
       <w:r>
         <w:t>References</w:t>
       </w:r>
-      <w:bookmarkEnd w:id="34"/>
-    </w:p>
-    <w:p/>
-    <w:p/>
-    <w:p/>
+      <w:bookmarkEnd w:id="40"/>
+    </w:p>
+    <w:p>
+      <w:pPr>
+        <w:spacing w:line="480" w:lineRule="auto"/>
+      </w:pPr>
+    </w:p>
+    <w:p>
+      <w:pPr>
+        <w:spacing w:line="480" w:lineRule="auto"/>
+      </w:pPr>
+    </w:p>
+    <w:p>
+      <w:pPr>
+        <w:spacing w:line="480" w:lineRule="auto"/>
+      </w:pPr>
+    </w:p>
     <w:p>
       <w:pPr>
         <w:pStyle w:val="Heading1"/>
       </w:pPr>
-      <w:bookmarkStart w:id="35" w:name="_Toc85019857"/>
+      <w:bookmarkStart w:id="41" w:name="_Toc85450350"/>
       <w:r>
         <w:t>Appendices</w:t>
       </w:r>
-      <w:bookmarkEnd w:id="35"/>
+      <w:bookmarkEnd w:id="41"/>
       <w:r>
         <w:t xml:space="preserve"> </w:t>
       </w:r>
     </w:p>
-    <w:p/>
-    <w:p/>
-    <w:p/>
-    <w:p/>
+    <w:p>
+      <w:pPr>
+        <w:spacing w:line="480" w:lineRule="auto"/>
+      </w:pPr>
+    </w:p>
+    <w:p>
+      <w:pPr>
+        <w:spacing w:line="480" w:lineRule="auto"/>
+      </w:pPr>
+    </w:p>
     <w:sectPr>
       <w:pgSz w:w="11906" w:h="16838"/>
       <w:pgMar w:top="1440" w:right="1440" w:bottom="1440" w:left="1440" w:header="708" w:footer="708" w:gutter="0"/>
@@ -2903,6 +4515,56 @@
     </w:sectPr>
   </w:body>
 </w:document>
+</file>
+
+<file path=word/endnotes.xml><?xml version="1.0" encoding="utf-8"?>
+<w:endnotes xmlns:wpc="http://schemas.microsoft.com/office/word/2010/wordprocessingCanvas" xmlns:cx="http://schemas.microsoft.com/office/drawing/2014/chartex" xmlns:cx1="http://schemas.microsoft.com/office/drawing/2015/9/8/chartex" xmlns:cx2="http://schemas.microsoft.com/office/drawing/2015/10/21/chartex" xmlns:cx3="http://schemas.microsoft.com/office/drawing/2016/5/9/chartex" xmlns:cx4="http://schemas.microsoft.com/office/drawing/2016/5/10/chartex" xmlns:cx5="http://schemas.microsoft.com/office/drawing/2016/5/11/chartex" xmlns:cx6="http://schemas.microsoft.com/office/drawing/2016/5/12/chartex" xmlns:cx7="http://schemas.microsoft.com/office/drawing/2016/5/13/chartex" xmlns:cx8="http://schemas.microsoft.com/office/drawing/2016/5/14/chartex" xmlns:mc="http://schemas.openxmlformats.org/markup-compatibility/2006" xmlns:aink="http://schemas.microsoft.com/office/drawing/2016/ink" xmlns:am3d="http://schemas.microsoft.com/office/drawing/2017/model3d" xmlns:o="urn:schemas-microsoft-com:office:office" xmlns:r="http://schemas.openxmlformats.org/officeDocument/2006/relationships" xmlns:m="http://schemas.openxmlformats.org/officeDocument/2006/math" xmlns:v="urn:schemas-microsoft-com:vml" xmlns:wp14="http://schemas.microsoft.com/office/word/2010/wordprocessingDrawing" xmlns:wp="http://schemas.openxmlformats.org/drawingml/2006/wordprocessingDrawing" xmlns:w10="urn:schemas-microsoft-com:office:word" xmlns:w="http://schemas.openxmlformats.org/wordprocessingml/2006/main" xmlns:w14="http://schemas.microsoft.com/office/word/2010/wordml" xmlns:w15="http://schemas.microsoft.com/office/word/2012/wordml" xmlns:w16cex="http://schemas.microsoft.com/office/word/2018/wordml/cex" xmlns:w16cid="http://schemas.microsoft.com/office/word/2016/wordml/cid" xmlns:w16="http://schemas.microsoft.com/office/word/2018/wordml" xmlns:w16sdtdh="http://schemas.microsoft.com/office/word/2020/wordml/sdtdatahash" xmlns:w16se="http://schemas.microsoft.com/office/word/2015/wordml/symex" xmlns:wpg="http://schemas.microsoft.com/office/word/2010/wordprocessingGroup" xmlns:wpi="http://schemas.microsoft.com/office/word/2010/wordprocessingInk" xmlns:wne="http://schemas.microsoft.com/office/word/2006/wordml" xmlns:wps="http://schemas.microsoft.com/office/word/2010/wordprocessingShape" mc:Ignorable="w14 w15 w16se w16cid w16 w16cex w16sdtdh wp14">
+  <w:endnote w:type="separator" w:id="-1">
+    <w:p>
+      <w:pPr>
+        <w:spacing w:after="0" w:line="240" w:lineRule="auto"/>
+      </w:pPr>
+      <w:r>
+        <w:separator/>
+      </w:r>
+    </w:p>
+  </w:endnote>
+  <w:endnote w:type="continuationSeparator" w:id="0">
+    <w:p>
+      <w:pPr>
+        <w:spacing w:after="0" w:line="240" w:lineRule="auto"/>
+      </w:pPr>
+      <w:r>
+        <w:continuationSeparator/>
+      </w:r>
+    </w:p>
+  </w:endnote>
+</w:endnotes>
+</file>
+
+<file path=word/footnotes.xml><?xml version="1.0" encoding="utf-8"?>
+<w:footnotes xmlns:wpc="http://schemas.microsoft.com/office/word/2010/wordprocessingCanvas" xmlns:cx="http://schemas.microsoft.com/office/drawing/2014/chartex" xmlns:cx1="http://schemas.microsoft.com/office/drawing/2015/9/8/chartex" xmlns:cx2="http://schemas.microsoft.com/office/drawing/2015/10/21/chartex" xmlns:cx3="http://schemas.microsoft.com/office/drawing/2016/5/9/chartex" xmlns:cx4="http://schemas.microsoft.com/office/drawing/2016/5/10/chartex" xmlns:cx5="http://schemas.microsoft.com/office/drawing/2016/5/11/chartex" xmlns:cx6="http://schemas.microsoft.com/office/drawing/2016/5/12/chartex" xmlns:cx7="http://schemas.microsoft.com/office/drawing/2016/5/13/chartex" xmlns:cx8="http://schemas.microsoft.com/office/drawing/2016/5/14/chartex" xmlns:mc="http://schemas.openxmlformats.org/markup-compatibility/2006" xmlns:aink="http://schemas.microsoft.com/office/drawing/2016/ink" xmlns:am3d="http://schemas.microsoft.com/office/drawing/2017/model3d" xmlns:o="urn:schemas-microsoft-com:office:office" xmlns:r="http://schemas.openxmlformats.org/officeDocument/2006/relationships" xmlns:m="http://schemas.openxmlformats.org/officeDocument/2006/math" xmlns:v="urn:schemas-microsoft-com:vml" xmlns:wp14="http://schemas.microsoft.com/office/word/2010/wordprocessingDrawing" xmlns:wp="http://schemas.openxmlformats.org/drawingml/2006/wordprocessingDrawing" xmlns:w10="urn:schemas-microsoft-com:office:word" xmlns:w="http://schemas.openxmlformats.org/wordprocessingml/2006/main" xmlns:w14="http://schemas.microsoft.com/office/word/2010/wordml" xmlns:w15="http://schemas.microsoft.com/office/word/2012/wordml" xmlns:w16cex="http://schemas.microsoft.com/office/word/2018/wordml/cex" xmlns:w16cid="http://schemas.microsoft.com/office/word/2016/wordml/cid" xmlns:w16="http://schemas.microsoft.com/office/word/2018/wordml" xmlns:w16sdtdh="http://schemas.microsoft.com/office/word/2020/wordml/sdtdatahash" xmlns:w16se="http://schemas.microsoft.com/office/word/2015/wordml/symex" xmlns:wpg="http://schemas.microsoft.com/office/word/2010/wordprocessingGroup" xmlns:wpi="http://schemas.microsoft.com/office/word/2010/wordprocessingInk" xmlns:wne="http://schemas.microsoft.com/office/word/2006/wordml" xmlns:wps="http://schemas.microsoft.com/office/word/2010/wordprocessingShape" mc:Ignorable="w14 w15 w16se w16cid w16 w16cex w16sdtdh wp14">
+  <w:footnote w:type="separator" w:id="-1">
+    <w:p>
+      <w:pPr>
+        <w:spacing w:after="0" w:line="240" w:lineRule="auto"/>
+      </w:pPr>
+      <w:r>
+        <w:separator/>
+      </w:r>
+    </w:p>
+  </w:footnote>
+  <w:footnote w:type="continuationSeparator" w:id="0">
+    <w:p>
+      <w:pPr>
+        <w:spacing w:after="0" w:line="240" w:lineRule="auto"/>
+      </w:pPr>
+      <w:r>
+        <w:continuationSeparator/>
+      </w:r>
+    </w:p>
+  </w:footnote>
+</w:footnotes>
 </file>
 
 <file path=word/numbering.xml><?xml version="1.0" encoding="utf-8"?>
@@ -3501,7 +5163,6 @@
     <w:next w:val="Normal"/>
     <w:link w:val="Heading2Char"/>
     <w:uiPriority w:val="9"/>
-    <w:semiHidden/>
     <w:unhideWhenUsed/>
     <w:qFormat/>
     <w:rsid w:val="003C0644"/>
@@ -3531,7 +5192,6 @@
     <w:next w:val="Normal"/>
     <w:link w:val="Heading3Char"/>
     <w:uiPriority w:val="9"/>
-    <w:semiHidden/>
     <w:unhideWhenUsed/>
     <w:qFormat/>
     <w:rsid w:val="003C0644"/>
@@ -3764,7 +5424,6 @@
     <w:basedOn w:val="DefaultParagraphFont"/>
     <w:link w:val="Heading2"/>
     <w:uiPriority w:val="9"/>
-    <w:semiHidden/>
     <w:rsid w:val="003C0644"/>
     <w:rPr>
       <w:rFonts w:asciiTheme="majorHAnsi" w:eastAsiaTheme="majorEastAsia" w:hAnsiTheme="majorHAnsi" w:cstheme="majorBidi"/>
@@ -3781,7 +5440,6 @@
     <w:basedOn w:val="DefaultParagraphFont"/>
     <w:link w:val="Heading3"/>
     <w:uiPriority w:val="9"/>
-    <w:semiHidden/>
     <w:rsid w:val="003C0644"/>
     <w:rPr>
       <w:rFonts w:asciiTheme="majorHAnsi" w:eastAsiaTheme="majorEastAsia" w:hAnsiTheme="majorHAnsi" w:cstheme="majorBidi"/>
@@ -4197,6 +5855,93 @@
       <w:contextualSpacing/>
     </w:pPr>
   </w:style>
+  <w:style w:type="table" w:styleId="TableGrid">
+    <w:name w:val="Table Grid"/>
+    <w:basedOn w:val="TableNormal"/>
+    <w:uiPriority w:val="39"/>
+    <w:rsid w:val="009A7174"/>
+    <w:pPr>
+      <w:spacing w:after="0" w:line="240" w:lineRule="auto"/>
+    </w:pPr>
+    <w:tblPr>
+      <w:tblBorders>
+        <w:top w:val="single" w:sz="4" w:space="0" w:color="auto"/>
+        <w:left w:val="single" w:sz="4" w:space="0" w:color="auto"/>
+        <w:bottom w:val="single" w:sz="4" w:space="0" w:color="auto"/>
+        <w:right w:val="single" w:sz="4" w:space="0" w:color="auto"/>
+        <w:insideH w:val="single" w:sz="4" w:space="0" w:color="auto"/>
+        <w:insideV w:val="single" w:sz="4" w:space="0" w:color="auto"/>
+      </w:tblBorders>
+    </w:tblPr>
+  </w:style>
+  <w:style w:type="paragraph" w:styleId="Header">
+    <w:name w:val="header"/>
+    <w:basedOn w:val="Normal"/>
+    <w:link w:val="HeaderChar"/>
+    <w:uiPriority w:val="99"/>
+    <w:unhideWhenUsed/>
+    <w:rsid w:val="00B931DE"/>
+    <w:pPr>
+      <w:tabs>
+        <w:tab w:val="center" w:pos="4513"/>
+        <w:tab w:val="right" w:pos="9026"/>
+      </w:tabs>
+      <w:spacing w:after="0" w:line="240" w:lineRule="auto"/>
+    </w:pPr>
+  </w:style>
+  <w:style w:type="character" w:customStyle="1" w:styleId="HeaderChar">
+    <w:name w:val="Header Char"/>
+    <w:basedOn w:val="DefaultParagraphFont"/>
+    <w:link w:val="Header"/>
+    <w:uiPriority w:val="99"/>
+    <w:rsid w:val="00B931DE"/>
+  </w:style>
+  <w:style w:type="paragraph" w:styleId="Footer">
+    <w:name w:val="footer"/>
+    <w:basedOn w:val="Normal"/>
+    <w:link w:val="FooterChar"/>
+    <w:uiPriority w:val="99"/>
+    <w:unhideWhenUsed/>
+    <w:rsid w:val="00B931DE"/>
+    <w:pPr>
+      <w:tabs>
+        <w:tab w:val="center" w:pos="4513"/>
+        <w:tab w:val="right" w:pos="9026"/>
+      </w:tabs>
+      <w:spacing w:after="0" w:line="240" w:lineRule="auto"/>
+    </w:pPr>
+  </w:style>
+  <w:style w:type="character" w:customStyle="1" w:styleId="FooterChar">
+    <w:name w:val="Footer Char"/>
+    <w:basedOn w:val="DefaultParagraphFont"/>
+    <w:link w:val="Footer"/>
+    <w:uiPriority w:val="99"/>
+    <w:rsid w:val="00B931DE"/>
+  </w:style>
+  <w:style w:type="character" w:styleId="UnresolvedMention">
+    <w:name w:val="Unresolved Mention"/>
+    <w:basedOn w:val="DefaultParagraphFont"/>
+    <w:uiPriority w:val="99"/>
+    <w:semiHidden/>
+    <w:unhideWhenUsed/>
+    <w:rsid w:val="00000EA1"/>
+    <w:rPr>
+      <w:color w:val="605E5C"/>
+      <w:shd w:val="clear" w:color="auto" w:fill="E1DFDD"/>
+    </w:rPr>
+  </w:style>
+  <w:style w:type="character" w:styleId="FollowedHyperlink">
+    <w:name w:val="FollowedHyperlink"/>
+    <w:basedOn w:val="DefaultParagraphFont"/>
+    <w:uiPriority w:val="99"/>
+    <w:semiHidden/>
+    <w:unhideWhenUsed/>
+    <w:rsid w:val="00EA25B9"/>
+    <w:rPr>
+      <w:color w:val="954F72" w:themeColor="followedHyperlink"/>
+      <w:u w:val="single"/>
+    </w:rPr>
+  </w:style>
 </w:styles>
 </file>
 

</xml_diff>

<commit_message>
Started adding global illumination and shadows
</commit_message>
<xml_diff>
--- a/Deliverable 1/Research Report sb169.docx
+++ b/Deliverable 1/Research Report sb169.docx
@@ -643,7 +643,7 @@
         <w:ind w:left="432" w:hanging="432"/>
       </w:pPr>
       <w:bookmarkStart w:id="0" w:name="_Toc85018490"/>
-      <w:bookmarkStart w:id="1" w:name="_Toc85450323"/>
+      <w:bookmarkStart w:id="1" w:name="_Toc85635876"/>
       <w:r>
         <w:lastRenderedPageBreak/>
         <w:t>Abstract</w:t>
@@ -732,7 +732,7 @@
         <w:br w:type="page"/>
       </w:r>
     </w:p>
-    <w:bookmarkStart w:id="2" w:name="_Toc85450324" w:displacedByCustomXml="next"/>
+    <w:bookmarkStart w:id="2" w:name="_Toc85635877" w:displacedByCustomXml="next"/>
     <w:sdt>
       <w:sdtPr>
         <w:rPr>
@@ -790,7 +790,7 @@
           <w:r>
             <w:fldChar w:fldCharType="separate"/>
           </w:r>
-          <w:hyperlink w:anchor="_Toc85450323" w:history="1">
+          <w:hyperlink w:anchor="_Toc85635876" w:history="1">
             <w:r>
               <w:rPr>
                 <w:rStyle w:val="Hyperlink"/>
@@ -817,7 +817,7 @@
                 <w:noProof/>
                 <w:webHidden/>
               </w:rPr>
-              <w:instrText xml:space="preserve"> PAGEREF _Toc85450323 \h </w:instrText>
+              <w:instrText xml:space="preserve"> PAGEREF _Toc85635876 \h </w:instrText>
             </w:r>
             <w:r>
               <w:rPr>
@@ -859,7 +859,7 @@
               <w:lang w:eastAsia="en-GB"/>
             </w:rPr>
           </w:pPr>
-          <w:hyperlink w:anchor="_Toc85450324" w:history="1">
+          <w:hyperlink w:anchor="_Toc85635877" w:history="1">
             <w:r>
               <w:rPr>
                 <w:rStyle w:val="Hyperlink"/>
@@ -886,7 +886,7 @@
                 <w:noProof/>
                 <w:webHidden/>
               </w:rPr>
-              <w:instrText xml:space="preserve"> PAGEREF _Toc85450324 \h </w:instrText>
+              <w:instrText xml:space="preserve"> PAGEREF _Toc85635877 \h </w:instrText>
             </w:r>
             <w:r>
               <w:rPr>
@@ -929,7 +929,7 @@
               <w:lang w:eastAsia="en-GB"/>
             </w:rPr>
           </w:pPr>
-          <w:hyperlink w:anchor="_Toc85450325" w:history="1">
+          <w:hyperlink w:anchor="_Toc85635878" w:history="1">
             <w:r>
               <w:rPr>
                 <w:rStyle w:val="Hyperlink"/>
@@ -970,7 +970,7 @@
                 <w:noProof/>
                 <w:webHidden/>
               </w:rPr>
-              <w:instrText xml:space="preserve"> PAGEREF _Toc85450325 \h </w:instrText>
+              <w:instrText xml:space="preserve"> PAGEREF _Toc85635878 \h </w:instrText>
             </w:r>
             <w:r>
               <w:rPr>
@@ -1013,7 +1013,7 @@
               <w:lang w:eastAsia="en-GB"/>
             </w:rPr>
           </w:pPr>
-          <w:hyperlink w:anchor="_Toc85450326" w:history="1">
+          <w:hyperlink w:anchor="_Toc85635879" w:history="1">
             <w:r>
               <w:rPr>
                 <w:rStyle w:val="Hyperlink"/>
@@ -1054,7 +1054,7 @@
                 <w:noProof/>
                 <w:webHidden/>
               </w:rPr>
-              <w:instrText xml:space="preserve"> PAGEREF _Toc85450326 \h </w:instrText>
+              <w:instrText xml:space="preserve"> PAGEREF _Toc85635879 \h </w:instrText>
             </w:r>
             <w:r>
               <w:rPr>
@@ -1097,7 +1097,7 @@
               <w:lang w:eastAsia="en-GB"/>
             </w:rPr>
           </w:pPr>
-          <w:hyperlink w:anchor="_Toc85450327" w:history="1">
+          <w:hyperlink w:anchor="_Toc85635880" w:history="1">
             <w:r>
               <w:rPr>
                 <w:rStyle w:val="Hyperlink"/>
@@ -1138,7 +1138,7 @@
                 <w:noProof/>
                 <w:webHidden/>
               </w:rPr>
-              <w:instrText xml:space="preserve"> PAGEREF _Toc85450327 \h </w:instrText>
+              <w:instrText xml:space="preserve"> PAGEREF _Toc85635880 \h </w:instrText>
             </w:r>
             <w:r>
               <w:rPr>
@@ -1181,7 +1181,7 @@
               <w:lang w:eastAsia="en-GB"/>
             </w:rPr>
           </w:pPr>
-          <w:hyperlink w:anchor="_Toc85450328" w:history="1">
+          <w:hyperlink w:anchor="_Toc85635881" w:history="1">
             <w:r>
               <w:rPr>
                 <w:rStyle w:val="Hyperlink"/>
@@ -1222,7 +1222,7 @@
                 <w:noProof/>
                 <w:webHidden/>
               </w:rPr>
-              <w:instrText xml:space="preserve"> PAGEREF _Toc85450328 \h </w:instrText>
+              <w:instrText xml:space="preserve"> PAGEREF _Toc85635881 \h </w:instrText>
             </w:r>
             <w:r>
               <w:rPr>
@@ -1265,7 +1265,7 @@
               <w:lang w:eastAsia="en-GB"/>
             </w:rPr>
           </w:pPr>
-          <w:hyperlink w:anchor="_Toc85450329" w:history="1">
+          <w:hyperlink w:anchor="_Toc85635882" w:history="1">
             <w:r>
               <w:rPr>
                 <w:rStyle w:val="Hyperlink"/>
@@ -1306,7 +1306,7 @@
                 <w:noProof/>
                 <w:webHidden/>
               </w:rPr>
-              <w:instrText xml:space="preserve"> PAGEREF _Toc85450329 \h </w:instrText>
+              <w:instrText xml:space="preserve"> PAGEREF _Toc85635882 \h </w:instrText>
             </w:r>
             <w:r>
               <w:rPr>
@@ -1349,7 +1349,7 @@
               <w:lang w:eastAsia="en-GB"/>
             </w:rPr>
           </w:pPr>
-          <w:hyperlink w:anchor="_Toc85450330" w:history="1">
+          <w:hyperlink w:anchor="_Toc85635883" w:history="1">
             <w:r>
               <w:rPr>
                 <w:rStyle w:val="Hyperlink"/>
@@ -1390,7 +1390,7 @@
                 <w:noProof/>
                 <w:webHidden/>
               </w:rPr>
-              <w:instrText xml:space="preserve"> PAGEREF _Toc85450330 \h </w:instrText>
+              <w:instrText xml:space="preserve"> PAGEREF _Toc85635883 \h </w:instrText>
             </w:r>
             <w:r>
               <w:rPr>
@@ -1433,7 +1433,7 @@
               <w:lang w:eastAsia="en-GB"/>
             </w:rPr>
           </w:pPr>
-          <w:hyperlink w:anchor="_Toc85450331" w:history="1">
+          <w:hyperlink w:anchor="_Toc85635884" w:history="1">
             <w:r>
               <w:rPr>
                 <w:rStyle w:val="Hyperlink"/>
@@ -1474,7 +1474,7 @@
                 <w:noProof/>
                 <w:webHidden/>
               </w:rPr>
-              <w:instrText xml:space="preserve"> PAGEREF _Toc85450331 \h </w:instrText>
+              <w:instrText xml:space="preserve"> PAGEREF _Toc85635884 \h </w:instrText>
             </w:r>
             <w:r>
               <w:rPr>
@@ -1517,7 +1517,7 @@
               <w:lang w:eastAsia="en-GB"/>
             </w:rPr>
           </w:pPr>
-          <w:hyperlink w:anchor="_Toc85450332" w:history="1">
+          <w:hyperlink w:anchor="_Toc85635885" w:history="1">
             <w:r>
               <w:rPr>
                 <w:rStyle w:val="Hyperlink"/>
@@ -1558,7 +1558,7 @@
                 <w:noProof/>
                 <w:webHidden/>
               </w:rPr>
-              <w:instrText xml:space="preserve"> PAGEREF _Toc85450332 \h </w:instrText>
+              <w:instrText xml:space="preserve"> PAGEREF _Toc85635885 \h </w:instrText>
             </w:r>
             <w:r>
               <w:rPr>
@@ -1601,7 +1601,7 @@
               <w:lang w:eastAsia="en-GB"/>
             </w:rPr>
           </w:pPr>
-          <w:hyperlink w:anchor="_Toc85450333" w:history="1">
+          <w:hyperlink w:anchor="_Toc85635886" w:history="1">
             <w:r>
               <w:rPr>
                 <w:rStyle w:val="Hyperlink"/>
@@ -1642,7 +1642,7 @@
                 <w:noProof/>
                 <w:webHidden/>
               </w:rPr>
-              <w:instrText xml:space="preserve"> PAGEREF _Toc85450333 \h </w:instrText>
+              <w:instrText xml:space="preserve"> PAGEREF _Toc85635886 \h </w:instrText>
             </w:r>
             <w:r>
               <w:rPr>
@@ -1685,7 +1685,7 @@
               <w:lang w:eastAsia="en-GB"/>
             </w:rPr>
           </w:pPr>
-          <w:hyperlink w:anchor="_Toc85450334" w:history="1">
+          <w:hyperlink w:anchor="_Toc85635887" w:history="1">
             <w:r>
               <w:rPr>
                 <w:rStyle w:val="Hyperlink"/>
@@ -1726,7 +1726,7 @@
                 <w:noProof/>
                 <w:webHidden/>
               </w:rPr>
-              <w:instrText xml:space="preserve"> PAGEREF _Toc85450334 \h </w:instrText>
+              <w:instrText xml:space="preserve"> PAGEREF _Toc85635887 \h </w:instrText>
             </w:r>
             <w:r>
               <w:rPr>
@@ -1769,7 +1769,7 @@
               <w:lang w:eastAsia="en-GB"/>
             </w:rPr>
           </w:pPr>
-          <w:hyperlink w:anchor="_Toc85450335" w:history="1">
+          <w:hyperlink w:anchor="_Toc85635888" w:history="1">
             <w:r>
               <w:rPr>
                 <w:rStyle w:val="Hyperlink"/>
@@ -1810,7 +1810,7 @@
                 <w:noProof/>
                 <w:webHidden/>
               </w:rPr>
-              <w:instrText xml:space="preserve"> PAGEREF _Toc85450335 \h </w:instrText>
+              <w:instrText xml:space="preserve"> PAGEREF _Toc85635888 \h </w:instrText>
             </w:r>
             <w:r>
               <w:rPr>
@@ -1853,7 +1853,7 @@
               <w:lang w:eastAsia="en-GB"/>
             </w:rPr>
           </w:pPr>
-          <w:hyperlink w:anchor="_Toc85450336" w:history="1">
+          <w:hyperlink w:anchor="_Toc85635889" w:history="1">
             <w:r>
               <w:rPr>
                 <w:rStyle w:val="Hyperlink"/>
@@ -1894,7 +1894,7 @@
                 <w:noProof/>
                 <w:webHidden/>
               </w:rPr>
-              <w:instrText xml:space="preserve"> PAGEREF _Toc85450336 \h </w:instrText>
+              <w:instrText xml:space="preserve"> PAGEREF _Toc85635889 \h </w:instrText>
             </w:r>
             <w:r>
               <w:rPr>
@@ -1914,7 +1914,7 @@
                 <w:noProof/>
                 <w:webHidden/>
               </w:rPr>
-              <w:t>6</w:t>
+              <w:t>7</w:t>
             </w:r>
             <w:r>
               <w:rPr>
@@ -1937,7 +1937,7 @@
               <w:lang w:eastAsia="en-GB"/>
             </w:rPr>
           </w:pPr>
-          <w:hyperlink w:anchor="_Toc85450337" w:history="1">
+          <w:hyperlink w:anchor="_Toc85635890" w:history="1">
             <w:r>
               <w:rPr>
                 <w:rStyle w:val="Hyperlink"/>
@@ -1978,7 +1978,7 @@
                 <w:noProof/>
                 <w:webHidden/>
               </w:rPr>
-              <w:instrText xml:space="preserve"> PAGEREF _Toc85450337 \h </w:instrText>
+              <w:instrText xml:space="preserve"> PAGEREF _Toc85635890 \h </w:instrText>
             </w:r>
             <w:r>
               <w:rPr>
@@ -1998,7 +1998,7 @@
                 <w:noProof/>
                 <w:webHidden/>
               </w:rPr>
-              <w:t>6</w:t>
+              <w:t>7</w:t>
             </w:r>
             <w:r>
               <w:rPr>
@@ -2021,7 +2021,7 @@
               <w:lang w:eastAsia="en-GB"/>
             </w:rPr>
           </w:pPr>
-          <w:hyperlink w:anchor="_Toc85450338" w:history="1">
+          <w:hyperlink w:anchor="_Toc85635891" w:history="1">
             <w:r>
               <w:rPr>
                 <w:rStyle w:val="Hyperlink"/>
@@ -2062,7 +2062,7 @@
                 <w:noProof/>
                 <w:webHidden/>
               </w:rPr>
-              <w:instrText xml:space="preserve"> PAGEREF _Toc85450338 \h </w:instrText>
+              <w:instrText xml:space="preserve"> PAGEREF _Toc85635891 \h </w:instrText>
             </w:r>
             <w:r>
               <w:rPr>
@@ -2082,7 +2082,7 @@
                 <w:noProof/>
                 <w:webHidden/>
               </w:rPr>
-              <w:t>6</w:t>
+              <w:t>7</w:t>
             </w:r>
             <w:r>
               <w:rPr>
@@ -2105,7 +2105,7 @@
               <w:lang w:eastAsia="en-GB"/>
             </w:rPr>
           </w:pPr>
-          <w:hyperlink w:anchor="_Toc85450339" w:history="1">
+          <w:hyperlink w:anchor="_Toc85635892" w:history="1">
             <w:r>
               <w:rPr>
                 <w:rStyle w:val="Hyperlink"/>
@@ -2146,7 +2146,7 @@
                 <w:noProof/>
                 <w:webHidden/>
               </w:rPr>
-              <w:instrText xml:space="preserve"> PAGEREF _Toc85450339 \h </w:instrText>
+              <w:instrText xml:space="preserve"> PAGEREF _Toc85635892 \h </w:instrText>
             </w:r>
             <w:r>
               <w:rPr>
@@ -2189,7 +2189,7 @@
               <w:lang w:eastAsia="en-GB"/>
             </w:rPr>
           </w:pPr>
-          <w:hyperlink w:anchor="_Toc85450340" w:history="1">
+          <w:hyperlink w:anchor="_Toc85635893" w:history="1">
             <w:r>
               <w:rPr>
                 <w:rStyle w:val="Hyperlink"/>
@@ -2230,7 +2230,7 @@
                 <w:noProof/>
                 <w:webHidden/>
               </w:rPr>
-              <w:instrText xml:space="preserve"> PAGEREF _Toc85450340 \h </w:instrText>
+              <w:instrText xml:space="preserve"> PAGEREF _Toc85635893 \h </w:instrText>
             </w:r>
             <w:r>
               <w:rPr>
@@ -2273,7 +2273,7 @@
               <w:lang w:eastAsia="en-GB"/>
             </w:rPr>
           </w:pPr>
-          <w:hyperlink w:anchor="_Toc85450341" w:history="1">
+          <w:hyperlink w:anchor="_Toc85635894" w:history="1">
             <w:r>
               <w:rPr>
                 <w:rStyle w:val="Hyperlink"/>
@@ -2314,7 +2314,7 @@
                 <w:noProof/>
                 <w:webHidden/>
               </w:rPr>
-              <w:instrText xml:space="preserve"> PAGEREF _Toc85450341 \h </w:instrText>
+              <w:instrText xml:space="preserve"> PAGEREF _Toc85635894 \h </w:instrText>
             </w:r>
             <w:r>
               <w:rPr>
@@ -2357,7 +2357,7 @@
               <w:lang w:eastAsia="en-GB"/>
             </w:rPr>
           </w:pPr>
-          <w:hyperlink w:anchor="_Toc85450342" w:history="1">
+          <w:hyperlink w:anchor="_Toc85635895" w:history="1">
             <w:r>
               <w:rPr>
                 <w:rStyle w:val="Hyperlink"/>
@@ -2398,7 +2398,7 @@
                 <w:noProof/>
                 <w:webHidden/>
               </w:rPr>
-              <w:instrText xml:space="preserve"> PAGEREF _Toc85450342 \h </w:instrText>
+              <w:instrText xml:space="preserve"> PAGEREF _Toc85635895 \h </w:instrText>
             </w:r>
             <w:r>
               <w:rPr>
@@ -2418,7 +2418,7 @@
                 <w:noProof/>
                 <w:webHidden/>
               </w:rPr>
-              <w:t>7</w:t>
+              <w:t>8</w:t>
             </w:r>
             <w:r>
               <w:rPr>
@@ -2441,7 +2441,7 @@
               <w:lang w:eastAsia="en-GB"/>
             </w:rPr>
           </w:pPr>
-          <w:hyperlink w:anchor="_Toc85450343" w:history="1">
+          <w:hyperlink w:anchor="_Toc85635896" w:history="1">
             <w:r>
               <w:rPr>
                 <w:rStyle w:val="Hyperlink"/>
@@ -2482,7 +2482,7 @@
                 <w:noProof/>
                 <w:webHidden/>
               </w:rPr>
-              <w:instrText xml:space="preserve"> PAGEREF _Toc85450343 \h </w:instrText>
+              <w:instrText xml:space="preserve"> PAGEREF _Toc85635896 \h </w:instrText>
             </w:r>
             <w:r>
               <w:rPr>
@@ -2502,7 +2502,7 @@
                 <w:noProof/>
                 <w:webHidden/>
               </w:rPr>
-              <w:t>7</w:t>
+              <w:t>8</w:t>
             </w:r>
             <w:r>
               <w:rPr>
@@ -2525,7 +2525,7 @@
               <w:lang w:eastAsia="en-GB"/>
             </w:rPr>
           </w:pPr>
-          <w:hyperlink w:anchor="_Toc85450344" w:history="1">
+          <w:hyperlink w:anchor="_Toc85635897" w:history="1">
             <w:r>
               <w:rPr>
                 <w:rStyle w:val="Hyperlink"/>
@@ -2566,7 +2566,7 @@
                 <w:noProof/>
                 <w:webHidden/>
               </w:rPr>
-              <w:instrText xml:space="preserve"> PAGEREF _Toc85450344 \h </w:instrText>
+              <w:instrText xml:space="preserve"> PAGEREF _Toc85635897 \h </w:instrText>
             </w:r>
             <w:r>
               <w:rPr>
@@ -2586,7 +2586,7 @@
                 <w:noProof/>
                 <w:webHidden/>
               </w:rPr>
-              <w:t>7</w:t>
+              <w:t>8</w:t>
             </w:r>
             <w:r>
               <w:rPr>
@@ -2609,7 +2609,7 @@
               <w:lang w:eastAsia="en-GB"/>
             </w:rPr>
           </w:pPr>
-          <w:hyperlink w:anchor="_Toc85450345" w:history="1">
+          <w:hyperlink w:anchor="_Toc85635898" w:history="1">
             <w:r>
               <w:rPr>
                 <w:rStyle w:val="Hyperlink"/>
@@ -2650,7 +2650,7 @@
                 <w:noProof/>
                 <w:webHidden/>
               </w:rPr>
-              <w:instrText xml:space="preserve"> PAGEREF _Toc85450345 \h </w:instrText>
+              <w:instrText xml:space="preserve"> PAGEREF _Toc85635898 \h </w:instrText>
             </w:r>
             <w:r>
               <w:rPr>
@@ -2693,7 +2693,7 @@
               <w:lang w:eastAsia="en-GB"/>
             </w:rPr>
           </w:pPr>
-          <w:hyperlink w:anchor="_Toc85450346" w:history="1">
+          <w:hyperlink w:anchor="_Toc85635899" w:history="1">
             <w:r>
               <w:rPr>
                 <w:rStyle w:val="Hyperlink"/>
@@ -2734,7 +2734,7 @@
                 <w:noProof/>
                 <w:webHidden/>
               </w:rPr>
-              <w:instrText xml:space="preserve"> PAGEREF _Toc85450346 \h </w:instrText>
+              <w:instrText xml:space="preserve"> PAGEREF _Toc85635899 \h </w:instrText>
             </w:r>
             <w:r>
               <w:rPr>
@@ -2777,7 +2777,7 @@
               <w:lang w:eastAsia="en-GB"/>
             </w:rPr>
           </w:pPr>
-          <w:hyperlink w:anchor="_Toc85450347" w:history="1">
+          <w:hyperlink w:anchor="_Toc85635900" w:history="1">
             <w:r>
               <w:rPr>
                 <w:rStyle w:val="Hyperlink"/>
@@ -2818,7 +2818,7 @@
                 <w:noProof/>
                 <w:webHidden/>
               </w:rPr>
-              <w:instrText xml:space="preserve"> PAGEREF _Toc85450347 \h </w:instrText>
+              <w:instrText xml:space="preserve"> PAGEREF _Toc85635900 \h </w:instrText>
             </w:r>
             <w:r>
               <w:rPr>
@@ -2861,7 +2861,7 @@
               <w:lang w:eastAsia="en-GB"/>
             </w:rPr>
           </w:pPr>
-          <w:hyperlink w:anchor="_Toc85450348" w:history="1">
+          <w:hyperlink w:anchor="_Toc85635901" w:history="1">
             <w:r>
               <w:rPr>
                 <w:rStyle w:val="Hyperlink"/>
@@ -2902,7 +2902,7 @@
                 <w:noProof/>
                 <w:webHidden/>
               </w:rPr>
-              <w:instrText xml:space="preserve"> PAGEREF _Toc85450348 \h </w:instrText>
+              <w:instrText xml:space="preserve"> PAGEREF _Toc85635901 \h </w:instrText>
             </w:r>
             <w:r>
               <w:rPr>
@@ -2945,7 +2945,7 @@
               <w:lang w:eastAsia="en-GB"/>
             </w:rPr>
           </w:pPr>
-          <w:hyperlink w:anchor="_Toc85450349" w:history="1">
+          <w:hyperlink w:anchor="_Toc85635902" w:history="1">
             <w:r>
               <w:rPr>
                 <w:rStyle w:val="Hyperlink"/>
@@ -2986,7 +2986,7 @@
                 <w:noProof/>
                 <w:webHidden/>
               </w:rPr>
-              <w:instrText xml:space="preserve"> PAGEREF _Toc85450349 \h </w:instrText>
+              <w:instrText xml:space="preserve"> PAGEREF _Toc85635902 \h </w:instrText>
             </w:r>
             <w:r>
               <w:rPr>
@@ -3006,7 +3006,7 @@
                 <w:noProof/>
                 <w:webHidden/>
               </w:rPr>
-              <w:t>8</w:t>
+              <w:t>9</w:t>
             </w:r>
             <w:r>
               <w:rPr>
@@ -3029,7 +3029,7 @@
               <w:lang w:eastAsia="en-GB"/>
             </w:rPr>
           </w:pPr>
-          <w:hyperlink w:anchor="_Toc85450350" w:history="1">
+          <w:hyperlink w:anchor="_Toc85635903" w:history="1">
             <w:r>
               <w:rPr>
                 <w:rStyle w:val="Hyperlink"/>
@@ -3070,7 +3070,7 @@
                 <w:noProof/>
                 <w:webHidden/>
               </w:rPr>
-              <w:instrText xml:space="preserve"> PAGEREF _Toc85450350 \h </w:instrText>
+              <w:instrText xml:space="preserve"> PAGEREF _Toc85635903 \h </w:instrText>
             </w:r>
             <w:r>
               <w:rPr>
@@ -3090,7 +3090,7 @@
                 <w:noProof/>
                 <w:webHidden/>
               </w:rPr>
-              <w:t>8</w:t>
+              <w:t>9</w:t>
             </w:r>
             <w:r>
               <w:rPr>
@@ -3144,7 +3144,7 @@
       <w:pPr>
         <w:pStyle w:val="Heading1"/>
       </w:pPr>
-      <w:bookmarkStart w:id="4" w:name="_Toc85450325"/>
+      <w:bookmarkStart w:id="4" w:name="_Toc85635878"/>
       <w:r>
         <w:lastRenderedPageBreak/>
         <w:t>Introduction</w:t>
@@ -3170,7 +3170,7 @@
         <w:pStyle w:val="Heading2"/>
       </w:pPr>
       <w:bookmarkStart w:id="5" w:name="_Toc85019360"/>
-      <w:bookmarkStart w:id="6" w:name="_Toc85450326"/>
+      <w:bookmarkStart w:id="6" w:name="_Toc85635879"/>
       <w:r>
         <w:t>Aims &amp; Objectives</w:t>
       </w:r>
@@ -3182,7 +3182,56 @@
         <w:spacing w:line="480" w:lineRule="auto"/>
       </w:pPr>
       <w:r>
-        <w:t xml:space="preserve">Motivation </w:t>
+        <w:t xml:space="preserve">Create a </w:t>
+      </w:r>
+      <w:proofErr w:type="spellStart"/>
+      <w:r>
+        <w:t>realtime</w:t>
+      </w:r>
+      <w:proofErr w:type="spellEnd"/>
+      <w:r>
+        <w:t xml:space="preserve"> </w:t>
+      </w:r>
+      <w:r>
+        <w:t xml:space="preserve">3d fractal </w:t>
+      </w:r>
+      <w:r>
+        <w:t xml:space="preserve">rendering engine </w:t>
+      </w:r>
+    </w:p>
+    <w:p>
+      <w:pPr>
+        <w:spacing w:line="480" w:lineRule="auto"/>
+      </w:pPr>
+      <w:r>
+        <w:t xml:space="preserve">Must have good performance to be </w:t>
+      </w:r>
+      <w:proofErr w:type="spellStart"/>
+      <w:r>
+        <w:t>realtime</w:t>
+      </w:r>
+      <w:proofErr w:type="spellEnd"/>
+      <w:r>
+        <w:t xml:space="preserve"> </w:t>
+      </w:r>
+    </w:p>
+    <w:p>
+      <w:pPr>
+        <w:spacing w:line="480" w:lineRule="auto"/>
+      </w:pPr>
+      <w:r>
+        <w:t xml:space="preserve">Find a good balance between looking good and </w:t>
+      </w:r>
+      <w:r>
+        <w:t xml:space="preserve">performance </w:t>
+      </w:r>
+    </w:p>
+    <w:p>
+      <w:pPr>
+        <w:spacing w:line="480" w:lineRule="auto"/>
+      </w:pPr>
+      <w:r>
+        <w:t xml:space="preserve">Need approximations </w:t>
       </w:r>
     </w:p>
     <w:p>
@@ -3195,7 +3244,7 @@
         <w:pStyle w:val="Heading2"/>
       </w:pPr>
       <w:bookmarkStart w:id="7" w:name="_Toc85019361"/>
-      <w:bookmarkStart w:id="8" w:name="_Toc85450327"/>
+      <w:bookmarkStart w:id="8" w:name="_Toc85635880"/>
       <w:r>
         <w:t>Project Description</w:t>
       </w:r>
@@ -3207,15 +3256,7 @@
         <w:spacing w:line="480" w:lineRule="auto"/>
       </w:pPr>
       <w:r>
-        <w:t xml:space="preserve">Is the topic meaningful, </w:t>
-      </w:r>
-      <w:proofErr w:type="gramStart"/>
-      <w:r>
-        <w:t>complex</w:t>
-      </w:r>
-      <w:proofErr w:type="gramEnd"/>
-      <w:r>
-        <w:t xml:space="preserve"> and challenging?</w:t>
+        <w:t>Is the topic meaningful, complex and challenging?</w:t>
       </w:r>
     </w:p>
     <w:p>
@@ -3228,7 +3269,7 @@
         <w:pStyle w:val="Heading2"/>
       </w:pPr>
       <w:bookmarkStart w:id="9" w:name="_Toc85019362"/>
-      <w:bookmarkStart w:id="10" w:name="_Toc85450328"/>
+      <w:bookmarkStart w:id="10" w:name="_Toc85635881"/>
       <w:r>
         <w:t>Scope</w:t>
       </w:r>
@@ -3248,7 +3289,7 @@
         <w:pStyle w:val="Heading1"/>
       </w:pPr>
       <w:bookmarkStart w:id="11" w:name="_Toc85019363"/>
-      <w:bookmarkStart w:id="12" w:name="_Toc85450329"/>
+      <w:bookmarkStart w:id="12" w:name="_Toc85635882"/>
       <w:r>
         <w:t>Literature Review</w:t>
       </w:r>
@@ -3303,6 +3344,7 @@
         <w:spacing w:line="480" w:lineRule="auto"/>
       </w:pPr>
       <w:r>
+        <w:lastRenderedPageBreak/>
         <w:t>• Is the literature review of an appropriate length?</w:t>
       </w:r>
     </w:p>
@@ -3310,7 +3352,7 @@
       <w:pPr>
         <w:pStyle w:val="Heading2"/>
       </w:pPr>
-      <w:bookmarkStart w:id="13" w:name="_Toc85450330"/>
+      <w:bookmarkStart w:id="13" w:name="_Toc85635883"/>
       <w:r>
         <w:t>Fractals</w:t>
       </w:r>
@@ -3434,7 +3476,7 @@
       <w:pPr>
         <w:pStyle w:val="Heading2"/>
       </w:pPr>
-      <w:bookmarkStart w:id="14" w:name="_Toc85450331"/>
+      <w:bookmarkStart w:id="14" w:name="_Toc85635884"/>
       <w:r>
         <w:t>Ray Tracing</w:t>
       </w:r>
@@ -3540,8 +3582,9 @@
       <w:pPr>
         <w:pStyle w:val="Heading2"/>
       </w:pPr>
-      <w:bookmarkStart w:id="15" w:name="_Toc85450332"/>
-      <w:r>
+      <w:bookmarkStart w:id="15" w:name="_Toc85635885"/>
+      <w:r>
+        <w:lastRenderedPageBreak/>
         <w:t>Ray Marching</w:t>
       </w:r>
       <w:bookmarkEnd w:id="15"/>
@@ -3551,273 +3594,270 @@
         <w:spacing w:line="480" w:lineRule="auto"/>
       </w:pPr>
       <w:r>
-        <w:t xml:space="preserve">Ray marching is a variation of ray tracing, which differs in the method of detecting collisions between rays and objects. Ray tracing will calculate the exact point of contact between a ray and an object’s surface using a collision function. Ray marching is instead when we march or move along a </w:t>
-      </w:r>
+        <w:t xml:space="preserve">Ray marching is a variation of ray tracing, which differs in the method of detecting collisions between rays and objects. Ray tracing will calculate the exact point of contact between a ray and an object’s surface using a collision function. Ray marching is instead when we march or move along a ray in small increments, until we collide with an object. This may sound more computationally expensive since </w:t>
+      </w:r>
+    </w:p>
+    <w:p>
+      <w:pPr>
+        <w:spacing w:line="480" w:lineRule="auto"/>
+      </w:pPr>
+    </w:p>
+    <w:p>
+      <w:pPr>
+        <w:spacing w:line="480" w:lineRule="auto"/>
+      </w:pPr>
+      <w:r>
+        <w:t xml:space="preserve">benefits </w:t>
+      </w:r>
+      <w:r>
+        <w:t>–</w:t>
+      </w:r>
+      <w:r>
+        <w:t xml:space="preserve"> </w:t>
+      </w:r>
+      <w:r>
+        <w:t>simplicity</w:t>
+      </w:r>
+      <w:r>
+        <w:t xml:space="preserve">, </w:t>
+      </w:r>
+      <w:r>
+        <w:t xml:space="preserve">solution to problems above </w:t>
+      </w:r>
+    </w:p>
+    <w:p>
+      <w:pPr>
+        <w:spacing w:line="480" w:lineRule="auto"/>
+      </w:pPr>
+      <w:r>
+        <w:t xml:space="preserve">infinite precision as no </w:t>
+      </w:r>
+      <w:r>
+        <w:t xml:space="preserve">polygons </w:t>
+      </w:r>
+    </w:p>
+    <w:p>
+      <w:pPr>
+        <w:spacing w:line="480" w:lineRule="auto"/>
+      </w:pPr>
+      <w:r>
+        <w:t xml:space="preserve">allows more complex 3d shapes </w:t>
+      </w:r>
+    </w:p>
+    <w:p>
+      <w:pPr>
+        <w:spacing w:line="480" w:lineRule="auto"/>
+      </w:pPr>
+      <w:r>
+        <w:t xml:space="preserve">Use ray marching optimisation techniques </w:t>
+      </w:r>
+    </w:p>
+    <w:p>
+      <w:pPr>
+        <w:spacing w:line="480" w:lineRule="auto"/>
+      </w:pPr>
+      <w:r>
+        <w:t>Ray marching – lots of effects (ambient occlusion, hard or soft shadows, glow, fog) are free</w:t>
+      </w:r>
+    </w:p>
+    <w:p>
+      <w:pPr>
+        <w:spacing w:line="480" w:lineRule="auto"/>
+      </w:pPr>
+      <w:r>
+        <w:t>To determine how feasible a real-time rendering of 3D environments using ray marching.</w:t>
+      </w:r>
+    </w:p>
+    <w:p/>
+    <w:p>
+      <w:pPr>
+        <w:pStyle w:val="Heading3"/>
+      </w:pPr>
+      <w:bookmarkStart w:id="16" w:name="_Toc85635886"/>
+      <w:r>
+        <w:t>Signed Distance Fields</w:t>
+      </w:r>
+      <w:bookmarkEnd w:id="16"/>
+      <w:r>
+        <w:t xml:space="preserve"> </w:t>
+      </w:r>
+    </w:p>
+    <w:p>
+      <w:pPr>
+        <w:spacing w:line="480" w:lineRule="auto"/>
+      </w:pPr>
+      <w:r>
+        <w:t xml:space="preserve">Distance to the closest object </w:t>
+      </w:r>
+    </w:p>
+    <w:p>
+      <w:pPr>
+        <w:spacing w:line="480" w:lineRule="auto"/>
+      </w:pPr>
+      <w:r>
+        <w:t>-, +, 0</w:t>
+      </w:r>
+    </w:p>
+    <w:p>
+      <w:pPr>
+        <w:pStyle w:val="Heading3"/>
+      </w:pPr>
+      <w:bookmarkStart w:id="17" w:name="_Toc85635887"/>
+      <w:r>
+        <w:t>Primitives</w:t>
+      </w:r>
+      <w:bookmarkEnd w:id="17"/>
+      <w:r>
+        <w:t xml:space="preserve"> </w:t>
+      </w:r>
+    </w:p>
+    <w:p>
+      <w:r>
+        <w:t>Sphere, box, plane, etc</w:t>
+      </w:r>
+    </w:p>
+    <w:p/>
+    <w:p>
+      <w:r>
+        <w:t xml:space="preserve">Deriving an SDF </w:t>
+      </w:r>
+    </w:p>
+    <w:p/>
+    <w:p>
+      <w:pPr>
+        <w:pStyle w:val="Heading3"/>
+      </w:pPr>
+      <w:bookmarkStart w:id="18" w:name="_Toc85635888"/>
+      <w:r>
+        <w:t xml:space="preserve">Alterations </w:t>
+      </w:r>
+      <w:r>
+        <w:t>&amp; Combinations</w:t>
+      </w:r>
+      <w:bookmarkEnd w:id="18"/>
+      <w:r>
+        <w:t xml:space="preserve"> </w:t>
+      </w:r>
+    </w:p>
+    <w:p>
+      <w:pPr>
+        <w:spacing w:line="480" w:lineRule="auto"/>
+      </w:pPr>
+      <w:r>
+        <w:t>Elongation, rounding, “</w:t>
+      </w:r>
+      <w:proofErr w:type="spellStart"/>
+      <w:r>
+        <w:t>onioning</w:t>
+      </w:r>
+      <w:proofErr w:type="spellEnd"/>
+      <w:r>
+        <w:t>”</w:t>
+      </w:r>
+    </w:p>
+    <w:p>
+      <w:pPr>
+        <w:spacing w:line="480" w:lineRule="auto"/>
+      </w:pPr>
+      <w:r>
+        <w:t>Translation (position)</w:t>
+      </w:r>
+      <w:r>
+        <w:t xml:space="preserve">, </w:t>
+      </w:r>
+      <w:r>
+        <w:t>rotation</w:t>
+      </w:r>
+      <w:r>
+        <w:t xml:space="preserve"> and scale</w:t>
+      </w:r>
+      <w:r>
+        <w:t xml:space="preserve">, </w:t>
+      </w:r>
+      <w:r>
+        <w:t>Symmetry</w:t>
+      </w:r>
+    </w:p>
+    <w:p>
+      <w:pPr>
+        <w:spacing w:line="480" w:lineRule="auto"/>
+      </w:pPr>
       <w:r>
         <w:lastRenderedPageBreak/>
-        <w:t xml:space="preserve">ray in small increments, until we collide with an object. This may sound more computationally expensive since </w:t>
-      </w:r>
-    </w:p>
-    <w:p>
-      <w:pPr>
-        <w:spacing w:line="480" w:lineRule="auto"/>
-      </w:pPr>
-    </w:p>
-    <w:p>
-      <w:pPr>
-        <w:spacing w:line="480" w:lineRule="auto"/>
-      </w:pPr>
-      <w:r>
-        <w:t xml:space="preserve">benefits </w:t>
-      </w:r>
-      <w:r>
-        <w:t>–</w:t>
+        <w:t>Infinite</w:t>
+      </w:r>
+      <w:r>
+        <w:t xml:space="preserve"> or finite</w:t>
+      </w:r>
+      <w:r>
+        <w:t xml:space="preserve"> repetition </w:t>
+      </w:r>
+    </w:p>
+    <w:p>
+      <w:pPr>
+        <w:spacing w:line="480" w:lineRule="auto"/>
+      </w:pPr>
+      <w:r>
+        <w:t>Union, subtraction, intersection</w:t>
+      </w:r>
+    </w:p>
+    <w:p>
+      <w:pPr>
+        <w:spacing w:line="480" w:lineRule="auto"/>
+      </w:pPr>
+      <w:r>
+        <w:t>Surface displacement (using an equation, say noise function or sin wave)</w:t>
       </w:r>
       <w:r>
         <w:t xml:space="preserve"> </w:t>
       </w:r>
-      <w:r>
-        <w:t>simplicity</w:t>
-      </w:r>
-      <w:r>
-        <w:t xml:space="preserve">, </w:t>
-      </w:r>
-      <w:r>
-        <w:t xml:space="preserve">solution to problems above </w:t>
-      </w:r>
-    </w:p>
-    <w:p>
-      <w:pPr>
-        <w:spacing w:line="480" w:lineRule="auto"/>
-      </w:pPr>
-      <w:r>
-        <w:t xml:space="preserve">infinite precision as no </w:t>
-      </w:r>
-      <w:r>
-        <w:t xml:space="preserve">polygons </w:t>
-      </w:r>
-    </w:p>
-    <w:p>
-      <w:pPr>
-        <w:spacing w:line="480" w:lineRule="auto"/>
-      </w:pPr>
-      <w:r>
-        <w:t xml:space="preserve">allows more complex 3d shapes </w:t>
-      </w:r>
-    </w:p>
-    <w:p>
-      <w:pPr>
-        <w:spacing w:line="480" w:lineRule="auto"/>
-      </w:pPr>
-      <w:r>
-        <w:t xml:space="preserve">Use ray marching optimisation techniques </w:t>
-      </w:r>
-    </w:p>
-    <w:p>
-      <w:pPr>
-        <w:spacing w:line="480" w:lineRule="auto"/>
-      </w:pPr>
-      <w:r>
-        <w:t>Ray marching – lots of effects (ambient occlusion, hard or soft shadows, glow, fog) are free</w:t>
-      </w:r>
-    </w:p>
-    <w:p>
-      <w:pPr>
-        <w:spacing w:line="480" w:lineRule="auto"/>
-      </w:pPr>
-      <w:r>
-        <w:t>To determine how feasible a real-time rendering of 3D environments using ray marching.</w:t>
-      </w:r>
-    </w:p>
-    <w:p/>
+    </w:p>
+    <w:p>
+      <w:pPr>
+        <w:spacing w:line="480" w:lineRule="auto"/>
+      </w:pPr>
+    </w:p>
     <w:p>
       <w:pPr>
         <w:pStyle w:val="Heading3"/>
       </w:pPr>
-      <w:bookmarkStart w:id="16" w:name="_Toc85450333"/>
-      <w:r>
-        <w:t>Signed Distance Fields</w:t>
-      </w:r>
-      <w:bookmarkEnd w:id="16"/>
+      <w:bookmarkStart w:id="19" w:name="_Toc85635889"/>
+      <w:r>
+        <w:t>Collision detection</w:t>
+      </w:r>
+      <w:bookmarkEnd w:id="19"/>
       <w:r>
         <w:t xml:space="preserve"> </w:t>
       </w:r>
     </w:p>
     <w:p>
-      <w:pPr>
-        <w:spacing w:line="480" w:lineRule="auto"/>
-      </w:pPr>
-      <w:r>
-        <w:t xml:space="preserve">Distance to the closest object </w:t>
-      </w:r>
-    </w:p>
-    <w:p>
-      <w:pPr>
-        <w:spacing w:line="480" w:lineRule="auto"/>
-      </w:pPr>
-      <w:r>
-        <w:t>-, +, 0</w:t>
-      </w:r>
-    </w:p>
-    <w:p>
-      <w:pPr>
-        <w:pStyle w:val="Heading3"/>
-      </w:pPr>
-      <w:bookmarkStart w:id="17" w:name="_Toc85450334"/>
-      <w:r>
-        <w:t>Primitives</w:t>
-      </w:r>
-      <w:bookmarkEnd w:id="17"/>
+      <w:r>
+        <w:t xml:space="preserve">Collision detection is possible </w:t>
+      </w:r>
+    </w:p>
+    <w:p>
+      <w:r>
+        <w:t xml:space="preserve">Marble marcher </w:t>
+      </w:r>
+    </w:p>
+    <w:p>
+      <w:pPr>
+        <w:spacing w:line="480" w:lineRule="auto"/>
+      </w:pPr>
+    </w:p>
+    <w:p>
+      <w:pPr>
+        <w:pStyle w:val="Heading1"/>
+      </w:pPr>
+      <w:bookmarkStart w:id="20" w:name="_Toc85019365"/>
+      <w:bookmarkStart w:id="21" w:name="_Toc85635890"/>
+      <w:r>
+        <w:t>Requirements</w:t>
+      </w:r>
+      <w:bookmarkEnd w:id="20"/>
       <w:r>
         <w:t xml:space="preserve"> </w:t>
       </w:r>
-    </w:p>
-    <w:p>
-      <w:r>
-        <w:t>Sphere, box, plane, etc</w:t>
-      </w:r>
-    </w:p>
-    <w:p/>
-    <w:p>
-      <w:r>
-        <w:t xml:space="preserve">Deriving an SDF </w:t>
-      </w:r>
-    </w:p>
-    <w:p/>
-    <w:p>
-      <w:pPr>
-        <w:pStyle w:val="Heading3"/>
-      </w:pPr>
-      <w:bookmarkStart w:id="18" w:name="_Toc85450335"/>
-      <w:r>
-        <w:t xml:space="preserve">Alterations </w:t>
-      </w:r>
-      <w:r>
-        <w:t>&amp; Combinations</w:t>
-      </w:r>
-      <w:bookmarkEnd w:id="18"/>
-      <w:r>
-        <w:t xml:space="preserve"> </w:t>
-      </w:r>
-    </w:p>
-    <w:p>
-      <w:pPr>
-        <w:spacing w:line="480" w:lineRule="auto"/>
-      </w:pPr>
-      <w:r>
-        <w:t>Elongation, rounding, “</w:t>
-      </w:r>
-      <w:proofErr w:type="spellStart"/>
-      <w:r>
-        <w:t>onioning</w:t>
-      </w:r>
-      <w:proofErr w:type="spellEnd"/>
-      <w:r>
-        <w:t>”</w:t>
-      </w:r>
-    </w:p>
-    <w:p>
-      <w:pPr>
-        <w:spacing w:line="480" w:lineRule="auto"/>
-      </w:pPr>
-      <w:r>
-        <w:t>Translation (position)</w:t>
-      </w:r>
-      <w:r>
-        <w:t xml:space="preserve">, </w:t>
-      </w:r>
-      <w:r>
-        <w:t>rotation</w:t>
-      </w:r>
-      <w:r>
-        <w:t xml:space="preserve"> and scale</w:t>
-      </w:r>
-      <w:r>
-        <w:t xml:space="preserve">, </w:t>
-      </w:r>
-      <w:r>
-        <w:t>Symmetry</w:t>
-      </w:r>
-    </w:p>
-    <w:p>
-      <w:pPr>
-        <w:spacing w:line="480" w:lineRule="auto"/>
-      </w:pPr>
-      <w:r>
-        <w:t>Infinite</w:t>
-      </w:r>
-      <w:r>
-        <w:t xml:space="preserve"> or finite</w:t>
-      </w:r>
-      <w:r>
-        <w:t xml:space="preserve"> repetition </w:t>
-      </w:r>
-    </w:p>
-    <w:p>
-      <w:pPr>
-        <w:spacing w:line="480" w:lineRule="auto"/>
-      </w:pPr>
-      <w:r>
-        <w:t>Union, subtraction, intersection</w:t>
-      </w:r>
-    </w:p>
-    <w:p>
-      <w:pPr>
-        <w:spacing w:line="480" w:lineRule="auto"/>
-      </w:pPr>
-      <w:r>
-        <w:t>Surface displacement (using an equation, say noise function or sin wave)</w:t>
-      </w:r>
-      <w:r>
-        <w:t xml:space="preserve"> </w:t>
-      </w:r>
-    </w:p>
-    <w:p>
-      <w:pPr>
-        <w:spacing w:line="480" w:lineRule="auto"/>
-      </w:pPr>
-    </w:p>
-    <w:p>
-      <w:pPr>
-        <w:pStyle w:val="Heading3"/>
-      </w:pPr>
-      <w:bookmarkStart w:id="19" w:name="_Toc85450336"/>
-      <w:r>
-        <w:t>Collision detection</w:t>
-      </w:r>
-      <w:bookmarkEnd w:id="19"/>
-      <w:r>
-        <w:t xml:space="preserve"> </w:t>
-      </w:r>
-    </w:p>
-    <w:p>
-      <w:r>
-        <w:t xml:space="preserve">Collision detection is possible </w:t>
-      </w:r>
-    </w:p>
-    <w:p>
-      <w:r>
-        <w:t xml:space="preserve">Marble marcher </w:t>
-      </w:r>
-    </w:p>
-    <w:p>
-      <w:pPr>
-        <w:spacing w:line="480" w:lineRule="auto"/>
-      </w:pPr>
-    </w:p>
-    <w:p>
-      <w:pPr>
-        <w:pStyle w:val="Heading1"/>
-      </w:pPr>
-      <w:bookmarkStart w:id="20" w:name="_Toc85019365"/>
-      <w:bookmarkStart w:id="21" w:name="_Toc85450337"/>
-      <w:r>
-        <w:t>Requirements</w:t>
-      </w:r>
-      <w:bookmarkEnd w:id="20"/>
-      <w:r>
-        <w:t xml:space="preserve"> </w:t>
-      </w:r>
       <w:r>
         <w:t>Analysis</w:t>
       </w:r>
@@ -3833,7 +3873,7 @@
       <w:pPr>
         <w:pStyle w:val="Heading2"/>
       </w:pPr>
-      <w:bookmarkStart w:id="23" w:name="_Toc85450338"/>
+      <w:bookmarkStart w:id="23" w:name="_Toc85635891"/>
       <w:r>
         <w:t>Use Cases</w:t>
       </w:r>
@@ -3848,7 +3888,7 @@
       <w:pPr>
         <w:pStyle w:val="Heading2"/>
       </w:pPr>
-      <w:bookmarkStart w:id="24" w:name="_Toc85450339"/>
+      <w:bookmarkStart w:id="24" w:name="_Toc85635892"/>
       <w:r>
         <w:t>Requirements Specification</w:t>
       </w:r>
@@ -4262,8 +4302,9 @@
       <w:pPr>
         <w:pStyle w:val="Heading1"/>
       </w:pPr>
-      <w:bookmarkStart w:id="25" w:name="_Toc85450340"/>
-      <w:r>
+      <w:bookmarkStart w:id="25" w:name="_Toc85635893"/>
+      <w:r>
+        <w:lastRenderedPageBreak/>
         <w:t xml:space="preserve">Software </w:t>
       </w:r>
       <w:r>
@@ -4276,7 +4317,7 @@
         <w:pStyle w:val="Heading2"/>
       </w:pPr>
       <w:bookmarkStart w:id="26" w:name="_Toc85019369"/>
-      <w:bookmarkStart w:id="27" w:name="_Toc85450341"/>
+      <w:bookmarkStart w:id="27" w:name="_Toc85635894"/>
       <w:r>
         <w:t>Structure</w:t>
       </w:r>
@@ -4291,9 +4332,8 @@
       <w:pPr>
         <w:pStyle w:val="Heading2"/>
       </w:pPr>
-      <w:bookmarkStart w:id="28" w:name="_Toc85450342"/>
-      <w:r>
-        <w:lastRenderedPageBreak/>
+      <w:bookmarkStart w:id="28" w:name="_Toc85635895"/>
+      <w:r>
         <w:t>Technologies</w:t>
       </w:r>
       <w:bookmarkEnd w:id="26"/>
@@ -4316,7 +4356,7 @@
       <w:pPr>
         <w:pStyle w:val="Heading1"/>
       </w:pPr>
-      <w:bookmarkStart w:id="29" w:name="_Toc85450343"/>
+      <w:bookmarkStart w:id="29" w:name="_Toc85635896"/>
       <w:r>
         <w:t>Evaluation Strategy</w:t>
       </w:r>
@@ -4340,7 +4380,7 @@
         <w:pStyle w:val="Heading1"/>
       </w:pPr>
       <w:bookmarkStart w:id="30" w:name="_Toc85019367"/>
-      <w:bookmarkStart w:id="31" w:name="_Toc85450344"/>
+      <w:bookmarkStart w:id="31" w:name="_Toc85635897"/>
       <w:r>
         <w:t>Project Plan</w:t>
       </w:r>
@@ -4357,7 +4397,7 @@
         <w:pStyle w:val="Heading2"/>
       </w:pPr>
       <w:bookmarkStart w:id="32" w:name="_Toc85019368"/>
-      <w:bookmarkStart w:id="33" w:name="_Toc85450345"/>
+      <w:bookmarkStart w:id="33" w:name="_Toc85635898"/>
       <w:r>
         <w:t>Design Methodology</w:t>
       </w:r>
@@ -4382,7 +4422,7 @@
         <w:pStyle w:val="Heading2"/>
       </w:pPr>
       <w:bookmarkStart w:id="34" w:name="_Toc85019370"/>
-      <w:bookmarkStart w:id="35" w:name="_Toc85450346"/>
+      <w:bookmarkStart w:id="35" w:name="_Toc85635899"/>
       <w:r>
         <w:t>Legal, Ethical &amp; Social Issues</w:t>
       </w:r>
@@ -4394,15 +4434,7 @@
         <w:spacing w:line="480" w:lineRule="auto"/>
       </w:pPr>
       <w:r>
-        <w:t>A well-researched consideration of any Professional, Legal, Ethical, and Social Issues pertinent to the project. (</w:t>
-      </w:r>
-      <w:proofErr w:type="gramStart"/>
-      <w:r>
-        <w:t>e.g.</w:t>
-      </w:r>
-      <w:proofErr w:type="gramEnd"/>
-      <w:r>
-        <w:t xml:space="preserve"> codes of conduct (BCS), codes of practice, standards, computer law, ethical decision making, intellectual property, social aspects, copyright, data protection, and so on)</w:t>
+        <w:t>A well-researched consideration of any Professional, Legal, Ethical, and Social Issues pertinent to the project. (e.g. codes of conduct (BCS), codes of practice, standards, computer law, ethical decision making, intellectual property, social aspects, copyright, data protection, and so on)</w:t>
       </w:r>
     </w:p>
     <w:p>
@@ -4415,7 +4447,7 @@
         <w:pStyle w:val="Heading2"/>
       </w:pPr>
       <w:bookmarkStart w:id="36" w:name="_Toc85019371"/>
-      <w:bookmarkStart w:id="37" w:name="_Toc85450347"/>
+      <w:bookmarkStart w:id="37" w:name="_Toc85635900"/>
       <w:r>
         <w:t>Risk Analysis</w:t>
       </w:r>
@@ -4440,7 +4472,7 @@
         <w:pStyle w:val="Heading2"/>
       </w:pPr>
       <w:bookmarkStart w:id="38" w:name="_Toc85019372"/>
-      <w:bookmarkStart w:id="39" w:name="_Toc85450348"/>
+      <w:bookmarkStart w:id="39" w:name="_Toc85635901"/>
       <w:r>
         <w:t>Timetable</w:t>
       </w:r>
@@ -4461,7 +4493,7 @@
       <w:pPr>
         <w:pStyle w:val="Heading1"/>
       </w:pPr>
-      <w:bookmarkStart w:id="40" w:name="_Toc85450349"/>
+      <w:bookmarkStart w:id="40" w:name="_Toc85635902"/>
       <w:r>
         <w:t>References</w:t>
       </w:r>
@@ -4486,7 +4518,7 @@
       <w:pPr>
         <w:pStyle w:val="Heading1"/>
       </w:pPr>
-      <w:bookmarkStart w:id="41" w:name="_Toc85450350"/>
+      <w:bookmarkStart w:id="41" w:name="_Toc85635903"/>
       <w:r>
         <w:t>Appendices</w:t>
       </w:r>

</xml_diff>